<commit_message>
Spec added for Redmine Issue Bug #2339 [NG-UI] Table improvement.
</commit_message>
<xml_diff>
--- a/docs/Shanoir-NG_Dataset.docx
+++ b/docs/Shanoir-NG_Dataset.docx
@@ -1,6 +1,6 @@
 
 <file path=word/document.xml><?xml version="1.0" encoding="utf-8"?>
-<w:document xmlns:wpc="http://schemas.microsoft.com/office/word/2010/wordprocessingCanvas" xmlns:cx="http://schemas.microsoft.com/office/drawing/2014/chartex" xmlns:cx1="http://schemas.microsoft.com/office/drawing/2015/9/8/chartex" xmlns:mc="http://schemas.openxmlformats.org/markup-compatibility/2006" xmlns:o="urn:schemas-microsoft-com:office:office" xmlns:r="http://schemas.openxmlformats.org/officeDocument/2006/relationships" xmlns:m="http://schemas.openxmlformats.org/officeDocument/2006/math" xmlns:v="urn:schemas-microsoft-com:vml" xmlns:wp14="http://schemas.microsoft.com/office/word/2010/wordprocessingDrawing" xmlns:wp="http://schemas.openxmlformats.org/drawingml/2006/wordprocessingDrawing" xmlns:w10="urn:schemas-microsoft-com:office:word" xmlns:w="http://schemas.openxmlformats.org/wordprocessingml/2006/main" xmlns:w14="http://schemas.microsoft.com/office/word/2010/wordml" xmlns:w15="http://schemas.microsoft.com/office/word/2012/wordml" xmlns:w16se="http://schemas.microsoft.com/office/word/2015/wordml/symex" xmlns:wpg="http://schemas.microsoft.com/office/word/2010/wordprocessingGroup" xmlns:wpi="http://schemas.microsoft.com/office/word/2010/wordprocessingInk" xmlns:wne="http://schemas.microsoft.com/office/word/2006/wordml" xmlns:wps="http://schemas.microsoft.com/office/word/2010/wordprocessingShape" mc:Ignorable="w14 w15 w16se wp14">
+<w:document xmlns:wpc="http://schemas.microsoft.com/office/word/2010/wordprocessingCanvas" xmlns:mo="http://schemas.microsoft.com/office/mac/office/2008/main" xmlns:mc="http://schemas.openxmlformats.org/markup-compatibility/2006" xmlns:mv="urn:schemas-microsoft-com:mac:vml" xmlns:o="urn:schemas-microsoft-com:office:office" xmlns:r="http://schemas.openxmlformats.org/officeDocument/2006/relationships" xmlns:m="http://schemas.openxmlformats.org/officeDocument/2006/math" xmlns:v="urn:schemas-microsoft-com:vml" xmlns:wp14="http://schemas.microsoft.com/office/word/2010/wordprocessingDrawing" xmlns:wp="http://schemas.openxmlformats.org/drawingml/2006/wordprocessingDrawing" xmlns:w10="urn:schemas-microsoft-com:office:word" xmlns:w="http://schemas.openxmlformats.org/wordprocessingml/2006/main" xmlns:w14="http://schemas.microsoft.com/office/word/2010/wordml" xmlns:wpg="http://schemas.microsoft.com/office/word/2010/wordprocessingGroup" xmlns:wpi="http://schemas.microsoft.com/office/word/2010/wordprocessingInk" xmlns:wne="http://schemas.microsoft.com/office/word/2006/wordml" xmlns:wps="http://schemas.microsoft.com/office/word/2010/wordprocessingShape" mc:Ignorable="w14 wp14">
   <w:body>
     <w:p>
       <w:pPr>
@@ -98,8 +98,6 @@
           <w:r>
             <w:t>Table des matières</w:t>
           </w:r>
-          <w:bookmarkStart w:id="0" w:name="_GoBack"/>
-          <w:bookmarkEnd w:id="0"/>
         </w:p>
         <w:p>
           <w:pPr>
@@ -5490,7 +5488,7 @@
           <w:lang w:val="en-US"/>
         </w:rPr>
       </w:pPr>
-      <w:bookmarkStart w:id="1" w:name="_Toc447099453"/>
+      <w:bookmarkStart w:id="0" w:name="_Toc447099453"/>
       <w:r>
         <w:rPr>
           <w:lang w:val="en-US"/>
@@ -5506,7 +5504,7 @@
           <w:lang w:val="en-US"/>
         </w:rPr>
       </w:pPr>
-      <w:bookmarkStart w:id="2" w:name="_Toc496604267"/>
+      <w:bookmarkStart w:id="1" w:name="_Toc496604267"/>
       <w:r>
         <w:rPr>
           <w:lang w:val="en-US"/>
@@ -5520,14 +5518,14 @@
         </w:rPr>
         <w:t xml:space="preserve"> </w:t>
       </w:r>
+      <w:bookmarkEnd w:id="0"/>
+      <w:r>
+        <w:rPr>
+          <w:lang w:val="en-US"/>
+        </w:rPr>
+        <w:t>context</w:t>
+      </w:r>
       <w:bookmarkEnd w:id="1"/>
-      <w:r>
-        <w:rPr>
-          <w:lang w:val="en-US"/>
-        </w:rPr>
-        <w:t>context</w:t>
-      </w:r>
-      <w:bookmarkEnd w:id="2"/>
     </w:p>
     <w:p>
       <w:pPr>
@@ -5537,7 +5535,7 @@
           <w:lang w:val="en-US"/>
         </w:rPr>
       </w:pPr>
-      <w:bookmarkStart w:id="3" w:name="_Toc496604268"/>
+      <w:bookmarkStart w:id="2" w:name="_Toc496604268"/>
       <w:r>
         <w:rPr>
           <w:lang w:val="en-US"/>
@@ -5550,56 +5548,56 @@
         </w:rPr>
         <w:t xml:space="preserve"> presentation</w:t>
       </w:r>
+      <w:bookmarkEnd w:id="2"/>
+    </w:p>
+    <w:p>
+      <w:pPr>
+        <w:rPr>
+          <w:lang w:val="en-US"/>
+        </w:rPr>
+      </w:pPr>
+      <w:r>
+        <w:rPr>
+          <w:lang w:val="en-US"/>
+        </w:rPr>
+        <w:t xml:space="preserve">This microservice is a part of the </w:t>
+      </w:r>
+      <w:proofErr w:type="spellStart"/>
+      <w:r>
+        <w:rPr>
+          <w:lang w:val="en-US"/>
+        </w:rPr>
+        <w:t>Shanoir</w:t>
+      </w:r>
+      <w:proofErr w:type="spellEnd"/>
+      <w:r>
+        <w:rPr>
+          <w:lang w:val="en-US"/>
+        </w:rPr>
+        <w:t xml:space="preserve">-NG application and is responsible for </w:t>
+      </w:r>
+      <w:r>
+        <w:rPr>
+          <w:lang w:val="en-US"/>
+        </w:rPr>
+        <w:t>datasets, dataset acquisitions and examinations.</w:t>
+      </w:r>
+    </w:p>
+    <w:p>
+      <w:pPr>
+        <w:pStyle w:val="Heading2"/>
+        <w:rPr>
+          <w:lang w:val="en-US"/>
+        </w:rPr>
+      </w:pPr>
+      <w:bookmarkStart w:id="3" w:name="_Toc496604269"/>
+      <w:r>
+        <w:rPr>
+          <w:lang w:val="en-US"/>
+        </w:rPr>
+        <w:t>Main functionalities</w:t>
+      </w:r>
       <w:bookmarkEnd w:id="3"/>
-    </w:p>
-    <w:p>
-      <w:pPr>
-        <w:rPr>
-          <w:lang w:val="en-US"/>
-        </w:rPr>
-      </w:pPr>
-      <w:r>
-        <w:rPr>
-          <w:lang w:val="en-US"/>
-        </w:rPr>
-        <w:t xml:space="preserve">This microservice is a part of the </w:t>
-      </w:r>
-      <w:proofErr w:type="spellStart"/>
-      <w:r>
-        <w:rPr>
-          <w:lang w:val="en-US"/>
-        </w:rPr>
-        <w:t>Shanoir</w:t>
-      </w:r>
-      <w:proofErr w:type="spellEnd"/>
-      <w:r>
-        <w:rPr>
-          <w:lang w:val="en-US"/>
-        </w:rPr>
-        <w:t xml:space="preserve">-NG application and is responsible for </w:t>
-      </w:r>
-      <w:r>
-        <w:rPr>
-          <w:lang w:val="en-US"/>
-        </w:rPr>
-        <w:t>datasets, dataset acquisitions and examinations.</w:t>
-      </w:r>
-    </w:p>
-    <w:p>
-      <w:pPr>
-        <w:pStyle w:val="Heading2"/>
-        <w:rPr>
-          <w:lang w:val="en-US"/>
-        </w:rPr>
-      </w:pPr>
-      <w:bookmarkStart w:id="4" w:name="_Toc496604269"/>
-      <w:r>
-        <w:rPr>
-          <w:lang w:val="en-US"/>
-        </w:rPr>
-        <w:t>Main functionalities</w:t>
-      </w:r>
-      <w:bookmarkEnd w:id="4"/>
     </w:p>
     <w:p>
       <w:pPr>
@@ -5689,14 +5687,14 @@
           <w:lang w:val="en-US"/>
         </w:rPr>
       </w:pPr>
-      <w:bookmarkStart w:id="5" w:name="_Toc496604270"/>
+      <w:bookmarkStart w:id="4" w:name="_Toc496604270"/>
       <w:r>
         <w:rPr>
           <w:lang w:val="en-US"/>
         </w:rPr>
         <w:t>Application users</w:t>
       </w:r>
-      <w:bookmarkEnd w:id="5"/>
+      <w:bookmarkEnd w:id="4"/>
     </w:p>
     <w:p>
       <w:pPr>
@@ -5771,44 +5769,73 @@
           <w:lang w:val="en-US"/>
         </w:rPr>
       </w:pPr>
-      <w:bookmarkStart w:id="6" w:name="_Toc496604271"/>
+      <w:bookmarkStart w:id="5" w:name="_Toc496604271"/>
       <w:r>
         <w:rPr>
           <w:lang w:val="en-US"/>
         </w:rPr>
         <w:t>Functional architecture</w:t>
       </w:r>
+      <w:bookmarkEnd w:id="5"/>
+    </w:p>
+    <w:p>
+      <w:pPr>
+        <w:pStyle w:val="Heading2"/>
+        <w:rPr>
+          <w:lang w:val="en-US"/>
+        </w:rPr>
+      </w:pPr>
+      <w:bookmarkStart w:id="6" w:name="_Toc496604272"/>
+      <w:r>
+        <w:rPr>
+          <w:lang w:val="en-US"/>
+        </w:rPr>
+        <w:t>Dataset</w:t>
+      </w:r>
       <w:bookmarkEnd w:id="6"/>
     </w:p>
     <w:p>
       <w:pPr>
-        <w:pStyle w:val="Heading2"/>
-        <w:rPr>
-          <w:lang w:val="en-US"/>
-        </w:rPr>
-      </w:pPr>
-      <w:bookmarkStart w:id="7" w:name="_Toc496604272"/>
-      <w:r>
-        <w:rPr>
-          <w:lang w:val="en-US"/>
-        </w:rPr>
-        <w:t>Dataset</w:t>
+        <w:pStyle w:val="Heading3"/>
+        <w:rPr>
+          <w:lang w:val="en-US"/>
+        </w:rPr>
+      </w:pPr>
+      <w:bookmarkStart w:id="7" w:name="_Toc496604273"/>
+      <w:r>
+        <w:rPr>
+          <w:lang w:val="en-US"/>
+        </w:rPr>
+        <w:t>Name</w:t>
       </w:r>
       <w:bookmarkEnd w:id="7"/>
     </w:p>
     <w:p>
       <w:pPr>
+        <w:rPr>
+          <w:lang w:val="en-US"/>
+        </w:rPr>
+      </w:pPr>
+      <w:r>
+        <w:rPr>
+          <w:lang w:val="en-US"/>
+        </w:rPr>
+        <w:t>Text. Obligatory</w:t>
+      </w:r>
+    </w:p>
+    <w:p>
+      <w:pPr>
         <w:pStyle w:val="Heading3"/>
         <w:rPr>
           <w:lang w:val="en-US"/>
         </w:rPr>
       </w:pPr>
-      <w:bookmarkStart w:id="8" w:name="_Toc496604273"/>
-      <w:r>
-        <w:rPr>
-          <w:lang w:val="en-US"/>
-        </w:rPr>
-        <w:t>Name</w:t>
+      <w:bookmarkStart w:id="8" w:name="_Toc496604274"/>
+      <w:r>
+        <w:rPr>
+          <w:lang w:val="en-US"/>
+        </w:rPr>
+        <w:t>Comment</w:t>
       </w:r>
       <w:bookmarkEnd w:id="8"/>
     </w:p>
@@ -5822,7 +5849,7 @@
         <w:rPr>
           <w:lang w:val="en-US"/>
         </w:rPr>
-        <w:t>Text. Obligatory</w:t>
+        <w:t>Text. Optional.</w:t>
       </w:r>
     </w:p>
     <w:p>
@@ -5832,12 +5859,12 @@
           <w:lang w:val="en-US"/>
         </w:rPr>
       </w:pPr>
-      <w:bookmarkStart w:id="9" w:name="_Toc496604274"/>
-      <w:r>
-        <w:rPr>
-          <w:lang w:val="en-US"/>
-        </w:rPr>
-        <w:t>Comment</w:t>
+      <w:bookmarkStart w:id="9" w:name="_Toc496604275"/>
+      <w:r>
+        <w:rPr>
+          <w:lang w:val="en-US"/>
+        </w:rPr>
+        <w:t>Creation date</w:t>
       </w:r>
       <w:bookmarkEnd w:id="9"/>
     </w:p>
@@ -5851,7 +5878,7 @@
         <w:rPr>
           <w:lang w:val="en-US"/>
         </w:rPr>
-        <w:t>Text. Optional.</w:t>
+        <w:t>Date. Obligatory (automatically inserted)</w:t>
       </w:r>
     </w:p>
     <w:p>
@@ -5861,12 +5888,12 @@
           <w:lang w:val="en-US"/>
         </w:rPr>
       </w:pPr>
-      <w:bookmarkStart w:id="10" w:name="_Toc496604275"/>
-      <w:r>
-        <w:rPr>
-          <w:lang w:val="en-US"/>
-        </w:rPr>
-        <w:t>Creation date</w:t>
+      <w:bookmarkStart w:id="10" w:name="_Toc496604276"/>
+      <w:r>
+        <w:rPr>
+          <w:lang w:val="en-US"/>
+        </w:rPr>
+        <w:t>Dataset acquisition id</w:t>
       </w:r>
       <w:bookmarkEnd w:id="10"/>
     </w:p>
@@ -5880,7 +5907,13 @@
         <w:rPr>
           <w:lang w:val="en-US"/>
         </w:rPr>
-        <w:t>Date. Obligatory (automatically inserted)</w:t>
+        <w:t>Reference to dataset acquisition</w:t>
+      </w:r>
+      <w:r>
+        <w:rPr>
+          <w:lang w:val="en-US"/>
+        </w:rPr>
+        <w:t>. Obligatory</w:t>
       </w:r>
     </w:p>
     <w:p>
@@ -5890,12 +5923,12 @@
           <w:lang w:val="en-US"/>
         </w:rPr>
       </w:pPr>
-      <w:bookmarkStart w:id="11" w:name="_Toc496604276"/>
-      <w:r>
-        <w:rPr>
-          <w:lang w:val="en-US"/>
-        </w:rPr>
-        <w:t>Dataset acquisition id</w:t>
+      <w:bookmarkStart w:id="11" w:name="_Toc496604277"/>
+      <w:r>
+        <w:rPr>
+          <w:lang w:val="en-US"/>
+        </w:rPr>
+        <w:t>Dataset processing id</w:t>
       </w:r>
       <w:bookmarkEnd w:id="11"/>
     </w:p>
@@ -5909,70 +5942,35 @@
         <w:rPr>
           <w:lang w:val="en-US"/>
         </w:rPr>
-        <w:t>Reference to dataset acquisition</w:t>
-      </w:r>
-      <w:r>
-        <w:rPr>
-          <w:lang w:val="en-US"/>
-        </w:rPr>
-        <w:t>. Obligatory</w:t>
+        <w:t>Reference to dataset processing id</w:t>
       </w:r>
     </w:p>
     <w:p>
       <w:pPr>
         <w:pStyle w:val="Heading3"/>
-        <w:rPr>
-          <w:lang w:val="en-US"/>
-        </w:rPr>
-      </w:pPr>
-      <w:bookmarkStart w:id="12" w:name="_Toc496604277"/>
-      <w:r>
-        <w:rPr>
-          <w:lang w:val="en-US"/>
-        </w:rPr>
-        <w:t>Dataset processing id</w:t>
+      </w:pPr>
+      <w:bookmarkStart w:id="12" w:name="_Toc496604278"/>
+      <w:proofErr w:type="spellStart"/>
+      <w:r>
+        <w:t>Processed</w:t>
+      </w:r>
+      <w:proofErr w:type="spellEnd"/>
+      <w:r>
+        <w:t xml:space="preserve"> </w:t>
+      </w:r>
+      <w:proofErr w:type="spellStart"/>
+      <w:r>
+        <w:t>dataset</w:t>
+      </w:r>
+      <w:proofErr w:type="spellEnd"/>
+      <w:r>
+        <w:t xml:space="preserve"> </w:t>
+      </w:r>
+      <w:proofErr w:type="spellStart"/>
+      <w:r>
+        <w:t>typ</w:t>
       </w:r>
       <w:bookmarkEnd w:id="12"/>
-    </w:p>
-    <w:p>
-      <w:pPr>
-        <w:rPr>
-          <w:lang w:val="en-US"/>
-        </w:rPr>
-      </w:pPr>
-      <w:r>
-        <w:rPr>
-          <w:lang w:val="en-US"/>
-        </w:rPr>
-        <w:t>Reference to dataset processing id</w:t>
-      </w:r>
-    </w:p>
-    <w:p>
-      <w:pPr>
-        <w:pStyle w:val="Heading3"/>
-      </w:pPr>
-      <w:bookmarkStart w:id="13" w:name="_Toc496604278"/>
-      <w:proofErr w:type="spellStart"/>
-      <w:r>
-        <w:t>Processed</w:t>
-      </w:r>
-      <w:proofErr w:type="spellEnd"/>
-      <w:r>
-        <w:t xml:space="preserve"> </w:t>
-      </w:r>
-      <w:proofErr w:type="spellStart"/>
-      <w:r>
-        <w:t>dataset</w:t>
-      </w:r>
-      <w:proofErr w:type="spellEnd"/>
-      <w:r>
-        <w:t xml:space="preserve"> </w:t>
-      </w:r>
-      <w:proofErr w:type="spellStart"/>
-      <w:r>
-        <w:t>typ</w:t>
-      </w:r>
-      <w:bookmarkEnd w:id="13"/>
       <w:proofErr w:type="spellEnd"/>
     </w:p>
     <w:p>
@@ -6012,7 +6010,7 @@
       <w:pPr>
         <w:pStyle w:val="Heading3"/>
       </w:pPr>
-      <w:bookmarkStart w:id="14" w:name="_Toc496604279"/>
+      <w:bookmarkStart w:id="13" w:name="_Toc496604279"/>
       <w:proofErr w:type="spellStart"/>
       <w:r>
         <w:t>Dataset</w:t>
@@ -6029,7 +6027,7 @@
       <w:r>
         <w:t xml:space="preserve"> type</w:t>
       </w:r>
-      <w:bookmarkEnd w:id="14"/>
+      <w:bookmarkEnd w:id="13"/>
     </w:p>
     <w:p>
       <w:proofErr w:type="spellStart"/>
@@ -6088,7 +6086,7 @@
       <w:pPr>
         <w:pStyle w:val="Heading3"/>
       </w:pPr>
-      <w:bookmarkStart w:id="15" w:name="_Toc496604280"/>
+      <w:bookmarkStart w:id="14" w:name="_Toc496604280"/>
       <w:proofErr w:type="spellStart"/>
       <w:r>
         <w:t>Cardinality</w:t>
@@ -6109,7 +6107,7 @@
       <w:r>
         <w:t>subjects</w:t>
       </w:r>
-      <w:bookmarkEnd w:id="15"/>
+      <w:bookmarkEnd w:id="14"/>
       <w:proofErr w:type="spellEnd"/>
     </w:p>
     <w:p>
@@ -6131,7 +6129,6 @@
         </w:rPr>
       </w:pPr>
       <w:r>
-        <w:lastRenderedPageBreak/>
         <w:t>Single-</w:t>
       </w:r>
       <w:proofErr w:type="spellStart"/>
@@ -6160,6 +6157,7 @@
         </w:rPr>
       </w:pPr>
       <w:r>
+        <w:lastRenderedPageBreak/>
         <w:t>…</w:t>
       </w:r>
     </w:p>
@@ -6179,7 +6177,7 @@
       <w:pPr>
         <w:pStyle w:val="Heading3"/>
       </w:pPr>
-      <w:bookmarkStart w:id="16" w:name="_Toc496604281"/>
+      <w:bookmarkStart w:id="15" w:name="_Toc496604281"/>
       <w:proofErr w:type="spellStart"/>
       <w:r>
         <w:t>Explored</w:t>
@@ -6192,7 +6190,7 @@
       <w:r>
         <w:t>entity</w:t>
       </w:r>
-      <w:bookmarkEnd w:id="16"/>
+      <w:bookmarkEnd w:id="15"/>
       <w:proofErr w:type="spellEnd"/>
     </w:p>
     <w:p>
@@ -6224,7 +6222,7 @@
       <w:pPr>
         <w:pStyle w:val="Heading3"/>
       </w:pPr>
-      <w:bookmarkStart w:id="17" w:name="_Toc496604282"/>
+      <w:bookmarkStart w:id="16" w:name="_Toc496604282"/>
       <w:proofErr w:type="spellStart"/>
       <w:r>
         <w:t>Dataset</w:t>
@@ -6237,15 +6235,51 @@
       <w:r>
         <w:t>Processing</w:t>
       </w:r>
+      <w:bookmarkEnd w:id="16"/>
+      <w:proofErr w:type="spellEnd"/>
+    </w:p>
+    <w:p>
+      <w:pPr>
+        <w:rPr>
+          <w:lang w:val="en-US"/>
+        </w:rPr>
+      </w:pPr>
+    </w:p>
+    <w:p>
+      <w:pPr>
+        <w:pStyle w:val="Heading3"/>
+        <w:rPr>
+          <w:lang w:val="en-US"/>
+        </w:rPr>
+      </w:pPr>
+      <w:bookmarkStart w:id="17" w:name="_Toc496604283"/>
+      <w:r>
+        <w:rPr>
+          <w:lang w:val="en-US"/>
+        </w:rPr>
+        <w:t>Study</w:t>
+      </w:r>
       <w:bookmarkEnd w:id="17"/>
-      <w:proofErr w:type="spellEnd"/>
-    </w:p>
-    <w:p>
-      <w:pPr>
-        <w:rPr>
-          <w:lang w:val="en-US"/>
-        </w:rPr>
-      </w:pPr>
+    </w:p>
+    <w:p>
+      <w:pPr>
+        <w:pStyle w:val="ListParagraph"/>
+        <w:rPr>
+          <w:lang w:val="en-US"/>
+        </w:rPr>
+      </w:pPr>
+      <w:r>
+        <w:rPr>
+          <w:lang w:val="en-US"/>
+        </w:rPr>
+        <w:t>Reference to Study</w:t>
+      </w:r>
+      <w:r>
+        <w:rPr>
+          <w:lang w:val="en-US"/>
+        </w:rPr>
+        <w:t>. Obligatory</w:t>
+      </w:r>
     </w:p>
     <w:p>
       <w:pPr>
@@ -6254,12 +6288,12 @@
           <w:lang w:val="en-US"/>
         </w:rPr>
       </w:pPr>
-      <w:bookmarkStart w:id="18" w:name="_Toc496604283"/>
-      <w:r>
-        <w:rPr>
-          <w:lang w:val="en-US"/>
-        </w:rPr>
-        <w:t>Study</w:t>
+      <w:bookmarkStart w:id="18" w:name="_Toc496604284"/>
+      <w:r>
+        <w:rPr>
+          <w:lang w:val="en-US"/>
+        </w:rPr>
+        <w:t>Subject</w:t>
       </w:r>
       <w:bookmarkEnd w:id="18"/>
     </w:p>
@@ -6274,7 +6308,7 @@
         <w:rPr>
           <w:lang w:val="en-US"/>
         </w:rPr>
-        <w:t>Reference to Study</w:t>
+        <w:t>Reference to Subject</w:t>
       </w:r>
       <w:r>
         <w:rPr>
@@ -6285,79 +6319,43 @@
     </w:p>
     <w:p>
       <w:pPr>
+        <w:pStyle w:val="ListParagraph"/>
+        <w:rPr>
+          <w:lang w:val="en-US"/>
+        </w:rPr>
+      </w:pPr>
+    </w:p>
+    <w:p>
+      <w:pPr>
+        <w:pStyle w:val="Heading2"/>
+        <w:rPr>
+          <w:lang w:val="en-US"/>
+        </w:rPr>
+      </w:pPr>
+      <w:bookmarkStart w:id="19" w:name="_Toc496604285"/>
+      <w:r>
+        <w:rPr>
+          <w:lang w:val="en-US"/>
+        </w:rPr>
+        <w:t>Dataset – functionalities</w:t>
+      </w:r>
+      <w:bookmarkEnd w:id="19"/>
+    </w:p>
+    <w:p>
+      <w:pPr>
         <w:pStyle w:val="Heading3"/>
         <w:rPr>
           <w:lang w:val="en-US"/>
         </w:rPr>
       </w:pPr>
-      <w:bookmarkStart w:id="19" w:name="_Toc496604284"/>
-      <w:r>
-        <w:rPr>
-          <w:lang w:val="en-US"/>
-        </w:rPr>
-        <w:t>Subject</w:t>
-      </w:r>
-      <w:bookmarkEnd w:id="19"/>
-    </w:p>
-    <w:p>
-      <w:pPr>
-        <w:pStyle w:val="ListParagraph"/>
-        <w:rPr>
-          <w:lang w:val="en-US"/>
-        </w:rPr>
-      </w:pPr>
-      <w:r>
-        <w:rPr>
-          <w:lang w:val="en-US"/>
-        </w:rPr>
-        <w:t>Reference to Subject</w:t>
-      </w:r>
-      <w:r>
-        <w:rPr>
-          <w:lang w:val="en-US"/>
-        </w:rPr>
-        <w:t>. Obligatory</w:t>
-      </w:r>
-    </w:p>
-    <w:p>
-      <w:pPr>
-        <w:pStyle w:val="ListParagraph"/>
-        <w:rPr>
-          <w:lang w:val="en-US"/>
-        </w:rPr>
-      </w:pPr>
-    </w:p>
-    <w:p>
-      <w:pPr>
-        <w:pStyle w:val="Heading2"/>
-        <w:rPr>
-          <w:lang w:val="en-US"/>
-        </w:rPr>
-      </w:pPr>
-      <w:bookmarkStart w:id="20" w:name="_Toc496604285"/>
-      <w:r>
-        <w:rPr>
-          <w:lang w:val="en-US"/>
-        </w:rPr>
-        <w:t>Dataset – functionalities</w:t>
+      <w:bookmarkStart w:id="20" w:name="_Toc496604286"/>
+      <w:r>
+        <w:rPr>
+          <w:lang w:val="en-US"/>
+        </w:rPr>
+        <w:t>View datasets</w:t>
       </w:r>
       <w:bookmarkEnd w:id="20"/>
-    </w:p>
-    <w:p>
-      <w:pPr>
-        <w:pStyle w:val="Heading3"/>
-        <w:rPr>
-          <w:lang w:val="en-US"/>
-        </w:rPr>
-      </w:pPr>
-      <w:bookmarkStart w:id="21" w:name="_Toc496604286"/>
-      <w:r>
-        <w:rPr>
-          <w:lang w:val="en-US"/>
-        </w:rPr>
-        <w:t>View datasets</w:t>
-      </w:r>
-      <w:bookmarkEnd w:id="21"/>
     </w:p>
     <w:p>
       <w:pPr>
@@ -6644,11 +6642,491 @@
           <w:lang w:val="en-US"/>
         </w:rPr>
       </w:pPr>
-      <w:r>
-        <w:rPr>
-          <w:lang w:val="en-US"/>
-        </w:rPr>
-        <w:t xml:space="preserve">download (for users who can download) </w:t>
+      <w:proofErr w:type="gramStart"/>
+      <w:r>
+        <w:rPr>
+          <w:lang w:val="en-US"/>
+        </w:rPr>
+        <w:t>download</w:t>
+      </w:r>
+      <w:proofErr w:type="gramEnd"/>
+      <w:r>
+        <w:rPr>
+          <w:lang w:val="en-US"/>
+        </w:rPr>
+        <w:t xml:space="preserve"> (for users who can download) </w:t>
+      </w:r>
+    </w:p>
+    <w:p>
+      <w:pPr>
+        <w:jc w:val="both"/>
+        <w:rPr>
+          <w:lang w:val="en-US"/>
+        </w:rPr>
+      </w:pPr>
+      <w:r>
+        <w:rPr>
+          <w:lang w:val="en-US"/>
+        </w:rPr>
+        <w:t xml:space="preserve">Today in the </w:t>
+      </w:r>
+      <w:proofErr w:type="spellStart"/>
+      <w:r>
+        <w:rPr>
+          <w:lang w:val="en-US"/>
+        </w:rPr>
+        <w:t>Neurinfo</w:t>
+      </w:r>
+      <w:proofErr w:type="spellEnd"/>
+      <w:r>
+        <w:rPr>
+          <w:lang w:val="en-US"/>
+        </w:rPr>
+        <w:t xml:space="preserve"> database around 200.000 datasets are listed in the MySQL database. As users with the role ADMIN can see all datasets it is impossible to get all datasets within one JSON response, as the response will become to big. As we really want to prepare </w:t>
+      </w:r>
+      <w:proofErr w:type="spellStart"/>
+      <w:r>
+        <w:rPr>
+          <w:lang w:val="en-US"/>
+        </w:rPr>
+        <w:t>Shanoir</w:t>
+      </w:r>
+      <w:proofErr w:type="spellEnd"/>
+      <w:r>
+        <w:rPr>
+          <w:lang w:val="en-US"/>
+        </w:rPr>
+        <w:t xml:space="preserve">-NG for population imaging the dataset overview table will be the </w:t>
+      </w:r>
+      <w:r>
+        <w:rPr>
+          <w:b/>
+          <w:lang w:val="en-US"/>
+        </w:rPr>
+        <w:t>reference table</w:t>
+      </w:r>
+      <w:r>
+        <w:rPr>
+          <w:lang w:val="en-US"/>
+        </w:rPr>
+        <w:t xml:space="preserve"> for all other o</w:t>
+      </w:r>
+      <w:bookmarkStart w:id="21" w:name="_GoBack"/>
+      <w:bookmarkEnd w:id="21"/>
+      <w:r>
+        <w:rPr>
+          <w:lang w:val="en-US"/>
+        </w:rPr>
+        <w:t xml:space="preserve">verview tables in </w:t>
+      </w:r>
+      <w:proofErr w:type="spellStart"/>
+      <w:r>
+        <w:rPr>
+          <w:lang w:val="en-US"/>
+        </w:rPr>
+        <w:t>Shanoir</w:t>
+      </w:r>
+      <w:proofErr w:type="spellEnd"/>
+      <w:r>
+        <w:rPr>
+          <w:lang w:val="en-US"/>
+        </w:rPr>
+        <w:t>-NG, especially regarding performance and usability.</w:t>
+      </w:r>
+    </w:p>
+    <w:p>
+      <w:pPr>
+        <w:pStyle w:val="ListParagraph"/>
+        <w:numPr>
+          <w:ilvl w:val="0"/>
+          <w:numId w:val="38"/>
+        </w:numPr>
+        <w:jc w:val="both"/>
+        <w:rPr>
+          <w:lang w:val="en-US"/>
+        </w:rPr>
+      </w:pPr>
+      <w:r>
+        <w:rPr>
+          <w:lang w:val="en-US"/>
+        </w:rPr>
+        <w:t xml:space="preserve">We need to add paging to the backend </w:t>
+      </w:r>
+      <w:proofErr w:type="spellStart"/>
+      <w:r>
+        <w:rPr>
+          <w:lang w:val="en-US"/>
+        </w:rPr>
+        <w:t>DatasetsApiController</w:t>
+      </w:r>
+      <w:proofErr w:type="spellEnd"/>
+      <w:r>
+        <w:rPr>
+          <w:lang w:val="en-US"/>
+        </w:rPr>
+        <w:t xml:space="preserve"> (see example examinations, in datasets </w:t>
+      </w:r>
+      <w:proofErr w:type="spellStart"/>
+      <w:r>
+        <w:rPr>
+          <w:lang w:val="en-US"/>
+        </w:rPr>
+        <w:t>ms</w:t>
+      </w:r>
+      <w:proofErr w:type="spellEnd"/>
+      <w:r>
+        <w:rPr>
+          <w:lang w:val="en-US"/>
+        </w:rPr>
+        <w:t xml:space="preserve">, </w:t>
+      </w:r>
+      <w:proofErr w:type="spellStart"/>
+      <w:r>
+        <w:rPr>
+          <w:lang w:val="en-US"/>
+        </w:rPr>
+        <w:t>ExaminationsApiController</w:t>
+      </w:r>
+      <w:proofErr w:type="spellEnd"/>
+      <w:r>
+        <w:rPr>
+          <w:lang w:val="en-US"/>
+        </w:rPr>
+        <w:t xml:space="preserve">: </w:t>
+      </w:r>
+      <w:proofErr w:type="spellStart"/>
+      <w:proofErr w:type="gramStart"/>
+      <w:r>
+        <w:rPr>
+          <w:i/>
+          <w:lang w:val="en-US"/>
+        </w:rPr>
+        <w:t>findExaminations</w:t>
+      </w:r>
+      <w:proofErr w:type="spellEnd"/>
+      <w:r>
+        <w:rPr>
+          <w:i/>
+          <w:lang w:val="en-US"/>
+        </w:rPr>
+        <w:t>(</w:t>
+      </w:r>
+      <w:proofErr w:type="gramEnd"/>
+      <w:r>
+        <w:rPr>
+          <w:i/>
+          <w:lang w:val="en-US"/>
+        </w:rPr>
+        <w:t xml:space="preserve">final </w:t>
+      </w:r>
+      <w:proofErr w:type="spellStart"/>
+      <w:r>
+        <w:rPr>
+          <w:b/>
+          <w:i/>
+          <w:lang w:val="en-US"/>
+        </w:rPr>
+        <w:t>Pageable</w:t>
+      </w:r>
+      <w:proofErr w:type="spellEnd"/>
+      <w:r>
+        <w:rPr>
+          <w:b/>
+          <w:i/>
+          <w:lang w:val="en-US"/>
+        </w:rPr>
+        <w:t xml:space="preserve"> </w:t>
+      </w:r>
+      <w:proofErr w:type="spellStart"/>
+      <w:r>
+        <w:rPr>
+          <w:b/>
+          <w:i/>
+          <w:lang w:val="en-US"/>
+        </w:rPr>
+        <w:t>pageable</w:t>
+      </w:r>
+      <w:proofErr w:type="spellEnd"/>
+      <w:r>
+        <w:rPr>
+          <w:i/>
+          <w:lang w:val="en-US"/>
+        </w:rPr>
+        <w:t>)</w:t>
+      </w:r>
+      <w:r>
+        <w:rPr>
+          <w:lang w:val="en-US"/>
+        </w:rPr>
+        <w:t xml:space="preserve"> on using </w:t>
+      </w:r>
+      <w:proofErr w:type="spellStart"/>
+      <w:r>
+        <w:rPr>
+          <w:lang w:val="en-US"/>
+        </w:rPr>
+        <w:t>Pageable</w:t>
+      </w:r>
+      <w:proofErr w:type="spellEnd"/>
+      <w:r>
+        <w:rPr>
+          <w:lang w:val="en-US"/>
+        </w:rPr>
+        <w:t xml:space="preserve"> and the </w:t>
+      </w:r>
+      <w:proofErr w:type="spellStart"/>
+      <w:r>
+        <w:rPr>
+          <w:lang w:val="en-US"/>
+        </w:rPr>
+        <w:t>ExaminationRepository</w:t>
+      </w:r>
+      <w:proofErr w:type="spellEnd"/>
+      <w:r>
+        <w:rPr>
+          <w:lang w:val="en-US"/>
+        </w:rPr>
+        <w:t xml:space="preserve"> extends </w:t>
+      </w:r>
+      <w:proofErr w:type="spellStart"/>
+      <w:r>
+        <w:rPr>
+          <w:lang w:val="en-US"/>
+        </w:rPr>
+        <w:t>PagingAndSortingRepository</w:t>
+      </w:r>
+      <w:proofErr w:type="spellEnd"/>
+      <w:r>
+        <w:rPr>
+          <w:lang w:val="en-US"/>
+        </w:rPr>
+        <w:t>)</w:t>
+      </w:r>
+    </w:p>
+    <w:p>
+      <w:pPr>
+        <w:pStyle w:val="ListParagraph"/>
+        <w:numPr>
+          <w:ilvl w:val="0"/>
+          <w:numId w:val="38"/>
+        </w:numPr>
+        <w:jc w:val="both"/>
+        <w:rPr>
+          <w:lang w:val="en-US"/>
+        </w:rPr>
+      </w:pPr>
+      <w:r>
+        <w:rPr>
+          <w:lang w:val="en-US"/>
+        </w:rPr>
+        <w:t>Please see below screenshot, that shows the examinations table today.</w:t>
+      </w:r>
+    </w:p>
+    <w:p>
+      <w:pPr>
+        <w:pStyle w:val="ListParagraph"/>
+        <w:numPr>
+          <w:ilvl w:val="0"/>
+          <w:numId w:val="38"/>
+        </w:numPr>
+        <w:jc w:val="both"/>
+        <w:rPr>
+          <w:lang w:val="en-US"/>
+        </w:rPr>
+      </w:pPr>
+      <w:r>
+        <w:rPr>
+          <w:lang w:val="en-US"/>
+        </w:rPr>
+        <w:lastRenderedPageBreak/>
+        <w:t xml:space="preserve">The paging should be limited to 1.000 elements max. </w:t>
+      </w:r>
+      <w:proofErr w:type="gramStart"/>
+      <w:r>
+        <w:rPr>
+          <w:lang w:val="en-US"/>
+        </w:rPr>
+        <w:t>per</w:t>
+      </w:r>
+      <w:proofErr w:type="gramEnd"/>
+      <w:r>
+        <w:rPr>
+          <w:lang w:val="en-US"/>
+        </w:rPr>
+        <w:t xml:space="preserve"> page (to be tested) to avoid to big JSON responses, that could create problems (Page size:  (limit 1.000 max.). Each user should be able to choose his page size as possible today.</w:t>
+      </w:r>
+    </w:p>
+    <w:p>
+      <w:pPr>
+        <w:pStyle w:val="ListParagraph"/>
+        <w:numPr>
+          <w:ilvl w:val="0"/>
+          <w:numId w:val="38"/>
+        </w:numPr>
+        <w:jc w:val="both"/>
+        <w:rPr>
+          <w:lang w:val="en-US"/>
+        </w:rPr>
+      </w:pPr>
+      <w:r>
+        <w:rPr>
+          <w:lang w:val="en-US"/>
+        </w:rPr>
+        <w:t>The paging should work, and display in row 5 the correct number of available pages</w:t>
+      </w:r>
+    </w:p>
+    <w:p>
+      <w:pPr>
+        <w:pStyle w:val="ListParagraph"/>
+        <w:numPr>
+          <w:ilvl w:val="0"/>
+          <w:numId w:val="38"/>
+        </w:numPr>
+        <w:jc w:val="both"/>
+        <w:rPr>
+          <w:lang w:val="en-US"/>
+        </w:rPr>
+      </w:pPr>
+      <w:r>
+        <w:rPr>
+          <w:lang w:val="en-US"/>
+        </w:rPr>
+        <w:t>Rename in the first row: search... to filter...</w:t>
+      </w:r>
+    </w:p>
+    <w:p>
+      <w:pPr>
+        <w:pStyle w:val="ListParagraph"/>
+        <w:numPr>
+          <w:ilvl w:val="0"/>
+          <w:numId w:val="38"/>
+        </w:numPr>
+        <w:jc w:val="both"/>
+        <w:rPr>
+          <w:lang w:val="en-US"/>
+        </w:rPr>
+      </w:pPr>
+      <w:r>
+        <w:rPr>
+          <w:lang w:val="en-US"/>
+        </w:rPr>
+        <w:t xml:space="preserve">The page size indicates how many elements are called from the backend, when opening the page. With the first row only results already loaded in the displayed table can be filtered. Elements remaining in the database will not be </w:t>
+      </w:r>
+      <w:proofErr w:type="gramStart"/>
+      <w:r>
+        <w:rPr>
+          <w:lang w:val="en-US"/>
+        </w:rPr>
+        <w:t>found,</w:t>
+      </w:r>
+      <w:proofErr w:type="gramEnd"/>
+      <w:r>
+        <w:rPr>
+          <w:lang w:val="en-US"/>
+        </w:rPr>
+        <w:t xml:space="preserve"> therefore we name it "filter".</w:t>
+      </w:r>
+    </w:p>
+    <w:p>
+      <w:pPr>
+        <w:pStyle w:val="ListParagraph"/>
+        <w:numPr>
+          <w:ilvl w:val="0"/>
+          <w:numId w:val="38"/>
+        </w:numPr>
+        <w:jc w:val="both"/>
+        <w:rPr>
+          <w:lang w:val="en-US"/>
+        </w:rPr>
+      </w:pPr>
+      <w:r>
+        <w:rPr>
+          <w:lang w:val="en-US"/>
+        </w:rPr>
+        <w:t xml:space="preserve">For deeper searches </w:t>
+      </w:r>
+      <w:proofErr w:type="spellStart"/>
+      <w:r>
+        <w:rPr>
+          <w:lang w:val="en-US"/>
+        </w:rPr>
+        <w:t>Solr</w:t>
+      </w:r>
+      <w:proofErr w:type="spellEnd"/>
+      <w:r>
+        <w:rPr>
+          <w:lang w:val="en-US"/>
+        </w:rPr>
+        <w:t xml:space="preserve"> and a search field in the header line will be used in the future, as </w:t>
+      </w:r>
+      <w:proofErr w:type="spellStart"/>
+      <w:r>
+        <w:rPr>
+          <w:lang w:val="en-US"/>
+        </w:rPr>
+        <w:t>Solr</w:t>
+      </w:r>
+      <w:proofErr w:type="spellEnd"/>
+      <w:r>
+        <w:rPr>
+          <w:lang w:val="en-US"/>
+        </w:rPr>
+        <w:t xml:space="preserve"> allows us to search rapidly in millions of datasets.</w:t>
+      </w:r>
+    </w:p>
+    <w:p>
+      <w:pPr>
+        <w:jc w:val="both"/>
+        <w:rPr>
+          <w:lang w:val="en-US"/>
+        </w:rPr>
+      </w:pPr>
+      <w:r>
+        <w:rPr>
+          <w:noProof/>
+          <w:lang w:val="en-US"/>
+        </w:rPr>
+        <w:drawing>
+          <wp:inline distT="0" distB="0" distL="0" distR="0" wp14:anchorId="16CC6CCB" wp14:editId="54577972">
+            <wp:extent cx="5760720" cy="601345"/>
+            <wp:effectExtent l="0" t="0" r="5080" b="8255"/>
+            <wp:docPr id="2" name="Picture 2"/>
+            <wp:cNvGraphicFramePr>
+              <a:graphicFrameLocks xmlns:a="http://schemas.openxmlformats.org/drawingml/2006/main" noChangeAspect="1"/>
+            </wp:cNvGraphicFramePr>
+            <a:graphic xmlns:a="http://schemas.openxmlformats.org/drawingml/2006/main">
+              <a:graphicData uri="http://schemas.openxmlformats.org/drawingml/2006/picture">
+                <pic:pic xmlns:pic="http://schemas.openxmlformats.org/drawingml/2006/picture">
+                  <pic:nvPicPr>
+                    <pic:cNvPr id="0" name="Bildschirmfoto 2018-07-31 um 10.40.59.png"/>
+                    <pic:cNvPicPr/>
+                  </pic:nvPicPr>
+                  <pic:blipFill>
+                    <a:blip r:embed="rId7">
+                      <a:extLst>
+                        <a:ext uri="{28A0092B-C50C-407E-A947-70E740481C1C}">
+                          <a14:useLocalDpi xmlns:a14="http://schemas.microsoft.com/office/drawing/2010/main" val="0"/>
+                        </a:ext>
+                      </a:extLst>
+                    </a:blip>
+                    <a:stretch>
+                      <a:fillRect/>
+                    </a:stretch>
+                  </pic:blipFill>
+                  <pic:spPr>
+                    <a:xfrm>
+                      <a:off x="0" y="0"/>
+                      <a:ext cx="5760720" cy="601345"/>
+                    </a:xfrm>
+                    <a:prstGeom prst="rect">
+                      <a:avLst/>
+                    </a:prstGeom>
+                  </pic:spPr>
+                </pic:pic>
+              </a:graphicData>
+            </a:graphic>
+          </wp:inline>
+        </w:drawing>
       </w:r>
     </w:p>
     <w:p>
@@ -6880,7 +7358,6 @@
         <w:rPr>
           <w:lang w:val="en-US"/>
         </w:rPr>
-        <w:lastRenderedPageBreak/>
         <w:t xml:space="preserve">(Re)generate </w:t>
       </w:r>
       <w:proofErr w:type="spellStart"/>
@@ -7038,21 +7515,93 @@
         <w:rPr>
           <w:lang w:val="en-US"/>
         </w:rPr>
-        <w:t xml:space="preserve">Details from point 2.1 </w:t>
+        <w:t>Details from point 2.1 can be edited.</w:t>
+      </w:r>
+    </w:p>
+    <w:p>
+      <w:pPr>
+        <w:pStyle w:val="Heading3"/>
+        <w:rPr>
+          <w:lang w:val="en-US"/>
+        </w:rPr>
+      </w:pPr>
+      <w:bookmarkStart w:id="24" w:name="_Toc496604289"/>
+      <w:r>
+        <w:rPr>
+          <w:lang w:val="en-US"/>
+        </w:rPr>
+        <w:t>Delete dataset</w:t>
+      </w:r>
+      <w:bookmarkEnd w:id="24"/>
+    </w:p>
+    <w:p>
+      <w:pPr>
+        <w:rPr>
+          <w:i/>
+          <w:lang w:val="en-US"/>
+        </w:rPr>
+      </w:pPr>
+      <w:r>
+        <w:rPr>
+          <w:lang w:val="en-US"/>
+        </w:rPr>
+        <w:t xml:space="preserve">For users added to study with rights </w:t>
       </w:r>
       <w:proofErr w:type="gramStart"/>
       <w:r>
         <w:rPr>
-          <w:lang w:val="en-US"/>
-        </w:rPr>
-        <w:t>can be edited</w:t>
+          <w:i/>
+          <w:lang w:val="en-US"/>
+        </w:rPr>
+        <w:t>Can</w:t>
       </w:r>
       <w:proofErr w:type="gramEnd"/>
       <w:r>
         <w:rPr>
-          <w:lang w:val="en-US"/>
-        </w:rPr>
-        <w:t>.</w:t>
+          <w:i/>
+          <w:lang w:val="en-US"/>
+        </w:rPr>
+        <w:t xml:space="preserve"> modify the study parameters</w:t>
+      </w:r>
+      <w:r>
+        <w:rPr>
+          <w:lang w:val="en-US"/>
+        </w:rPr>
+        <w:t xml:space="preserve"> or </w:t>
+      </w:r>
+      <w:r>
+        <w:rPr>
+          <w:i/>
+          <w:lang w:val="en-US"/>
+        </w:rPr>
+        <w:t>Is responsible for the research study.</w:t>
+      </w:r>
+    </w:p>
+    <w:p>
+      <w:pPr>
+        <w:rPr>
+          <w:lang w:val="en-US"/>
+        </w:rPr>
+      </w:pPr>
+      <w:r>
+        <w:rPr>
+          <w:lang w:val="en-US"/>
+        </w:rPr>
+        <w:t xml:space="preserve">Dataset is deleted. If there is </w:t>
+      </w:r>
+      <w:proofErr w:type="gramStart"/>
+      <w:r>
+        <w:rPr>
+          <w:lang w:val="en-US"/>
+        </w:rPr>
+        <w:t>an acquisition</w:t>
+      </w:r>
+      <w:proofErr w:type="gramEnd"/>
+      <w:r>
+        <w:rPr>
+          <w:lang w:val="en-US"/>
+        </w:rPr>
+        <w:t xml:space="preserve"> equipment linked only to this dataset it is deleted automatically as well.</w:t>
       </w:r>
     </w:p>
     <w:p>
@@ -7062,231 +7611,109 @@
           <w:lang w:val="en-US"/>
         </w:rPr>
       </w:pPr>
-      <w:bookmarkStart w:id="24" w:name="_Toc496604289"/>
-      <w:r>
-        <w:rPr>
-          <w:lang w:val="en-US"/>
-        </w:rPr>
-        <w:t>Delete dataset</w:t>
-      </w:r>
-      <w:bookmarkEnd w:id="24"/>
-    </w:p>
-    <w:p>
-      <w:pPr>
-        <w:rPr>
-          <w:i/>
-          <w:lang w:val="en-US"/>
-        </w:rPr>
-      </w:pPr>
-      <w:r>
-        <w:rPr>
-          <w:lang w:val="en-US"/>
-        </w:rPr>
-        <w:t xml:space="preserve">For users added to study with rights </w:t>
-      </w:r>
-      <w:proofErr w:type="gramStart"/>
-      <w:r>
-        <w:rPr>
-          <w:i/>
-          <w:lang w:val="en-US"/>
-        </w:rPr>
-        <w:t>Can</w:t>
-      </w:r>
-      <w:proofErr w:type="gramEnd"/>
-      <w:r>
-        <w:rPr>
-          <w:i/>
-          <w:lang w:val="en-US"/>
-        </w:rPr>
-        <w:t xml:space="preserve"> modify the study parameters</w:t>
-      </w:r>
+      <w:bookmarkStart w:id="25" w:name="_Toc496604290"/>
+      <w:r>
+        <w:rPr>
+          <w:lang w:val="en-US"/>
+        </w:rPr>
+        <w:t>Download dataset</w:t>
+      </w:r>
+      <w:r>
+        <w:rPr>
+          <w:lang w:val="en-US"/>
+        </w:rPr>
+        <w:t>(s)</w:t>
+      </w:r>
+      <w:bookmarkEnd w:id="25"/>
+    </w:p>
+    <w:p>
+      <w:pPr>
+        <w:rPr>
+          <w:lang w:val="en-US"/>
+        </w:rPr>
+      </w:pPr>
+      <w:r>
+        <w:rPr>
+          <w:lang w:val="en-US"/>
+        </w:rPr>
+        <w:t xml:space="preserve">Zipped DICOM files, </w:t>
+      </w:r>
+      <w:proofErr w:type="spellStart"/>
+      <w:r>
+        <w:rPr>
+          <w:lang w:val="en-US"/>
+        </w:rPr>
+        <w:t>Nifti</w:t>
+      </w:r>
+      <w:proofErr w:type="spellEnd"/>
+      <w:r>
+        <w:rPr>
+          <w:lang w:val="en-US"/>
+        </w:rPr>
+        <w:t xml:space="preserve"> and XML can be downloaded</w:t>
+      </w:r>
+    </w:p>
+    <w:p>
+      <w:pPr>
+        <w:pStyle w:val="Heading2"/>
+        <w:rPr>
+          <w:lang w:val="en-US"/>
+        </w:rPr>
+      </w:pPr>
+      <w:bookmarkStart w:id="26" w:name="_Toc496604291"/>
+      <w:r>
+        <w:rPr>
+          <w:lang w:val="en-US"/>
+        </w:rPr>
+        <w:t>Dataset processing</w:t>
+      </w:r>
+      <w:bookmarkEnd w:id="26"/>
+    </w:p>
+    <w:p>
+      <w:pPr>
+        <w:rPr>
+          <w:lang w:val="en-US"/>
+        </w:rPr>
+      </w:pPr>
+      <w:r>
+        <w:rPr>
+          <w:lang w:val="en-US"/>
+        </w:rPr>
+        <w:t>For processed datasets linked to another datasets (</w:t>
+      </w:r>
+      <w:proofErr w:type="spellStart"/>
+      <w:r>
+        <w:rPr>
+          <w:lang w:val="en-US"/>
+        </w:rPr>
+        <w:t>dicom</w:t>
+      </w:r>
+      <w:proofErr w:type="spellEnd"/>
       <w:r>
         <w:rPr>
           <w:lang w:val="en-US"/>
         </w:rPr>
         <w:t xml:space="preserve"> or </w:t>
       </w:r>
-      <w:r>
-        <w:rPr>
-          <w:i/>
-          <w:lang w:val="en-US"/>
-        </w:rPr>
-        <w:t>Is responsible for the research study.</w:t>
-      </w:r>
-    </w:p>
-    <w:p>
-      <w:pPr>
-        <w:rPr>
-          <w:lang w:val="en-US"/>
-        </w:rPr>
-      </w:pPr>
-      <w:r>
-        <w:rPr>
-          <w:lang w:val="en-US"/>
-        </w:rPr>
-        <w:t xml:space="preserve">Dataset </w:t>
-      </w:r>
-      <w:proofErr w:type="gramStart"/>
-      <w:r>
-        <w:rPr>
-          <w:lang w:val="en-US"/>
-        </w:rPr>
-        <w:t>is deleted</w:t>
-      </w:r>
-      <w:proofErr w:type="gramEnd"/>
-      <w:r>
-        <w:rPr>
-          <w:lang w:val="en-US"/>
-        </w:rPr>
-        <w:t xml:space="preserve">. If there is an acquisition equipment </w:t>
-      </w:r>
-      <w:proofErr w:type="gramStart"/>
-      <w:r>
-        <w:rPr>
-          <w:lang w:val="en-US"/>
-        </w:rPr>
-        <w:t>linked</w:t>
-      </w:r>
-      <w:proofErr w:type="gramEnd"/>
-      <w:r>
-        <w:rPr>
-          <w:lang w:val="en-US"/>
-        </w:rPr>
-        <w:t xml:space="preserve"> only to this dataset it is deleted automatically as well.</w:t>
-      </w:r>
-    </w:p>
-    <w:p>
-      <w:pPr>
-        <w:pStyle w:val="Heading3"/>
-        <w:rPr>
-          <w:lang w:val="en-US"/>
-        </w:rPr>
-      </w:pPr>
-      <w:bookmarkStart w:id="25" w:name="_Toc496604290"/>
-      <w:r>
-        <w:rPr>
-          <w:lang w:val="en-US"/>
-        </w:rPr>
-        <w:t>Download dataset</w:t>
-      </w:r>
-      <w:r>
-        <w:rPr>
-          <w:lang w:val="en-US"/>
-        </w:rPr>
-        <w:t>(s)</w:t>
-      </w:r>
-      <w:bookmarkEnd w:id="25"/>
-    </w:p>
-    <w:p>
-      <w:pPr>
-        <w:rPr>
-          <w:lang w:val="en-US"/>
-        </w:rPr>
-      </w:pPr>
-      <w:r>
-        <w:rPr>
-          <w:lang w:val="en-US"/>
-        </w:rPr>
-        <w:t xml:space="preserve">Zipped DICOM files, </w:t>
-      </w:r>
       <w:proofErr w:type="spellStart"/>
       <w:r>
         <w:rPr>
           <w:lang w:val="en-US"/>
         </w:rPr>
-        <w:t>Nifti</w:t>
+        <w:t>nifti</w:t>
       </w:r>
       <w:proofErr w:type="spellEnd"/>
       <w:r>
         <w:rPr>
           <w:lang w:val="en-US"/>
         </w:rPr>
-        <w:t xml:space="preserve"> and XML </w:t>
-      </w:r>
-      <w:proofErr w:type="gramStart"/>
-      <w:r>
-        <w:rPr>
-          <w:lang w:val="en-US"/>
-        </w:rPr>
-        <w:t>can be downloaded</w:t>
-      </w:r>
-      <w:proofErr w:type="gramEnd"/>
-    </w:p>
-    <w:p>
-      <w:pPr>
-        <w:pStyle w:val="Heading2"/>
-        <w:rPr>
-          <w:lang w:val="en-US"/>
-        </w:rPr>
-      </w:pPr>
-      <w:bookmarkStart w:id="26" w:name="_Toc496604291"/>
-      <w:r>
-        <w:rPr>
-          <w:lang w:val="en-US"/>
-        </w:rPr>
-        <w:t>Dataset processing</w:t>
-      </w:r>
-      <w:bookmarkEnd w:id="26"/>
-    </w:p>
-    <w:p>
-      <w:pPr>
-        <w:rPr>
-          <w:lang w:val="en-US"/>
-        </w:rPr>
-      </w:pPr>
-      <w:r>
-        <w:rPr>
-          <w:lang w:val="en-US"/>
-        </w:rPr>
-        <w:t>For processed datasets linked to another datasets (</w:t>
-      </w:r>
-      <w:proofErr w:type="spellStart"/>
-      <w:r>
-        <w:rPr>
-          <w:lang w:val="en-US"/>
-        </w:rPr>
-        <w:t>dicom</w:t>
-      </w:r>
-      <w:proofErr w:type="spellEnd"/>
-      <w:r>
-        <w:rPr>
-          <w:lang w:val="en-US"/>
-        </w:rPr>
-        <w:t xml:space="preserve"> or </w:t>
-      </w:r>
-      <w:proofErr w:type="spellStart"/>
-      <w:r>
-        <w:rPr>
-          <w:lang w:val="en-US"/>
-        </w:rPr>
-        <w:t>nifti</w:t>
-      </w:r>
-      <w:proofErr w:type="spellEnd"/>
-      <w:r>
-        <w:rPr>
-          <w:lang w:val="en-US"/>
-        </w:rPr>
         <w:t>).</w:t>
       </w:r>
       <w:r>
         <w:rPr>
           <w:lang w:val="en-US"/>
         </w:rPr>
-        <w:t xml:space="preserve"> </w:t>
-      </w:r>
-      <w:proofErr w:type="gramStart"/>
-      <w:r>
-        <w:rPr>
-          <w:lang w:val="en-US"/>
-        </w:rPr>
-        <w:t>Is characterized</w:t>
-      </w:r>
-      <w:proofErr w:type="gramEnd"/>
-      <w:r>
-        <w:rPr>
-          <w:lang w:val="en-US"/>
-        </w:rPr>
-        <w:t xml:space="preserve"> by:</w:t>
+        <w:t xml:space="preserve"> Is characterized by:</w:t>
       </w:r>
     </w:p>
     <w:p>
@@ -7340,6 +7767,7 @@
         <w:rPr>
           <w:lang w:val="en-US"/>
         </w:rPr>
+        <w:lastRenderedPageBreak/>
         <w:t>Processing date</w:t>
       </w:r>
     </w:p>
@@ -7659,7 +8087,6 @@
         <w:rPr>
           <w:lang w:val="en-US"/>
         </w:rPr>
-        <w:lastRenderedPageBreak/>
         <w:t>Sorting index</w:t>
       </w:r>
       <w:bookmarkEnd w:id="36"/>
@@ -7790,21 +8217,7 @@
         <w:rPr>
           <w:lang w:val="en-US"/>
         </w:rPr>
-        <w:t xml:space="preserve">List all dataset acquisitions if the user has access to study and rights </w:t>
-      </w:r>
-      <w:proofErr w:type="gramStart"/>
-      <w:r>
-        <w:rPr>
-          <w:lang w:val="en-US"/>
-        </w:rPr>
-        <w:t>Can</w:t>
-      </w:r>
-      <w:proofErr w:type="gramEnd"/>
-      <w:r>
-        <w:rPr>
-          <w:lang w:val="en-US"/>
-        </w:rPr>
-        <w:t xml:space="preserve"> see datasets.</w:t>
+        <w:t>List all dataset acquisitions if the user has access to study and rights Can see datasets.</w:t>
       </w:r>
     </w:p>
     <w:p>
@@ -8015,6 +8428,7 @@
         <w:rPr>
           <w:lang w:val="en-US"/>
         </w:rPr>
+        <w:lastRenderedPageBreak/>
         <w:t>Edit (if user Can import dataset)</w:t>
       </w:r>
     </w:p>
@@ -8435,298 +8849,256 @@
         <w:rPr>
           <w:lang w:val="en-US"/>
         </w:rPr>
+        <w:t>External examination executive</w:t>
+      </w:r>
+      <w:bookmarkEnd w:id="47"/>
+    </w:p>
+    <w:p>
+      <w:pPr>
+        <w:rPr>
+          <w:lang w:val="en-US"/>
+        </w:rPr>
+      </w:pPr>
+      <w:r>
+        <w:rPr>
+          <w:lang w:val="en-US"/>
+        </w:rPr>
+        <w:t xml:space="preserve">Boolean. If yes – the investigator is chosen from any center in </w:t>
+      </w:r>
+      <w:proofErr w:type="spellStart"/>
+      <w:r>
+        <w:rPr>
+          <w:lang w:val="en-US"/>
+        </w:rPr>
+        <w:t>Shanoir</w:t>
+      </w:r>
+      <w:proofErr w:type="spellEnd"/>
+      <w:r>
+        <w:rPr>
+          <w:lang w:val="en-US"/>
+        </w:rPr>
+        <w:t>.</w:t>
+      </w:r>
+    </w:p>
+    <w:p>
+      <w:pPr>
+        <w:rPr>
+          <w:lang w:val="en-US"/>
+        </w:rPr>
+      </w:pPr>
+      <w:r>
+        <w:rPr>
+          <w:lang w:val="en-US"/>
+        </w:rPr>
+        <w:t>Obligatory. Default: No</w:t>
+      </w:r>
+    </w:p>
+    <w:p>
+      <w:pPr>
+        <w:pStyle w:val="Heading3"/>
+        <w:rPr>
+          <w:lang w:val="en-US"/>
+        </w:rPr>
+      </w:pPr>
+      <w:bookmarkStart w:id="48" w:name="_Toc496604312"/>
+      <w:r>
+        <w:rPr>
+          <w:lang w:val="en-US"/>
+        </w:rPr>
+        <w:t>Investigator Center (Examination executive center).</w:t>
+      </w:r>
+      <w:bookmarkEnd w:id="48"/>
+    </w:p>
+    <w:p>
+      <w:pPr>
+        <w:rPr>
+          <w:lang w:val="en-US"/>
+        </w:rPr>
+      </w:pPr>
+      <w:r>
+        <w:rPr>
+          <w:lang w:val="en-US"/>
+        </w:rPr>
+        <w:t>If external – id of the center the external investigator is chosen from.</w:t>
+      </w:r>
+    </w:p>
+    <w:p>
+      <w:pPr>
+        <w:rPr>
+          <w:lang w:val="en-US"/>
+        </w:rPr>
+      </w:pPr>
+      <w:r>
+        <w:rPr>
+          <w:lang w:val="en-US"/>
+        </w:rPr>
+        <w:t>If internal – equal to the center the examination takes place in.</w:t>
+      </w:r>
+    </w:p>
+    <w:p>
+      <w:pPr>
+        <w:pStyle w:val="Heading3"/>
+        <w:rPr>
+          <w:lang w:val="en-US"/>
+        </w:rPr>
+      </w:pPr>
+      <w:bookmarkStart w:id="49" w:name="_Toc496604313"/>
+      <w:r>
+        <w:rPr>
+          <w:lang w:val="en-US"/>
+        </w:rPr>
+        <w:t>Investigator (Examination execution).</w:t>
+      </w:r>
+      <w:bookmarkEnd w:id="49"/>
+    </w:p>
+    <w:p>
+      <w:pPr>
+        <w:rPr>
+          <w:lang w:val="en-US"/>
+        </w:rPr>
+      </w:pPr>
+      <w:r>
+        <w:rPr>
+          <w:lang w:val="en-US"/>
+        </w:rPr>
+        <w:t>Reference to the investigator id. If internal – can be chosen only from the center associated to the examination.</w:t>
+      </w:r>
+    </w:p>
+    <w:p>
+      <w:pPr>
+        <w:pStyle w:val="Heading3"/>
+        <w:rPr>
+          <w:lang w:val="en-US"/>
+        </w:rPr>
+      </w:pPr>
+      <w:bookmarkStart w:id="50" w:name="_Toc496604314"/>
+      <w:r>
+        <w:rPr>
+          <w:lang w:val="en-US"/>
+        </w:rPr>
+        <w:t>Study</w:t>
+      </w:r>
+      <w:bookmarkEnd w:id="50"/>
+    </w:p>
+    <w:p>
+      <w:pPr>
+        <w:rPr>
+          <w:lang w:val="en-US"/>
+        </w:rPr>
+      </w:pPr>
+      <w:r>
+        <w:rPr>
+          <w:lang w:val="en-US"/>
+        </w:rPr>
+        <w:t>Reference to study id. Obligatory</w:t>
+      </w:r>
+    </w:p>
+    <w:p>
+      <w:pPr>
+        <w:pStyle w:val="Heading3"/>
+        <w:rPr>
+          <w:lang w:val="en-US"/>
+        </w:rPr>
+      </w:pPr>
+      <w:bookmarkStart w:id="51" w:name="_Toc496604315"/>
+      <w:r>
+        <w:rPr>
+          <w:lang w:val="en-US"/>
+        </w:rPr>
+        <w:t>Center</w:t>
+      </w:r>
+      <w:bookmarkEnd w:id="51"/>
+    </w:p>
+    <w:p>
+      <w:pPr>
+        <w:rPr>
+          <w:lang w:val="en-US"/>
+        </w:rPr>
+      </w:pPr>
+      <w:r>
+        <w:rPr>
+          <w:lang w:val="en-US"/>
+        </w:rPr>
+        <w:t>Reference to center the examination takes place. Obligatory</w:t>
+      </w:r>
+    </w:p>
+    <w:p>
+      <w:pPr>
+        <w:pStyle w:val="Heading3"/>
+        <w:rPr>
+          <w:lang w:val="en-US"/>
+        </w:rPr>
+      </w:pPr>
+      <w:bookmarkStart w:id="52" w:name="_Toc496604316"/>
+      <w:r>
+        <w:rPr>
+          <w:lang w:val="en-US"/>
+        </w:rPr>
+        <w:t>Subject</w:t>
+      </w:r>
+      <w:bookmarkEnd w:id="52"/>
+    </w:p>
+    <w:p>
+      <w:pPr>
+        <w:rPr>
+          <w:lang w:val="en-US"/>
+        </w:rPr>
+      </w:pPr>
+      <w:r>
+        <w:rPr>
+          <w:lang w:val="en-US"/>
+        </w:rPr>
+        <w:t>Reference to subject. Optional</w:t>
+      </w:r>
+    </w:p>
+    <w:p>
+      <w:pPr>
+        <w:pStyle w:val="Heading3"/>
+        <w:rPr>
+          <w:lang w:val="en-US"/>
+        </w:rPr>
+      </w:pPr>
+      <w:bookmarkStart w:id="53" w:name="_Toc496604317"/>
+      <w:r>
+        <w:rPr>
+          <w:lang w:val="en-US"/>
+        </w:rPr>
+        <w:t>Group of subject</w:t>
+      </w:r>
+      <w:bookmarkEnd w:id="53"/>
+      <w:r>
+        <w:rPr>
+          <w:lang w:val="en-US"/>
+        </w:rPr>
+        <w:t xml:space="preserve"> </w:t>
+      </w:r>
+    </w:p>
+    <w:p>
+      <w:pPr>
+        <w:rPr>
+          <w:lang w:val="en-US"/>
+        </w:rPr>
+      </w:pPr>
+      <w:r>
+        <w:rPr>
+          <w:lang w:val="en-US"/>
+        </w:rPr>
+        <w:t>Reference to group of subject. Optional</w:t>
+      </w:r>
+    </w:p>
+    <w:p>
+      <w:pPr>
+        <w:pStyle w:val="Heading3"/>
+        <w:rPr>
+          <w:lang w:val="en-US"/>
+        </w:rPr>
+      </w:pPr>
+      <w:bookmarkStart w:id="54" w:name="_Toc496604318"/>
+      <w:r>
+        <w:rPr>
+          <w:lang w:val="en-US"/>
+        </w:rPr>
         <w:lastRenderedPageBreak/>
-        <w:t>External examination executive</w:t>
-      </w:r>
-      <w:bookmarkEnd w:id="47"/>
-    </w:p>
-    <w:p>
-      <w:pPr>
-        <w:rPr>
-          <w:lang w:val="en-US"/>
-        </w:rPr>
-      </w:pPr>
-      <w:r>
-        <w:rPr>
-          <w:lang w:val="en-US"/>
-        </w:rPr>
-        <w:t xml:space="preserve">Boolean. If yes – the investigator </w:t>
-      </w:r>
-      <w:proofErr w:type="gramStart"/>
-      <w:r>
-        <w:rPr>
-          <w:lang w:val="en-US"/>
-        </w:rPr>
-        <w:t>is chosen</w:t>
-      </w:r>
-      <w:proofErr w:type="gramEnd"/>
-      <w:r>
-        <w:rPr>
-          <w:lang w:val="en-US"/>
-        </w:rPr>
-        <w:t xml:space="preserve"> from any center in </w:t>
-      </w:r>
-      <w:proofErr w:type="spellStart"/>
-      <w:r>
-        <w:rPr>
-          <w:lang w:val="en-US"/>
-        </w:rPr>
-        <w:t>Shanoir</w:t>
-      </w:r>
-      <w:proofErr w:type="spellEnd"/>
-      <w:r>
-        <w:rPr>
-          <w:lang w:val="en-US"/>
-        </w:rPr>
-        <w:t>.</w:t>
-      </w:r>
-    </w:p>
-    <w:p>
-      <w:pPr>
-        <w:rPr>
-          <w:lang w:val="en-US"/>
-        </w:rPr>
-      </w:pPr>
-      <w:r>
-        <w:rPr>
-          <w:lang w:val="en-US"/>
-        </w:rPr>
-        <w:t>Obligatory. Default: No</w:t>
-      </w:r>
-    </w:p>
-    <w:p>
-      <w:pPr>
-        <w:pStyle w:val="Heading3"/>
-        <w:rPr>
-          <w:lang w:val="en-US"/>
-        </w:rPr>
-      </w:pPr>
-      <w:bookmarkStart w:id="48" w:name="_Toc496604312"/>
-      <w:r>
-        <w:rPr>
-          <w:lang w:val="en-US"/>
-        </w:rPr>
-        <w:t>Investigator Center (Examination executive center).</w:t>
-      </w:r>
-      <w:bookmarkEnd w:id="48"/>
-    </w:p>
-    <w:p>
-      <w:pPr>
-        <w:rPr>
-          <w:lang w:val="en-US"/>
-        </w:rPr>
-      </w:pPr>
-      <w:r>
-        <w:rPr>
-          <w:lang w:val="en-US"/>
-        </w:rPr>
-        <w:t xml:space="preserve">If external – id of the center the external investigator </w:t>
-      </w:r>
-      <w:proofErr w:type="gramStart"/>
-      <w:r>
-        <w:rPr>
-          <w:lang w:val="en-US"/>
-        </w:rPr>
-        <w:t>is chosen</w:t>
-      </w:r>
-      <w:proofErr w:type="gramEnd"/>
-      <w:r>
-        <w:rPr>
-          <w:lang w:val="en-US"/>
-        </w:rPr>
-        <w:t xml:space="preserve"> from.</w:t>
-      </w:r>
-    </w:p>
-    <w:p>
-      <w:pPr>
-        <w:rPr>
-          <w:lang w:val="en-US"/>
-        </w:rPr>
-      </w:pPr>
-      <w:r>
-        <w:rPr>
-          <w:lang w:val="en-US"/>
-        </w:rPr>
-        <w:t>If internal – equal to the center the examination takes place in.</w:t>
-      </w:r>
-    </w:p>
-    <w:p>
-      <w:pPr>
-        <w:pStyle w:val="Heading3"/>
-        <w:rPr>
-          <w:lang w:val="en-US"/>
-        </w:rPr>
-      </w:pPr>
-      <w:bookmarkStart w:id="49" w:name="_Toc496604313"/>
-      <w:r>
-        <w:rPr>
-          <w:lang w:val="en-US"/>
-        </w:rPr>
-        <w:t>Investigator (Examination execution).</w:t>
-      </w:r>
-      <w:bookmarkEnd w:id="49"/>
-    </w:p>
-    <w:p>
-      <w:pPr>
-        <w:rPr>
-          <w:lang w:val="en-US"/>
-        </w:rPr>
-      </w:pPr>
-      <w:r>
-        <w:rPr>
-          <w:lang w:val="en-US"/>
-        </w:rPr>
-        <w:t xml:space="preserve">Reference to the investigator id. If internal – </w:t>
-      </w:r>
-      <w:proofErr w:type="gramStart"/>
-      <w:r>
-        <w:rPr>
-          <w:lang w:val="en-US"/>
-        </w:rPr>
-        <w:t>can be chosen</w:t>
-      </w:r>
-      <w:proofErr w:type="gramEnd"/>
-      <w:r>
-        <w:rPr>
-          <w:lang w:val="en-US"/>
-        </w:rPr>
-        <w:t xml:space="preserve"> only from the center associated to the examination.</w:t>
-      </w:r>
-    </w:p>
-    <w:p>
-      <w:pPr>
-        <w:pStyle w:val="Heading3"/>
-        <w:rPr>
-          <w:lang w:val="en-US"/>
-        </w:rPr>
-      </w:pPr>
-      <w:bookmarkStart w:id="50" w:name="_Toc496604314"/>
-      <w:r>
-        <w:rPr>
-          <w:lang w:val="en-US"/>
-        </w:rPr>
-        <w:t>Study</w:t>
-      </w:r>
-      <w:bookmarkEnd w:id="50"/>
-    </w:p>
-    <w:p>
-      <w:pPr>
-        <w:rPr>
-          <w:lang w:val="en-US"/>
-        </w:rPr>
-      </w:pPr>
-      <w:r>
-        <w:rPr>
-          <w:lang w:val="en-US"/>
-        </w:rPr>
-        <w:t>Reference to study id. Obligatory</w:t>
-      </w:r>
-    </w:p>
-    <w:p>
-      <w:pPr>
-        <w:pStyle w:val="Heading3"/>
-        <w:rPr>
-          <w:lang w:val="en-US"/>
-        </w:rPr>
-      </w:pPr>
-      <w:bookmarkStart w:id="51" w:name="_Toc496604315"/>
-      <w:r>
-        <w:rPr>
-          <w:lang w:val="en-US"/>
-        </w:rPr>
-        <w:t>Center</w:t>
-      </w:r>
-      <w:bookmarkEnd w:id="51"/>
-    </w:p>
-    <w:p>
-      <w:pPr>
-        <w:rPr>
-          <w:lang w:val="en-US"/>
-        </w:rPr>
-      </w:pPr>
-      <w:r>
-        <w:rPr>
-          <w:lang w:val="en-US"/>
-        </w:rPr>
-        <w:t>Reference to center the examination takes place. Obligatory</w:t>
-      </w:r>
-    </w:p>
-    <w:p>
-      <w:pPr>
-        <w:pStyle w:val="Heading3"/>
-        <w:rPr>
-          <w:lang w:val="en-US"/>
-        </w:rPr>
-      </w:pPr>
-      <w:bookmarkStart w:id="52" w:name="_Toc496604316"/>
-      <w:r>
-        <w:rPr>
-          <w:lang w:val="en-US"/>
-        </w:rPr>
-        <w:t>Subject</w:t>
-      </w:r>
-      <w:bookmarkEnd w:id="52"/>
-    </w:p>
-    <w:p>
-      <w:pPr>
-        <w:rPr>
-          <w:lang w:val="en-US"/>
-        </w:rPr>
-      </w:pPr>
-      <w:r>
-        <w:rPr>
-          <w:lang w:val="en-US"/>
-        </w:rPr>
-        <w:t>Reference to subject. Optional</w:t>
-      </w:r>
-    </w:p>
-    <w:p>
-      <w:pPr>
-        <w:pStyle w:val="Heading3"/>
-        <w:rPr>
-          <w:lang w:val="en-US"/>
-        </w:rPr>
-      </w:pPr>
-      <w:bookmarkStart w:id="53" w:name="_Toc496604317"/>
-      <w:r>
-        <w:rPr>
-          <w:lang w:val="en-US"/>
-        </w:rPr>
-        <w:t>Group of subject</w:t>
-      </w:r>
-      <w:bookmarkEnd w:id="53"/>
-      <w:r>
-        <w:rPr>
-          <w:lang w:val="en-US"/>
-        </w:rPr>
-        <w:t xml:space="preserve"> </w:t>
-      </w:r>
-    </w:p>
-    <w:p>
-      <w:pPr>
-        <w:rPr>
-          <w:lang w:val="en-US"/>
-        </w:rPr>
-      </w:pPr>
-      <w:r>
-        <w:rPr>
-          <w:lang w:val="en-US"/>
-        </w:rPr>
-        <w:t>Reference to group of subject. Optional</w:t>
-      </w:r>
-    </w:p>
-    <w:p>
-      <w:pPr>
-        <w:pStyle w:val="Heading3"/>
-        <w:rPr>
-          <w:lang w:val="en-US"/>
-        </w:rPr>
-      </w:pPr>
-      <w:bookmarkStart w:id="54" w:name="_Toc496604318"/>
-      <w:r>
-        <w:rPr>
-          <w:lang w:val="en-US"/>
-        </w:rPr>
         <w:t>Subject weight</w:t>
       </w:r>
       <w:bookmarkEnd w:id="54"/>
@@ -8932,27 +9304,27 @@
         <w:rPr>
           <w:lang w:val="en-US"/>
         </w:rPr>
-        <w:t>User can see datasets from the studies he has access to (</w:t>
+        <w:t>User can see datasets from the studies he has access to (is added to a study)</w:t>
+      </w:r>
+      <w:r>
+        <w:rPr>
+          <w:lang w:val="en-US"/>
+        </w:rPr>
+        <w:t xml:space="preserve"> and rights </w:t>
       </w:r>
       <w:proofErr w:type="gramStart"/>
       <w:r>
         <w:rPr>
           <w:lang w:val="en-US"/>
         </w:rPr>
-        <w:t>is</w:t>
+        <w:t>Can</w:t>
       </w:r>
       <w:proofErr w:type="gramEnd"/>
       <w:r>
         <w:rPr>
           <w:lang w:val="en-US"/>
         </w:rPr>
-        <w:t xml:space="preserve"> added to a study)</w:t>
-      </w:r>
-      <w:r>
-        <w:rPr>
-          <w:lang w:val="en-US"/>
-        </w:rPr>
-        <w:t xml:space="preserve"> and rights Can see datasets.</w:t>
+        <w:t xml:space="preserve"> see datasets.</w:t>
       </w:r>
     </w:p>
     <w:p>
@@ -9109,7 +9481,6 @@
         <w:rPr>
           <w:lang w:val="en-US"/>
         </w:rPr>
-        <w:lastRenderedPageBreak/>
         <w:t xml:space="preserve">Delete </w:t>
       </w:r>
     </w:p>
@@ -9161,21 +9532,7 @@
         <w:rPr>
           <w:lang w:val="en-US"/>
         </w:rPr>
-        <w:t>View details of one examination (GET /examination</w:t>
-      </w:r>
-      <w:proofErr w:type="gramStart"/>
-      <w:r>
-        <w:rPr>
-          <w:lang w:val="en-US"/>
-        </w:rPr>
-        <w:t>/{</w:t>
-      </w:r>
-      <w:proofErr w:type="gramEnd"/>
-      <w:r>
-        <w:rPr>
-          <w:lang w:val="en-US"/>
-        </w:rPr>
-        <w:t>id})</w:t>
+        <w:t>View details of one examination (GET /examination/{id})</w:t>
       </w:r>
       <w:bookmarkEnd w:id="60"/>
     </w:p>
@@ -9278,21 +9635,7 @@
         <w:rPr>
           <w:lang w:val="en-US"/>
         </w:rPr>
-        <w:t>(PUT /examination</w:t>
-      </w:r>
-      <w:proofErr w:type="gramStart"/>
-      <w:r>
-        <w:rPr>
-          <w:lang w:val="en-US"/>
-        </w:rPr>
-        <w:t>/{</w:t>
-      </w:r>
-      <w:proofErr w:type="gramEnd"/>
-      <w:r>
-        <w:rPr>
-          <w:lang w:val="en-US"/>
-        </w:rPr>
-        <w:t>id})</w:t>
+        <w:t>(PUT /examination/{id})</w:t>
       </w:r>
       <w:bookmarkEnd w:id="62"/>
     </w:p>
@@ -9348,27 +9691,14 @@
         <w:rPr>
           <w:lang w:val="en-US"/>
         </w:rPr>
+        <w:lastRenderedPageBreak/>
         <w:t>Delete examination</w:t>
       </w:r>
       <w:r>
         <w:rPr>
           <w:lang w:val="en-US"/>
         </w:rPr>
-        <w:t xml:space="preserve"> (DELETE /examination</w:t>
-      </w:r>
-      <w:proofErr w:type="gramStart"/>
-      <w:r>
-        <w:rPr>
-          <w:lang w:val="en-US"/>
-        </w:rPr>
-        <w:t>/{</w:t>
-      </w:r>
-      <w:proofErr w:type="gramEnd"/>
-      <w:r>
-        <w:rPr>
-          <w:lang w:val="en-US"/>
-        </w:rPr>
-        <w:t>id})</w:t>
+        <w:t xml:space="preserve"> (DELETE /examination/{id})</w:t>
       </w:r>
       <w:bookmarkEnd w:id="63"/>
     </w:p>
@@ -9390,39 +9720,7 @@
           <w:u w:val="single"/>
           <w:lang w:val="en-US"/>
         </w:rPr>
-        <w:t xml:space="preserve">no dataset </w:t>
-      </w:r>
-      <w:proofErr w:type="gramStart"/>
-      <w:r>
-        <w:rPr>
-          <w:u w:val="single"/>
-          <w:lang w:val="en-US"/>
-        </w:rPr>
-        <w:t>is linked</w:t>
-      </w:r>
-      <w:proofErr w:type="gramEnd"/>
-      <w:r>
-        <w:rPr>
-          <w:u w:val="single"/>
-          <w:lang w:val="en-US"/>
-        </w:rPr>
-        <w:t xml:space="preserve"> to this examination. If any dataset acquisition </w:t>
-      </w:r>
-      <w:proofErr w:type="gramStart"/>
-      <w:r>
-        <w:rPr>
-          <w:u w:val="single"/>
-          <w:lang w:val="en-US"/>
-        </w:rPr>
-        <w:t>is linked</w:t>
-      </w:r>
-      <w:proofErr w:type="gramEnd"/>
-      <w:r>
-        <w:rPr>
-          <w:u w:val="single"/>
-          <w:lang w:val="en-US"/>
-        </w:rPr>
-        <w:t xml:space="preserve"> but is empty, it is automatically deleted as well.</w:t>
+        <w:t>no dataset is linked to this examination. If any dataset acquisition is linked but is empty, it is automatically deleted as well.</w:t>
       </w:r>
     </w:p>
     <w:p>
@@ -9478,7 +9776,7 @@
 </file>
 
 <file path=word/comments.xml><?xml version="1.0" encoding="utf-8"?>
-<w:comments xmlns:wpc="http://schemas.microsoft.com/office/word/2010/wordprocessingCanvas" xmlns:cx="http://schemas.microsoft.com/office/drawing/2014/chartex" xmlns:cx1="http://schemas.microsoft.com/office/drawing/2015/9/8/chartex" xmlns:mc="http://schemas.openxmlformats.org/markup-compatibility/2006" xmlns:o="urn:schemas-microsoft-com:office:office" xmlns:r="http://schemas.openxmlformats.org/officeDocument/2006/relationships" xmlns:m="http://schemas.openxmlformats.org/officeDocument/2006/math" xmlns:v="urn:schemas-microsoft-com:vml" xmlns:wp14="http://schemas.microsoft.com/office/word/2010/wordprocessingDrawing" xmlns:wp="http://schemas.openxmlformats.org/drawingml/2006/wordprocessingDrawing" xmlns:w10="urn:schemas-microsoft-com:office:word" xmlns:w="http://schemas.openxmlformats.org/wordprocessingml/2006/main" xmlns:w14="http://schemas.microsoft.com/office/word/2010/wordml" xmlns:w15="http://schemas.microsoft.com/office/word/2012/wordml" xmlns:w16se="http://schemas.microsoft.com/office/word/2015/wordml/symex" xmlns:wpg="http://schemas.microsoft.com/office/word/2010/wordprocessingGroup" xmlns:wpi="http://schemas.microsoft.com/office/word/2010/wordprocessingInk" xmlns:wne="http://schemas.microsoft.com/office/word/2006/wordml" xmlns:wps="http://schemas.microsoft.com/office/word/2010/wordprocessingShape" mc:Ignorable="w14 w15 w16se wp14">
+<w:comments xmlns:wpc="http://schemas.microsoft.com/office/word/2010/wordprocessingCanvas" xmlns:mo="http://schemas.microsoft.com/office/mac/office/2008/main" xmlns:mc="http://schemas.openxmlformats.org/markup-compatibility/2006" xmlns:mv="urn:schemas-microsoft-com:mac:vml" xmlns:o="urn:schemas-microsoft-com:office:office" xmlns:r="http://schemas.openxmlformats.org/officeDocument/2006/relationships" xmlns:m="http://schemas.openxmlformats.org/officeDocument/2006/math" xmlns:v="urn:schemas-microsoft-com:vml" xmlns:wp14="http://schemas.microsoft.com/office/word/2010/wordprocessingDrawing" xmlns:wp="http://schemas.openxmlformats.org/drawingml/2006/wordprocessingDrawing" xmlns:w10="urn:schemas-microsoft-com:office:word" xmlns:w="http://schemas.openxmlformats.org/wordprocessingml/2006/main" xmlns:w14="http://schemas.microsoft.com/office/word/2010/wordml" xmlns:wpg="http://schemas.microsoft.com/office/word/2010/wordprocessingGroup" xmlns:wpi="http://schemas.microsoft.com/office/word/2010/wordprocessingInk" xmlns:wne="http://schemas.microsoft.com/office/word/2006/wordml" xmlns:wps="http://schemas.microsoft.com/office/word/2010/wordprocessingShape" mc:Ignorable="w14 wp14">
   <w:comment w:id="44" w:author="Aneta Morawin" w:date="2017-10-23T16:49:00Z" w:initials="AM">
     <w:p>
       <w:pPr>
@@ -9505,8 +9803,8 @@
 </file>
 
 <file path=word/numbering.xml><?xml version="1.0" encoding="utf-8"?>
-<w:numbering xmlns:wpc="http://schemas.microsoft.com/office/word/2010/wordprocessingCanvas" xmlns:cx="http://schemas.microsoft.com/office/drawing/2014/chartex" xmlns:cx1="http://schemas.microsoft.com/office/drawing/2015/9/8/chartex" xmlns:mc="http://schemas.openxmlformats.org/markup-compatibility/2006" xmlns:o="urn:schemas-microsoft-com:office:office" xmlns:r="http://schemas.openxmlformats.org/officeDocument/2006/relationships" xmlns:m="http://schemas.openxmlformats.org/officeDocument/2006/math" xmlns:v="urn:schemas-microsoft-com:vml" xmlns:wp14="http://schemas.microsoft.com/office/word/2010/wordprocessingDrawing" xmlns:wp="http://schemas.openxmlformats.org/drawingml/2006/wordprocessingDrawing" xmlns:w10="urn:schemas-microsoft-com:office:word" xmlns:w="http://schemas.openxmlformats.org/wordprocessingml/2006/main" xmlns:w14="http://schemas.microsoft.com/office/word/2010/wordml" xmlns:w15="http://schemas.microsoft.com/office/word/2012/wordml" xmlns:w16se="http://schemas.microsoft.com/office/word/2015/wordml/symex" xmlns:wpg="http://schemas.microsoft.com/office/word/2010/wordprocessingGroup" xmlns:wpi="http://schemas.microsoft.com/office/word/2010/wordprocessingInk" xmlns:wne="http://schemas.microsoft.com/office/word/2006/wordml" xmlns:wps="http://schemas.microsoft.com/office/word/2010/wordprocessingShape" mc:Ignorable="w14 w15 w16se wp14">
-  <w:abstractNum w:abstractNumId="0" w15:restartNumberingAfterBreak="0">
+<w:numbering xmlns:wpc="http://schemas.microsoft.com/office/word/2010/wordprocessingCanvas" xmlns:mo="http://schemas.microsoft.com/office/mac/office/2008/main" xmlns:mc="http://schemas.openxmlformats.org/markup-compatibility/2006" xmlns:mv="urn:schemas-microsoft-com:mac:vml" xmlns:o="urn:schemas-microsoft-com:office:office" xmlns:r="http://schemas.openxmlformats.org/officeDocument/2006/relationships" xmlns:m="http://schemas.openxmlformats.org/officeDocument/2006/math" xmlns:v="urn:schemas-microsoft-com:vml" xmlns:wp14="http://schemas.microsoft.com/office/word/2010/wordprocessingDrawing" xmlns:wp="http://schemas.openxmlformats.org/drawingml/2006/wordprocessingDrawing" xmlns:w10="urn:schemas-microsoft-com:office:word" xmlns:w="http://schemas.openxmlformats.org/wordprocessingml/2006/main" xmlns:w14="http://schemas.microsoft.com/office/word/2010/wordml" xmlns:wpg="http://schemas.microsoft.com/office/word/2010/wordprocessingGroup" xmlns:wpi="http://schemas.microsoft.com/office/word/2010/wordprocessingInk" xmlns:wne="http://schemas.microsoft.com/office/word/2006/wordml" xmlns:wps="http://schemas.microsoft.com/office/word/2010/wordprocessingShape" mc:Ignorable="w14 wp14">
+  <w:abstractNum w:abstractNumId="0">
     <w:nsid w:val="01A66F33"/>
     <w:multiLevelType w:val="hybridMultilevel"/>
     <w:tmpl w:val="A3A098E0"/>
@@ -9619,7 +9917,93 @@
       </w:rPr>
     </w:lvl>
   </w:abstractNum>
-  <w:abstractNum w:abstractNumId="1" w15:restartNumberingAfterBreak="0">
+  <w:abstractNum w:abstractNumId="1">
+    <w:nsid w:val="05094A57"/>
+    <w:multiLevelType w:val="hybridMultilevel"/>
+    <w:tmpl w:val="787A4A10"/>
+    <w:lvl w:ilvl="0" w:tplc="0409000F">
+      <w:start w:val="1"/>
+      <w:numFmt w:val="decimal"/>
+      <w:lvlText w:val="%1."/>
+      <w:lvlJc w:val="left"/>
+      <w:pPr>
+        <w:ind w:left="720" w:hanging="360"/>
+      </w:pPr>
+    </w:lvl>
+    <w:lvl w:ilvl="1" w:tplc="04090019" w:tentative="1">
+      <w:start w:val="1"/>
+      <w:numFmt w:val="lowerLetter"/>
+      <w:lvlText w:val="%2."/>
+      <w:lvlJc w:val="left"/>
+      <w:pPr>
+        <w:ind w:left="1440" w:hanging="360"/>
+      </w:pPr>
+    </w:lvl>
+    <w:lvl w:ilvl="2" w:tplc="0409001B" w:tentative="1">
+      <w:start w:val="1"/>
+      <w:numFmt w:val="lowerRoman"/>
+      <w:lvlText w:val="%3."/>
+      <w:lvlJc w:val="right"/>
+      <w:pPr>
+        <w:ind w:left="2160" w:hanging="180"/>
+      </w:pPr>
+    </w:lvl>
+    <w:lvl w:ilvl="3" w:tplc="0409000F" w:tentative="1">
+      <w:start w:val="1"/>
+      <w:numFmt w:val="decimal"/>
+      <w:lvlText w:val="%4."/>
+      <w:lvlJc w:val="left"/>
+      <w:pPr>
+        <w:ind w:left="2880" w:hanging="360"/>
+      </w:pPr>
+    </w:lvl>
+    <w:lvl w:ilvl="4" w:tplc="04090019" w:tentative="1">
+      <w:start w:val="1"/>
+      <w:numFmt w:val="lowerLetter"/>
+      <w:lvlText w:val="%5."/>
+      <w:lvlJc w:val="left"/>
+      <w:pPr>
+        <w:ind w:left="3600" w:hanging="360"/>
+      </w:pPr>
+    </w:lvl>
+    <w:lvl w:ilvl="5" w:tplc="0409001B" w:tentative="1">
+      <w:start w:val="1"/>
+      <w:numFmt w:val="lowerRoman"/>
+      <w:lvlText w:val="%6."/>
+      <w:lvlJc w:val="right"/>
+      <w:pPr>
+        <w:ind w:left="4320" w:hanging="180"/>
+      </w:pPr>
+    </w:lvl>
+    <w:lvl w:ilvl="6" w:tplc="0409000F" w:tentative="1">
+      <w:start w:val="1"/>
+      <w:numFmt w:val="decimal"/>
+      <w:lvlText w:val="%7."/>
+      <w:lvlJc w:val="left"/>
+      <w:pPr>
+        <w:ind w:left="5040" w:hanging="360"/>
+      </w:pPr>
+    </w:lvl>
+    <w:lvl w:ilvl="7" w:tplc="04090019" w:tentative="1">
+      <w:start w:val="1"/>
+      <w:numFmt w:val="lowerLetter"/>
+      <w:lvlText w:val="%8."/>
+      <w:lvlJc w:val="left"/>
+      <w:pPr>
+        <w:ind w:left="5760" w:hanging="360"/>
+      </w:pPr>
+    </w:lvl>
+    <w:lvl w:ilvl="8" w:tplc="0409001B" w:tentative="1">
+      <w:start w:val="1"/>
+      <w:numFmt w:val="lowerRoman"/>
+      <w:lvlText w:val="%9."/>
+      <w:lvlJc w:val="right"/>
+      <w:pPr>
+        <w:ind w:left="6480" w:hanging="180"/>
+      </w:pPr>
+    </w:lvl>
+  </w:abstractNum>
+  <w:abstractNum w:abstractNumId="2">
     <w:nsid w:val="096637DB"/>
     <w:multiLevelType w:val="hybridMultilevel"/>
     <w:tmpl w:val="F7C27DC0"/>
@@ -9732,7 +10116,7 @@
       </w:rPr>
     </w:lvl>
   </w:abstractNum>
-  <w:abstractNum w:abstractNumId="2" w15:restartNumberingAfterBreak="0">
+  <w:abstractNum w:abstractNumId="3">
     <w:nsid w:val="12E50BB6"/>
     <w:multiLevelType w:val="hybridMultilevel"/>
     <w:tmpl w:val="0056512E"/>
@@ -9845,7 +10229,7 @@
       </w:rPr>
     </w:lvl>
   </w:abstractNum>
-  <w:abstractNum w:abstractNumId="3" w15:restartNumberingAfterBreak="0">
+  <w:abstractNum w:abstractNumId="4">
     <w:nsid w:val="15760337"/>
     <w:multiLevelType w:val="hybridMultilevel"/>
     <w:tmpl w:val="17E04C02"/>
@@ -9958,7 +10342,7 @@
       </w:rPr>
     </w:lvl>
   </w:abstractNum>
-  <w:abstractNum w:abstractNumId="4" w15:restartNumberingAfterBreak="0">
+  <w:abstractNum w:abstractNumId="5">
     <w:nsid w:val="1C0B09A3"/>
     <w:multiLevelType w:val="hybridMultilevel"/>
     <w:tmpl w:val="CCA4364C"/>
@@ -10071,7 +10455,7 @@
       </w:rPr>
     </w:lvl>
   </w:abstractNum>
-  <w:abstractNum w:abstractNumId="5" w15:restartNumberingAfterBreak="0">
+  <w:abstractNum w:abstractNumId="6">
     <w:nsid w:val="1D377F34"/>
     <w:multiLevelType w:val="hybridMultilevel"/>
     <w:tmpl w:val="8EA23EF2"/>
@@ -10184,7 +10568,7 @@
       </w:rPr>
     </w:lvl>
   </w:abstractNum>
-  <w:abstractNum w:abstractNumId="6" w15:restartNumberingAfterBreak="0">
+  <w:abstractNum w:abstractNumId="7">
     <w:nsid w:val="20674C35"/>
     <w:multiLevelType w:val="hybridMultilevel"/>
     <w:tmpl w:val="8244E008"/>
@@ -10297,7 +10681,7 @@
       </w:rPr>
     </w:lvl>
   </w:abstractNum>
-  <w:abstractNum w:abstractNumId="7" w15:restartNumberingAfterBreak="0">
+  <w:abstractNum w:abstractNumId="8">
     <w:nsid w:val="22D577E6"/>
     <w:multiLevelType w:val="hybridMultilevel"/>
     <w:tmpl w:val="0D18A16A"/>
@@ -10410,7 +10794,7 @@
       </w:rPr>
     </w:lvl>
   </w:abstractNum>
-  <w:abstractNum w:abstractNumId="8" w15:restartNumberingAfterBreak="0">
+  <w:abstractNum w:abstractNumId="9">
     <w:nsid w:val="23942139"/>
     <w:multiLevelType w:val="hybridMultilevel"/>
     <w:tmpl w:val="25EEA04C"/>
@@ -10522,7 +10906,7 @@
       </w:rPr>
     </w:lvl>
   </w:abstractNum>
-  <w:abstractNum w:abstractNumId="9" w15:restartNumberingAfterBreak="0">
+  <w:abstractNum w:abstractNumId="10">
     <w:nsid w:val="30090D4A"/>
     <w:multiLevelType w:val="hybridMultilevel"/>
     <w:tmpl w:val="1E00428E"/>
@@ -10635,7 +11019,7 @@
       </w:rPr>
     </w:lvl>
   </w:abstractNum>
-  <w:abstractNum w:abstractNumId="10" w15:restartNumberingAfterBreak="0">
+  <w:abstractNum w:abstractNumId="11">
     <w:nsid w:val="3117013B"/>
     <w:multiLevelType w:val="hybridMultilevel"/>
     <w:tmpl w:val="A87AE4E4"/>
@@ -10748,7 +11132,7 @@
       </w:rPr>
     </w:lvl>
   </w:abstractNum>
-  <w:abstractNum w:abstractNumId="11" w15:restartNumberingAfterBreak="0">
+  <w:abstractNum w:abstractNumId="12">
     <w:nsid w:val="3557777A"/>
     <w:multiLevelType w:val="hybridMultilevel"/>
     <w:tmpl w:val="6C5EBFD4"/>
@@ -10861,7 +11245,7 @@
       </w:rPr>
     </w:lvl>
   </w:abstractNum>
-  <w:abstractNum w:abstractNumId="12" w15:restartNumberingAfterBreak="0">
+  <w:abstractNum w:abstractNumId="13">
     <w:nsid w:val="358D1545"/>
     <w:multiLevelType w:val="hybridMultilevel"/>
     <w:tmpl w:val="5BCAA7D6"/>
@@ -10974,7 +11358,7 @@
       </w:rPr>
     </w:lvl>
   </w:abstractNum>
-  <w:abstractNum w:abstractNumId="13" w15:restartNumberingAfterBreak="0">
+  <w:abstractNum w:abstractNumId="14">
     <w:nsid w:val="365C36D7"/>
     <w:multiLevelType w:val="hybridMultilevel"/>
     <w:tmpl w:val="36C2FB48"/>
@@ -11087,7 +11471,7 @@
       </w:rPr>
     </w:lvl>
   </w:abstractNum>
-  <w:abstractNum w:abstractNumId="14" w15:restartNumberingAfterBreak="0">
+  <w:abstractNum w:abstractNumId="15">
     <w:nsid w:val="3F846BE1"/>
     <w:multiLevelType w:val="hybridMultilevel"/>
     <w:tmpl w:val="372E5BA0"/>
@@ -11200,7 +11584,7 @@
       </w:rPr>
     </w:lvl>
   </w:abstractNum>
-  <w:abstractNum w:abstractNumId="15" w15:restartNumberingAfterBreak="0">
+  <w:abstractNum w:abstractNumId="16">
     <w:nsid w:val="408269F2"/>
     <w:multiLevelType w:val="hybridMultilevel"/>
     <w:tmpl w:val="754ED224"/>
@@ -11313,7 +11697,7 @@
       </w:rPr>
     </w:lvl>
   </w:abstractNum>
-  <w:abstractNum w:abstractNumId="16" w15:restartNumberingAfterBreak="0">
+  <w:abstractNum w:abstractNumId="17">
     <w:nsid w:val="47485765"/>
     <w:multiLevelType w:val="multilevel"/>
     <w:tmpl w:val="E7261D5E"/>
@@ -11402,7 +11786,7 @@
       </w:pPr>
     </w:lvl>
   </w:abstractNum>
-  <w:abstractNum w:abstractNumId="17" w15:restartNumberingAfterBreak="0">
+  <w:abstractNum w:abstractNumId="18">
     <w:nsid w:val="4AB259DF"/>
     <w:multiLevelType w:val="hybridMultilevel"/>
     <w:tmpl w:val="2B9A4142"/>
@@ -11515,7 +11899,7 @@
       </w:rPr>
     </w:lvl>
   </w:abstractNum>
-  <w:abstractNum w:abstractNumId="18" w15:restartNumberingAfterBreak="0">
+  <w:abstractNum w:abstractNumId="19">
     <w:nsid w:val="4BDA3C1F"/>
     <w:multiLevelType w:val="hybridMultilevel"/>
     <w:tmpl w:val="48AE8E0C"/>
@@ -11628,7 +12012,7 @@
       </w:rPr>
     </w:lvl>
   </w:abstractNum>
-  <w:abstractNum w:abstractNumId="19" w15:restartNumberingAfterBreak="0">
+  <w:abstractNum w:abstractNumId="20">
     <w:nsid w:val="52CA57A9"/>
     <w:multiLevelType w:val="hybridMultilevel"/>
     <w:tmpl w:val="396E9380"/>
@@ -11741,7 +12125,7 @@
       </w:rPr>
     </w:lvl>
   </w:abstractNum>
-  <w:abstractNum w:abstractNumId="20" w15:restartNumberingAfterBreak="0">
+  <w:abstractNum w:abstractNumId="21">
     <w:nsid w:val="552D5506"/>
     <w:multiLevelType w:val="hybridMultilevel"/>
     <w:tmpl w:val="69B01406"/>
@@ -11853,7 +12237,120 @@
       </w:rPr>
     </w:lvl>
   </w:abstractNum>
-  <w:abstractNum w:abstractNumId="21" w15:restartNumberingAfterBreak="0">
+  <w:abstractNum w:abstractNumId="22">
+    <w:nsid w:val="58161FB2"/>
+    <w:multiLevelType w:val="hybridMultilevel"/>
+    <w:tmpl w:val="2BCCAD1C"/>
+    <w:lvl w:ilvl="0" w:tplc="04090001">
+      <w:start w:val="1"/>
+      <w:numFmt w:val="bullet"/>
+      <w:lvlText w:val=""/>
+      <w:lvlJc w:val="left"/>
+      <w:pPr>
+        <w:ind w:left="720" w:hanging="360"/>
+      </w:pPr>
+      <w:rPr>
+        <w:rFonts w:ascii="Symbol" w:hAnsi="Symbol" w:hint="default"/>
+      </w:rPr>
+    </w:lvl>
+    <w:lvl w:ilvl="1" w:tplc="04090003" w:tentative="1">
+      <w:start w:val="1"/>
+      <w:numFmt w:val="bullet"/>
+      <w:lvlText w:val="o"/>
+      <w:lvlJc w:val="left"/>
+      <w:pPr>
+        <w:ind w:left="1440" w:hanging="360"/>
+      </w:pPr>
+      <w:rPr>
+        <w:rFonts w:ascii="Courier New" w:hAnsi="Courier New" w:hint="default"/>
+      </w:rPr>
+    </w:lvl>
+    <w:lvl w:ilvl="2" w:tplc="04090005" w:tentative="1">
+      <w:start w:val="1"/>
+      <w:numFmt w:val="bullet"/>
+      <w:lvlText w:val=""/>
+      <w:lvlJc w:val="left"/>
+      <w:pPr>
+        <w:ind w:left="2160" w:hanging="360"/>
+      </w:pPr>
+      <w:rPr>
+        <w:rFonts w:ascii="Wingdings" w:hAnsi="Wingdings" w:hint="default"/>
+      </w:rPr>
+    </w:lvl>
+    <w:lvl w:ilvl="3" w:tplc="04090001" w:tentative="1">
+      <w:start w:val="1"/>
+      <w:numFmt w:val="bullet"/>
+      <w:lvlText w:val=""/>
+      <w:lvlJc w:val="left"/>
+      <w:pPr>
+        <w:ind w:left="2880" w:hanging="360"/>
+      </w:pPr>
+      <w:rPr>
+        <w:rFonts w:ascii="Symbol" w:hAnsi="Symbol" w:hint="default"/>
+      </w:rPr>
+    </w:lvl>
+    <w:lvl w:ilvl="4" w:tplc="04090003" w:tentative="1">
+      <w:start w:val="1"/>
+      <w:numFmt w:val="bullet"/>
+      <w:lvlText w:val="o"/>
+      <w:lvlJc w:val="left"/>
+      <w:pPr>
+        <w:ind w:left="3600" w:hanging="360"/>
+      </w:pPr>
+      <w:rPr>
+        <w:rFonts w:ascii="Courier New" w:hAnsi="Courier New" w:hint="default"/>
+      </w:rPr>
+    </w:lvl>
+    <w:lvl w:ilvl="5" w:tplc="04090005" w:tentative="1">
+      <w:start w:val="1"/>
+      <w:numFmt w:val="bullet"/>
+      <w:lvlText w:val=""/>
+      <w:lvlJc w:val="left"/>
+      <w:pPr>
+        <w:ind w:left="4320" w:hanging="360"/>
+      </w:pPr>
+      <w:rPr>
+        <w:rFonts w:ascii="Wingdings" w:hAnsi="Wingdings" w:hint="default"/>
+      </w:rPr>
+    </w:lvl>
+    <w:lvl w:ilvl="6" w:tplc="04090001" w:tentative="1">
+      <w:start w:val="1"/>
+      <w:numFmt w:val="bullet"/>
+      <w:lvlText w:val=""/>
+      <w:lvlJc w:val="left"/>
+      <w:pPr>
+        <w:ind w:left="5040" w:hanging="360"/>
+      </w:pPr>
+      <w:rPr>
+        <w:rFonts w:ascii="Symbol" w:hAnsi="Symbol" w:hint="default"/>
+      </w:rPr>
+    </w:lvl>
+    <w:lvl w:ilvl="7" w:tplc="04090003" w:tentative="1">
+      <w:start w:val="1"/>
+      <w:numFmt w:val="bullet"/>
+      <w:lvlText w:val="o"/>
+      <w:lvlJc w:val="left"/>
+      <w:pPr>
+        <w:ind w:left="5760" w:hanging="360"/>
+      </w:pPr>
+      <w:rPr>
+        <w:rFonts w:ascii="Courier New" w:hAnsi="Courier New" w:hint="default"/>
+      </w:rPr>
+    </w:lvl>
+    <w:lvl w:ilvl="8" w:tplc="04090005" w:tentative="1">
+      <w:start w:val="1"/>
+      <w:numFmt w:val="bullet"/>
+      <w:lvlText w:val=""/>
+      <w:lvlJc w:val="left"/>
+      <w:pPr>
+        <w:ind w:left="6480" w:hanging="360"/>
+      </w:pPr>
+      <w:rPr>
+        <w:rFonts w:ascii="Wingdings" w:hAnsi="Wingdings" w:hint="default"/>
+      </w:rPr>
+    </w:lvl>
+  </w:abstractNum>
+  <w:abstractNum w:abstractNumId="23">
     <w:nsid w:val="582F51AC"/>
     <w:multiLevelType w:val="hybridMultilevel"/>
     <w:tmpl w:val="FA8EE17C"/>
@@ -11966,7 +12463,7 @@
       </w:rPr>
     </w:lvl>
   </w:abstractNum>
-  <w:abstractNum w:abstractNumId="22" w15:restartNumberingAfterBreak="0">
+  <w:abstractNum w:abstractNumId="24">
     <w:nsid w:val="5E8D2428"/>
     <w:multiLevelType w:val="hybridMultilevel"/>
     <w:tmpl w:val="84EE2DA6"/>
@@ -12079,7 +12576,7 @@
       </w:rPr>
     </w:lvl>
   </w:abstractNum>
-  <w:abstractNum w:abstractNumId="23" w15:restartNumberingAfterBreak="0">
+  <w:abstractNum w:abstractNumId="25">
     <w:nsid w:val="5EFA7439"/>
     <w:multiLevelType w:val="hybridMultilevel"/>
     <w:tmpl w:val="F84E8B2A"/>
@@ -12192,7 +12689,7 @@
       </w:rPr>
     </w:lvl>
   </w:abstractNum>
-  <w:abstractNum w:abstractNumId="24" w15:restartNumberingAfterBreak="0">
+  <w:abstractNum w:abstractNumId="26">
     <w:nsid w:val="60B96FDC"/>
     <w:multiLevelType w:val="hybridMultilevel"/>
     <w:tmpl w:val="74E273D8"/>
@@ -12305,7 +12802,7 @@
       </w:rPr>
     </w:lvl>
   </w:abstractNum>
-  <w:abstractNum w:abstractNumId="25" w15:restartNumberingAfterBreak="0">
+  <w:abstractNum w:abstractNumId="27">
     <w:nsid w:val="62466FF1"/>
     <w:multiLevelType w:val="hybridMultilevel"/>
     <w:tmpl w:val="60A895CE"/>
@@ -12418,7 +12915,7 @@
       </w:rPr>
     </w:lvl>
   </w:abstractNum>
-  <w:abstractNum w:abstractNumId="26" w15:restartNumberingAfterBreak="0">
+  <w:abstractNum w:abstractNumId="28">
     <w:nsid w:val="64974BE7"/>
     <w:multiLevelType w:val="hybridMultilevel"/>
     <w:tmpl w:val="4C060CFE"/>
@@ -12531,7 +13028,7 @@
       </w:rPr>
     </w:lvl>
   </w:abstractNum>
-  <w:abstractNum w:abstractNumId="27" w15:restartNumberingAfterBreak="0">
+  <w:abstractNum w:abstractNumId="29">
     <w:nsid w:val="66F47C06"/>
     <w:multiLevelType w:val="multilevel"/>
     <w:tmpl w:val="040C0025"/>
@@ -12626,7 +13123,7 @@
       </w:pPr>
     </w:lvl>
   </w:abstractNum>
-  <w:abstractNum w:abstractNumId="28" w15:restartNumberingAfterBreak="0">
+  <w:abstractNum w:abstractNumId="30">
     <w:nsid w:val="690479BA"/>
     <w:multiLevelType w:val="multilevel"/>
     <w:tmpl w:val="55CCD620"/>
@@ -12739,7 +13236,7 @@
       </w:rPr>
     </w:lvl>
   </w:abstractNum>
-  <w:abstractNum w:abstractNumId="29" w15:restartNumberingAfterBreak="0">
+  <w:abstractNum w:abstractNumId="31">
     <w:nsid w:val="6DAA6391"/>
     <w:multiLevelType w:val="multilevel"/>
     <w:tmpl w:val="DFFAF35C"/>
@@ -12852,7 +13349,7 @@
       </w:rPr>
     </w:lvl>
   </w:abstractNum>
-  <w:abstractNum w:abstractNumId="30" w15:restartNumberingAfterBreak="0">
+  <w:abstractNum w:abstractNumId="32">
     <w:nsid w:val="6F130444"/>
     <w:multiLevelType w:val="hybridMultilevel"/>
     <w:tmpl w:val="8280F0F0"/>
@@ -12965,7 +13462,7 @@
       </w:rPr>
     </w:lvl>
   </w:abstractNum>
-  <w:abstractNum w:abstractNumId="31" w15:restartNumberingAfterBreak="0">
+  <w:abstractNum w:abstractNumId="33">
     <w:nsid w:val="72F72B52"/>
     <w:multiLevelType w:val="hybridMultilevel"/>
     <w:tmpl w:val="715E9B84"/>
@@ -13079,61 +13576,61 @@
     </w:lvl>
   </w:abstractNum>
   <w:num w:numId="1">
+    <w:abstractNumId w:val="29"/>
+  </w:num>
+  <w:num w:numId="2">
+    <w:abstractNumId w:val="32"/>
+  </w:num>
+  <w:num w:numId="3">
+    <w:abstractNumId w:val="20"/>
+  </w:num>
+  <w:num w:numId="4">
+    <w:abstractNumId w:val="5"/>
+  </w:num>
+  <w:num w:numId="5">
+    <w:abstractNumId w:val="6"/>
+  </w:num>
+  <w:num w:numId="6">
+    <w:abstractNumId w:val="28"/>
+  </w:num>
+  <w:num w:numId="7">
+    <w:abstractNumId w:val="8"/>
+  </w:num>
+  <w:num w:numId="8">
+    <w:abstractNumId w:val="26"/>
+  </w:num>
+  <w:num w:numId="9">
     <w:abstractNumId w:val="27"/>
   </w:num>
-  <w:num w:numId="2">
-    <w:abstractNumId w:val="30"/>
-  </w:num>
-  <w:num w:numId="3">
-    <w:abstractNumId w:val="19"/>
-  </w:num>
-  <w:num w:numId="4">
-    <w:abstractNumId w:val="4"/>
-  </w:num>
-  <w:num w:numId="5">
-    <w:abstractNumId w:val="5"/>
-  </w:num>
-  <w:num w:numId="6">
-    <w:abstractNumId w:val="26"/>
-  </w:num>
-  <w:num w:numId="7">
-    <w:abstractNumId w:val="7"/>
-  </w:num>
-  <w:num w:numId="8">
-    <w:abstractNumId w:val="24"/>
-  </w:num>
-  <w:num w:numId="9">
-    <w:abstractNumId w:val="25"/>
-  </w:num>
   <w:num w:numId="10">
-    <w:abstractNumId w:val="27"/>
+    <w:abstractNumId w:val="29"/>
   </w:num>
   <w:num w:numId="11">
-    <w:abstractNumId w:val="11"/>
+    <w:abstractNumId w:val="12"/>
   </w:num>
   <w:num w:numId="12">
+    <w:abstractNumId w:val="15"/>
+  </w:num>
+  <w:num w:numId="13">
+    <w:abstractNumId w:val="21"/>
+  </w:num>
+  <w:num w:numId="14">
+    <w:abstractNumId w:val="9"/>
+  </w:num>
+  <w:num w:numId="15">
+    <w:abstractNumId w:val="29"/>
+  </w:num>
+  <w:num w:numId="16">
+    <w:abstractNumId w:val="17"/>
+  </w:num>
+  <w:num w:numId="17">
     <w:abstractNumId w:val="14"/>
   </w:num>
-  <w:num w:numId="13">
-    <w:abstractNumId w:val="20"/>
-  </w:num>
-  <w:num w:numId="14">
-    <w:abstractNumId w:val="8"/>
-  </w:num>
-  <w:num w:numId="15">
-    <w:abstractNumId w:val="27"/>
-  </w:num>
-  <w:num w:numId="16">
-    <w:abstractNumId w:val="16"/>
-  </w:num>
-  <w:num w:numId="17">
-    <w:abstractNumId w:val="13"/>
-  </w:num>
   <w:num w:numId="18">
-    <w:abstractNumId w:val="27"/>
+    <w:abstractNumId w:val="29"/>
   </w:num>
   <w:num w:numId="19">
-    <w:abstractNumId w:val="27"/>
+    <w:abstractNumId w:val="29"/>
     <w:lvlOverride w:ilvl="0">
       <w:startOverride w:val="2"/>
     </w:lvlOverride>
@@ -13145,58 +13642,64 @@
     </w:lvlOverride>
   </w:num>
   <w:num w:numId="20">
-    <w:abstractNumId w:val="29"/>
+    <w:abstractNumId w:val="31"/>
   </w:num>
   <w:num w:numId="21">
-    <w:abstractNumId w:val="21"/>
+    <w:abstractNumId w:val="23"/>
   </w:num>
   <w:num w:numId="22">
-    <w:abstractNumId w:val="15"/>
+    <w:abstractNumId w:val="16"/>
   </w:num>
   <w:num w:numId="23">
-    <w:abstractNumId w:val="28"/>
+    <w:abstractNumId w:val="30"/>
   </w:num>
   <w:num w:numId="24">
-    <w:abstractNumId w:val="22"/>
+    <w:abstractNumId w:val="24"/>
   </w:num>
   <w:num w:numId="25">
-    <w:abstractNumId w:val="3"/>
+    <w:abstractNumId w:val="4"/>
   </w:num>
   <w:num w:numId="26">
-    <w:abstractNumId w:val="17"/>
+    <w:abstractNumId w:val="18"/>
   </w:num>
   <w:num w:numId="27">
-    <w:abstractNumId w:val="18"/>
+    <w:abstractNumId w:val="19"/>
   </w:num>
   <w:num w:numId="28">
-    <w:abstractNumId w:val="31"/>
+    <w:abstractNumId w:val="33"/>
   </w:num>
   <w:num w:numId="29">
-    <w:abstractNumId w:val="9"/>
+    <w:abstractNumId w:val="10"/>
   </w:num>
   <w:num w:numId="30">
-    <w:abstractNumId w:val="6"/>
+    <w:abstractNumId w:val="7"/>
   </w:num>
   <w:num w:numId="31">
     <w:abstractNumId w:val="0"/>
   </w:num>
   <w:num w:numId="32">
-    <w:abstractNumId w:val="27"/>
+    <w:abstractNumId w:val="29"/>
   </w:num>
   <w:num w:numId="33">
-    <w:abstractNumId w:val="23"/>
+    <w:abstractNumId w:val="25"/>
   </w:num>
   <w:num w:numId="34">
-    <w:abstractNumId w:val="10"/>
+    <w:abstractNumId w:val="11"/>
   </w:num>
   <w:num w:numId="35">
-    <w:abstractNumId w:val="12"/>
+    <w:abstractNumId w:val="13"/>
   </w:num>
   <w:num w:numId="36">
+    <w:abstractNumId w:val="2"/>
+  </w:num>
+  <w:num w:numId="37">
+    <w:abstractNumId w:val="3"/>
+  </w:num>
+  <w:num w:numId="38">
     <w:abstractNumId w:val="1"/>
   </w:num>
-  <w:num w:numId="37">
-    <w:abstractNumId w:val="2"/>
+  <w:num w:numId="39">
+    <w:abstractNumId w:val="22"/>
   </w:num>
 </w:numbering>
 </file>
@@ -13210,7 +13713,7 @@
 </file>
 
 <file path=word/styles.xml><?xml version="1.0" encoding="utf-8"?>
-<w:styles xmlns:mc="http://schemas.openxmlformats.org/markup-compatibility/2006" xmlns:r="http://schemas.openxmlformats.org/officeDocument/2006/relationships" xmlns:w="http://schemas.openxmlformats.org/wordprocessingml/2006/main" xmlns:w14="http://schemas.microsoft.com/office/word/2010/wordml" xmlns:w15="http://schemas.microsoft.com/office/word/2012/wordml" xmlns:w16se="http://schemas.microsoft.com/office/word/2015/wordml/symex" mc:Ignorable="w14 w15 w16se">
+<w:styles xmlns:mc="http://schemas.openxmlformats.org/markup-compatibility/2006" xmlns:r="http://schemas.openxmlformats.org/officeDocument/2006/relationships" xmlns:w="http://schemas.openxmlformats.org/wordprocessingml/2006/main" xmlns:w14="http://schemas.microsoft.com/office/word/2010/wordml" mc:Ignorable="w14">
   <w:docDefaults>
     <w:rPrDefault>
       <w:rPr>
@@ -13226,378 +13729,153 @@
       </w:pPr>
     </w:pPrDefault>
   </w:docDefaults>
-  <w:latentStyles w:defLockedState="0" w:defUIPriority="99" w:defSemiHidden="0" w:defUnhideWhenUsed="0" w:defQFormat="0" w:count="371">
-    <w:lsdException w:name="Normal" w:uiPriority="0" w:qFormat="1"/>
-    <w:lsdException w:name="heading 1" w:uiPriority="9" w:qFormat="1"/>
-    <w:lsdException w:name="heading 2" w:semiHidden="1" w:uiPriority="9" w:unhideWhenUsed="1" w:qFormat="1"/>
-    <w:lsdException w:name="heading 3" w:semiHidden="1" w:uiPriority="9" w:unhideWhenUsed="1" w:qFormat="1"/>
-    <w:lsdException w:name="heading 4" w:semiHidden="1" w:uiPriority="9" w:unhideWhenUsed="1" w:qFormat="1"/>
-    <w:lsdException w:name="heading 5" w:semiHidden="1" w:uiPriority="9" w:unhideWhenUsed="1" w:qFormat="1"/>
-    <w:lsdException w:name="heading 6" w:semiHidden="1" w:uiPriority="9" w:unhideWhenUsed="1" w:qFormat="1"/>
-    <w:lsdException w:name="heading 7" w:semiHidden="1" w:uiPriority="9" w:unhideWhenUsed="1" w:qFormat="1"/>
-    <w:lsdException w:name="heading 8" w:semiHidden="1" w:uiPriority="9" w:unhideWhenUsed="1" w:qFormat="1"/>
-    <w:lsdException w:name="heading 9" w:semiHidden="1" w:uiPriority="9" w:unhideWhenUsed="1" w:qFormat="1"/>
-    <w:lsdException w:name="index 1" w:semiHidden="1" w:unhideWhenUsed="1"/>
-    <w:lsdException w:name="index 2" w:semiHidden="1" w:unhideWhenUsed="1"/>
-    <w:lsdException w:name="index 3" w:semiHidden="1" w:unhideWhenUsed="1"/>
-    <w:lsdException w:name="index 4" w:semiHidden="1" w:unhideWhenUsed="1"/>
-    <w:lsdException w:name="index 5" w:semiHidden="1" w:unhideWhenUsed="1"/>
-    <w:lsdException w:name="index 6" w:semiHidden="1" w:unhideWhenUsed="1"/>
-    <w:lsdException w:name="index 7" w:semiHidden="1" w:unhideWhenUsed="1"/>
-    <w:lsdException w:name="index 8" w:semiHidden="1" w:unhideWhenUsed="1"/>
-    <w:lsdException w:name="index 9" w:semiHidden="1" w:unhideWhenUsed="1"/>
-    <w:lsdException w:name="toc 1" w:semiHidden="1" w:uiPriority="39" w:unhideWhenUsed="1"/>
-    <w:lsdException w:name="toc 2" w:semiHidden="1" w:uiPriority="39" w:unhideWhenUsed="1"/>
-    <w:lsdException w:name="toc 3" w:semiHidden="1" w:uiPriority="39" w:unhideWhenUsed="1"/>
-    <w:lsdException w:name="toc 4" w:semiHidden="1" w:uiPriority="39" w:unhideWhenUsed="1"/>
-    <w:lsdException w:name="toc 5" w:semiHidden="1" w:uiPriority="39" w:unhideWhenUsed="1"/>
-    <w:lsdException w:name="toc 6" w:semiHidden="1" w:uiPriority="39" w:unhideWhenUsed="1"/>
-    <w:lsdException w:name="toc 7" w:semiHidden="1" w:uiPriority="39" w:unhideWhenUsed="1"/>
-    <w:lsdException w:name="toc 8" w:semiHidden="1" w:uiPriority="39" w:unhideWhenUsed="1"/>
-    <w:lsdException w:name="toc 9" w:semiHidden="1" w:uiPriority="39" w:unhideWhenUsed="1"/>
-    <w:lsdException w:name="Normal Indent" w:semiHidden="1" w:unhideWhenUsed="1"/>
-    <w:lsdException w:name="footnote text" w:semiHidden="1" w:unhideWhenUsed="1"/>
-    <w:lsdException w:name="annotation text" w:semiHidden="1" w:unhideWhenUsed="1"/>
-    <w:lsdException w:name="header" w:semiHidden="1" w:unhideWhenUsed="1"/>
-    <w:lsdException w:name="footer" w:semiHidden="1" w:unhideWhenUsed="1"/>
-    <w:lsdException w:name="index heading" w:semiHidden="1" w:unhideWhenUsed="1"/>
-    <w:lsdException w:name="caption" w:semiHidden="1" w:uiPriority="35" w:unhideWhenUsed="1" w:qFormat="1"/>
-    <w:lsdException w:name="table of figures" w:semiHidden="1" w:unhideWhenUsed="1"/>
-    <w:lsdException w:name="envelope address" w:semiHidden="1" w:unhideWhenUsed="1"/>
-    <w:lsdException w:name="envelope return" w:semiHidden="1" w:unhideWhenUsed="1"/>
-    <w:lsdException w:name="footnote reference" w:semiHidden="1" w:unhideWhenUsed="1"/>
-    <w:lsdException w:name="annotation reference" w:semiHidden="1" w:unhideWhenUsed="1"/>
-    <w:lsdException w:name="line number" w:semiHidden="1" w:unhideWhenUsed="1"/>
-    <w:lsdException w:name="page number" w:semiHidden="1" w:unhideWhenUsed="1"/>
-    <w:lsdException w:name="endnote reference" w:semiHidden="1" w:unhideWhenUsed="1"/>
-    <w:lsdException w:name="endnote text" w:semiHidden="1" w:unhideWhenUsed="1"/>
-    <w:lsdException w:name="table of authorities" w:semiHidden="1" w:unhideWhenUsed="1"/>
-    <w:lsdException w:name="macro" w:semiHidden="1" w:unhideWhenUsed="1"/>
-    <w:lsdException w:name="toa heading" w:semiHidden="1" w:unhideWhenUsed="1"/>
-    <w:lsdException w:name="List" w:semiHidden="1" w:unhideWhenUsed="1"/>
-    <w:lsdException w:name="List Bullet" w:semiHidden="1" w:unhideWhenUsed="1"/>
-    <w:lsdException w:name="List Number" w:semiHidden="1" w:unhideWhenUsed="1"/>
-    <w:lsdException w:name="List 2" w:semiHidden="1" w:unhideWhenUsed="1"/>
-    <w:lsdException w:name="List 3" w:semiHidden="1" w:unhideWhenUsed="1"/>
-    <w:lsdException w:name="List 4" w:semiHidden="1" w:unhideWhenUsed="1"/>
-    <w:lsdException w:name="List 5" w:semiHidden="1" w:unhideWhenUsed="1"/>
-    <w:lsdException w:name="List Bullet 2" w:semiHidden="1" w:unhideWhenUsed="1"/>
-    <w:lsdException w:name="List Bullet 3" w:semiHidden="1" w:unhideWhenUsed="1"/>
-    <w:lsdException w:name="List Bullet 4" w:semiHidden="1" w:unhideWhenUsed="1"/>
-    <w:lsdException w:name="List Bullet 5" w:semiHidden="1" w:unhideWhenUsed="1"/>
-    <w:lsdException w:name="List Number 2" w:semiHidden="1" w:unhideWhenUsed="1"/>
-    <w:lsdException w:name="List Number 3" w:semiHidden="1" w:unhideWhenUsed="1"/>
-    <w:lsdException w:name="List Number 4" w:semiHidden="1" w:unhideWhenUsed="1"/>
-    <w:lsdException w:name="List Number 5" w:semiHidden="1" w:unhideWhenUsed="1"/>
-    <w:lsdException w:name="Title" w:uiPriority="10" w:qFormat="1"/>
-    <w:lsdException w:name="Closing" w:semiHidden="1" w:unhideWhenUsed="1"/>
-    <w:lsdException w:name="Signature" w:semiHidden="1" w:unhideWhenUsed="1"/>
-    <w:lsdException w:name="Default Paragraph Font" w:semiHidden="1" w:uiPriority="1" w:unhideWhenUsed="1"/>
-    <w:lsdException w:name="Body Text" w:semiHidden="1" w:unhideWhenUsed="1"/>
-    <w:lsdException w:name="Body Text Indent" w:semiHidden="1" w:unhideWhenUsed="1"/>
-    <w:lsdException w:name="List Continue" w:semiHidden="1" w:unhideWhenUsed="1"/>
-    <w:lsdException w:name="List Continue 2" w:semiHidden="1" w:unhideWhenUsed="1"/>
-    <w:lsdException w:name="List Continue 3" w:semiHidden="1" w:unhideWhenUsed="1"/>
-    <w:lsdException w:name="List Continue 4" w:semiHidden="1" w:unhideWhenUsed="1"/>
-    <w:lsdException w:name="List Continue 5" w:semiHidden="1" w:unhideWhenUsed="1"/>
-    <w:lsdException w:name="Message Header" w:semiHidden="1" w:unhideWhenUsed="1"/>
-    <w:lsdException w:name="Subtitle" w:uiPriority="11" w:qFormat="1"/>
-    <w:lsdException w:name="Salutation" w:semiHidden="1" w:unhideWhenUsed="1"/>
-    <w:lsdException w:name="Date" w:semiHidden="1" w:unhideWhenUsed="1"/>
-    <w:lsdException w:name="Body Text First Indent" w:semiHidden="1" w:unhideWhenUsed="1"/>
-    <w:lsdException w:name="Body Text First Indent 2" w:semiHidden="1" w:unhideWhenUsed="1"/>
-    <w:lsdException w:name="Note Heading" w:semiHidden="1" w:unhideWhenUsed="1"/>
-    <w:lsdException w:name="Body Text 2" w:semiHidden="1" w:unhideWhenUsed="1"/>
-    <w:lsdException w:name="Body Text 3" w:semiHidden="1" w:unhideWhenUsed="1"/>
-    <w:lsdException w:name="Body Text Indent 2" w:semiHidden="1" w:unhideWhenUsed="1"/>
-    <w:lsdException w:name="Body Text Indent 3" w:semiHidden="1" w:unhideWhenUsed="1"/>
-    <w:lsdException w:name="Block Text" w:semiHidden="1" w:unhideWhenUsed="1"/>
-    <w:lsdException w:name="Hyperlink" w:semiHidden="1" w:unhideWhenUsed="1"/>
-    <w:lsdException w:name="FollowedHyperlink" w:semiHidden="1" w:unhideWhenUsed="1"/>
-    <w:lsdException w:name="Strong" w:uiPriority="22" w:qFormat="1"/>
-    <w:lsdException w:name="Emphasis" w:uiPriority="20" w:qFormat="1"/>
-    <w:lsdException w:name="Document Map" w:semiHidden="1" w:unhideWhenUsed="1"/>
-    <w:lsdException w:name="Plain Text" w:semiHidden="1" w:unhideWhenUsed="1"/>
-    <w:lsdException w:name="E-mail Signature" w:semiHidden="1" w:unhideWhenUsed="1"/>
-    <w:lsdException w:name="HTML Top of Form" w:semiHidden="1" w:unhideWhenUsed="1"/>
-    <w:lsdException w:name="HTML Bottom of Form" w:semiHidden="1" w:unhideWhenUsed="1"/>
-    <w:lsdException w:name="Normal (Web)" w:semiHidden="1" w:unhideWhenUsed="1"/>
-    <w:lsdException w:name="HTML Acronym" w:semiHidden="1" w:unhideWhenUsed="1"/>
-    <w:lsdException w:name="HTML Address" w:semiHidden="1" w:unhideWhenUsed="1"/>
-    <w:lsdException w:name="HTML Cite" w:semiHidden="1" w:unhideWhenUsed="1"/>
-    <w:lsdException w:name="HTML Code" w:semiHidden="1" w:unhideWhenUsed="1"/>
-    <w:lsdException w:name="HTML Definition" w:semiHidden="1" w:unhideWhenUsed="1"/>
-    <w:lsdException w:name="HTML Keyboard" w:semiHidden="1" w:unhideWhenUsed="1"/>
-    <w:lsdException w:name="HTML Preformatted" w:semiHidden="1" w:unhideWhenUsed="1"/>
-    <w:lsdException w:name="HTML Sample" w:semiHidden="1" w:unhideWhenUsed="1"/>
-    <w:lsdException w:name="HTML Typewriter" w:semiHidden="1" w:unhideWhenUsed="1"/>
-    <w:lsdException w:name="HTML Variable" w:semiHidden="1" w:unhideWhenUsed="1"/>
-    <w:lsdException w:name="Normal Table" w:semiHidden="1" w:unhideWhenUsed="1"/>
-    <w:lsdException w:name="annotation subject" w:semiHidden="1" w:unhideWhenUsed="1"/>
-    <w:lsdException w:name="No List" w:semiHidden="1" w:unhideWhenUsed="1"/>
-    <w:lsdException w:name="Outline List 1" w:semiHidden="1" w:unhideWhenUsed="1"/>
-    <w:lsdException w:name="Outline List 2" w:semiHidden="1" w:unhideWhenUsed="1"/>
-    <w:lsdException w:name="Outline List 3" w:semiHidden="1" w:unhideWhenUsed="1"/>
-    <w:lsdException w:name="Table Simple 1" w:semiHidden="1" w:unhideWhenUsed="1"/>
-    <w:lsdException w:name="Table Simple 2" w:semiHidden="1" w:unhideWhenUsed="1"/>
-    <w:lsdException w:name="Table Simple 3" w:semiHidden="1" w:unhideWhenUsed="1"/>
-    <w:lsdException w:name="Table Classic 1" w:semiHidden="1" w:unhideWhenUsed="1"/>
-    <w:lsdException w:name="Table Classic 2" w:semiHidden="1" w:unhideWhenUsed="1"/>
-    <w:lsdException w:name="Table Classic 3" w:semiHidden="1" w:unhideWhenUsed="1"/>
-    <w:lsdException w:name="Table Classic 4" w:semiHidden="1" w:unhideWhenUsed="1"/>
-    <w:lsdException w:name="Table Colorful 1" w:semiHidden="1" w:unhideWhenUsed="1"/>
-    <w:lsdException w:name="Table Colorful 2" w:semiHidden="1" w:unhideWhenUsed="1"/>
-    <w:lsdException w:name="Table Colorful 3" w:semiHidden="1" w:unhideWhenUsed="1"/>
-    <w:lsdException w:name="Table Columns 1" w:semiHidden="1" w:unhideWhenUsed="1"/>
-    <w:lsdException w:name="Table Columns 2" w:semiHidden="1" w:unhideWhenUsed="1"/>
-    <w:lsdException w:name="Table Columns 3" w:semiHidden="1" w:unhideWhenUsed="1"/>
-    <w:lsdException w:name="Table Columns 4" w:semiHidden="1" w:unhideWhenUsed="1"/>
-    <w:lsdException w:name="Table Columns 5" w:semiHidden="1" w:unhideWhenUsed="1"/>
-    <w:lsdException w:name="Table Grid 1" w:semiHidden="1" w:unhideWhenUsed="1"/>
-    <w:lsdException w:name="Table Grid 2" w:semiHidden="1" w:unhideWhenUsed="1"/>
-    <w:lsdException w:name="Table Grid 3" w:semiHidden="1" w:unhideWhenUsed="1"/>
-    <w:lsdException w:name="Table Grid 4" w:semiHidden="1" w:unhideWhenUsed="1"/>
-    <w:lsdException w:name="Table Grid 5" w:semiHidden="1" w:unhideWhenUsed="1"/>
-    <w:lsdException w:name="Table Grid 6" w:semiHidden="1" w:unhideWhenUsed="1"/>
-    <w:lsdException w:name="Table Grid 7" w:semiHidden="1" w:unhideWhenUsed="1"/>
-    <w:lsdException w:name="Table Grid 8" w:semiHidden="1" w:unhideWhenUsed="1"/>
-    <w:lsdException w:name="Table List 1" w:semiHidden="1" w:unhideWhenUsed="1"/>
-    <w:lsdException w:name="Table List 2" w:semiHidden="1" w:unhideWhenUsed="1"/>
-    <w:lsdException w:name="Table List 3" w:semiHidden="1" w:unhideWhenUsed="1"/>
-    <w:lsdException w:name="Table List 4" w:semiHidden="1" w:unhideWhenUsed="1"/>
-    <w:lsdException w:name="Table List 5" w:semiHidden="1" w:unhideWhenUsed="1"/>
-    <w:lsdException w:name="Table List 6" w:semiHidden="1" w:unhideWhenUsed="1"/>
-    <w:lsdException w:name="Table List 7" w:semiHidden="1" w:unhideWhenUsed="1"/>
-    <w:lsdException w:name="Table List 8" w:semiHidden="1" w:unhideWhenUsed="1"/>
-    <w:lsdException w:name="Table 3D effects 1" w:semiHidden="1" w:unhideWhenUsed="1"/>
-    <w:lsdException w:name="Table 3D effects 2" w:semiHidden="1" w:unhideWhenUsed="1"/>
-    <w:lsdException w:name="Table 3D effects 3" w:semiHidden="1" w:unhideWhenUsed="1"/>
-    <w:lsdException w:name="Table Contemporary" w:semiHidden="1" w:unhideWhenUsed="1"/>
-    <w:lsdException w:name="Table Elegant" w:semiHidden="1" w:unhideWhenUsed="1"/>
-    <w:lsdException w:name="Table Professional" w:semiHidden="1" w:unhideWhenUsed="1"/>
-    <w:lsdException w:name="Table Subtle 1" w:semiHidden="1" w:unhideWhenUsed="1"/>
-    <w:lsdException w:name="Table Subtle 2" w:semiHidden="1" w:unhideWhenUsed="1"/>
-    <w:lsdException w:name="Table Web 1" w:semiHidden="1" w:unhideWhenUsed="1"/>
-    <w:lsdException w:name="Table Web 2" w:semiHidden="1" w:unhideWhenUsed="1"/>
-    <w:lsdException w:name="Table Web 3" w:semiHidden="1" w:unhideWhenUsed="1"/>
-    <w:lsdException w:name="Balloon Text" w:semiHidden="1" w:unhideWhenUsed="1"/>
-    <w:lsdException w:name="Table Grid" w:uiPriority="39"/>
-    <w:lsdException w:name="Table Theme" w:semiHidden="1" w:unhideWhenUsed="1"/>
-    <w:lsdException w:name="Placeholder Text" w:semiHidden="1"/>
-    <w:lsdException w:name="No Spacing" w:uiPriority="1" w:qFormat="1"/>
-    <w:lsdException w:name="Light Shading" w:uiPriority="60"/>
-    <w:lsdException w:name="Light List" w:uiPriority="61"/>
-    <w:lsdException w:name="Light Grid" w:uiPriority="62"/>
-    <w:lsdException w:name="Medium Shading 1" w:uiPriority="63"/>
-    <w:lsdException w:name="Medium Shading 2" w:uiPriority="64"/>
-    <w:lsdException w:name="Medium List 1" w:uiPriority="65"/>
-    <w:lsdException w:name="Medium List 2" w:uiPriority="66"/>
-    <w:lsdException w:name="Medium Grid 1" w:uiPriority="67"/>
-    <w:lsdException w:name="Medium Grid 2" w:uiPriority="68"/>
-    <w:lsdException w:name="Medium Grid 3" w:uiPriority="69"/>
-    <w:lsdException w:name="Dark List" w:uiPriority="70"/>
-    <w:lsdException w:name="Colorful Shading" w:uiPriority="71"/>
-    <w:lsdException w:name="Colorful List" w:uiPriority="72"/>
-    <w:lsdException w:name="Colorful Grid" w:uiPriority="73"/>
-    <w:lsdException w:name="Light Shading Accent 1" w:uiPriority="60"/>
-    <w:lsdException w:name="Light List Accent 1" w:uiPriority="61"/>
-    <w:lsdException w:name="Light Grid Accent 1" w:uiPriority="62"/>
-    <w:lsdException w:name="Medium Shading 1 Accent 1" w:uiPriority="63"/>
-    <w:lsdException w:name="Medium Shading 2 Accent 1" w:uiPriority="64"/>
-    <w:lsdException w:name="Medium List 1 Accent 1" w:uiPriority="65"/>
-    <w:lsdException w:name="Revision" w:semiHidden="1"/>
-    <w:lsdException w:name="List Paragraph" w:uiPriority="34" w:qFormat="1"/>
-    <w:lsdException w:name="Quote" w:uiPriority="29" w:qFormat="1"/>
-    <w:lsdException w:name="Intense Quote" w:uiPriority="30" w:qFormat="1"/>
-    <w:lsdException w:name="Medium List 2 Accent 1" w:uiPriority="66"/>
-    <w:lsdException w:name="Medium Grid 1 Accent 1" w:uiPriority="67"/>
-    <w:lsdException w:name="Medium Grid 2 Accent 1" w:uiPriority="68"/>
-    <w:lsdException w:name="Medium Grid 3 Accent 1" w:uiPriority="69"/>
-    <w:lsdException w:name="Dark List Accent 1" w:uiPriority="70"/>
-    <w:lsdException w:name="Colorful Shading Accent 1" w:uiPriority="71"/>
-    <w:lsdException w:name="Colorful List Accent 1" w:uiPriority="72"/>
-    <w:lsdException w:name="Colorful Grid Accent 1" w:uiPriority="73"/>
-    <w:lsdException w:name="Light Shading Accent 2" w:uiPriority="60"/>
-    <w:lsdException w:name="Light List Accent 2" w:uiPriority="61"/>
-    <w:lsdException w:name="Light Grid Accent 2" w:uiPriority="62"/>
-    <w:lsdException w:name="Medium Shading 1 Accent 2" w:uiPriority="63"/>
-    <w:lsdException w:name="Medium Shading 2 Accent 2" w:uiPriority="64"/>
-    <w:lsdException w:name="Medium List 1 Accent 2" w:uiPriority="65"/>
-    <w:lsdException w:name="Medium List 2 Accent 2" w:uiPriority="66"/>
-    <w:lsdException w:name="Medium Grid 1 Accent 2" w:uiPriority="67"/>
-    <w:lsdException w:name="Medium Grid 2 Accent 2" w:uiPriority="68"/>
-    <w:lsdException w:name="Medium Grid 3 Accent 2" w:uiPriority="69"/>
-    <w:lsdException w:name="Dark List Accent 2" w:uiPriority="70"/>
-    <w:lsdException w:name="Colorful Shading Accent 2" w:uiPriority="71"/>
-    <w:lsdException w:name="Colorful List Accent 2" w:uiPriority="72"/>
-    <w:lsdException w:name="Colorful Grid Accent 2" w:uiPriority="73"/>
-    <w:lsdException w:name="Light Shading Accent 3" w:uiPriority="60"/>
-    <w:lsdException w:name="Light List Accent 3" w:uiPriority="61"/>
-    <w:lsdException w:name="Light Grid Accent 3" w:uiPriority="62"/>
-    <w:lsdException w:name="Medium Shading 1 Accent 3" w:uiPriority="63"/>
-    <w:lsdException w:name="Medium Shading 2 Accent 3" w:uiPriority="64"/>
-    <w:lsdException w:name="Medium List 1 Accent 3" w:uiPriority="65"/>
-    <w:lsdException w:name="Medium List 2 Accent 3" w:uiPriority="66"/>
-    <w:lsdException w:name="Medium Grid 1 Accent 3" w:uiPriority="67"/>
-    <w:lsdException w:name="Medium Grid 2 Accent 3" w:uiPriority="68"/>
-    <w:lsdException w:name="Medium Grid 3 Accent 3" w:uiPriority="69"/>
-    <w:lsdException w:name="Dark List Accent 3" w:uiPriority="70"/>
-    <w:lsdException w:name="Colorful Shading Accent 3" w:uiPriority="71"/>
-    <w:lsdException w:name="Colorful List Accent 3" w:uiPriority="72"/>
-    <w:lsdException w:name="Colorful Grid Accent 3" w:uiPriority="73"/>
-    <w:lsdException w:name="Light Shading Accent 4" w:uiPriority="60"/>
-    <w:lsdException w:name="Light List Accent 4" w:uiPriority="61"/>
-    <w:lsdException w:name="Light Grid Accent 4" w:uiPriority="62"/>
-    <w:lsdException w:name="Medium Shading 1 Accent 4" w:uiPriority="63"/>
-    <w:lsdException w:name="Medium Shading 2 Accent 4" w:uiPriority="64"/>
-    <w:lsdException w:name="Medium List 1 Accent 4" w:uiPriority="65"/>
-    <w:lsdException w:name="Medium List 2 Accent 4" w:uiPriority="66"/>
-    <w:lsdException w:name="Medium Grid 1 Accent 4" w:uiPriority="67"/>
-    <w:lsdException w:name="Medium Grid 2 Accent 4" w:uiPriority="68"/>
-    <w:lsdException w:name="Medium Grid 3 Accent 4" w:uiPriority="69"/>
-    <w:lsdException w:name="Dark List Accent 4" w:uiPriority="70"/>
-    <w:lsdException w:name="Colorful Shading Accent 4" w:uiPriority="71"/>
-    <w:lsdException w:name="Colorful List Accent 4" w:uiPriority="72"/>
-    <w:lsdException w:name="Colorful Grid Accent 4" w:uiPriority="73"/>
-    <w:lsdException w:name="Light Shading Accent 5" w:uiPriority="60"/>
-    <w:lsdException w:name="Light List Accent 5" w:uiPriority="61"/>
-    <w:lsdException w:name="Light Grid Accent 5" w:uiPriority="62"/>
-    <w:lsdException w:name="Medium Shading 1 Accent 5" w:uiPriority="63"/>
-    <w:lsdException w:name="Medium Shading 2 Accent 5" w:uiPriority="64"/>
-    <w:lsdException w:name="Medium List 1 Accent 5" w:uiPriority="65"/>
-    <w:lsdException w:name="Medium List 2 Accent 5" w:uiPriority="66"/>
-    <w:lsdException w:name="Medium Grid 1 Accent 5" w:uiPriority="67"/>
-    <w:lsdException w:name="Medium Grid 2 Accent 5" w:uiPriority="68"/>
-    <w:lsdException w:name="Medium Grid 3 Accent 5" w:uiPriority="69"/>
-    <w:lsdException w:name="Dark List Accent 5" w:uiPriority="70"/>
-    <w:lsdException w:name="Colorful Shading Accent 5" w:uiPriority="71"/>
-    <w:lsdException w:name="Colorful List Accent 5" w:uiPriority="72"/>
-    <w:lsdException w:name="Colorful Grid Accent 5" w:uiPriority="73"/>
-    <w:lsdException w:name="Light Shading Accent 6" w:uiPriority="60"/>
-    <w:lsdException w:name="Light List Accent 6" w:uiPriority="61"/>
-    <w:lsdException w:name="Light Grid Accent 6" w:uiPriority="62"/>
-    <w:lsdException w:name="Medium Shading 1 Accent 6" w:uiPriority="63"/>
-    <w:lsdException w:name="Medium Shading 2 Accent 6" w:uiPriority="64"/>
-    <w:lsdException w:name="Medium List 1 Accent 6" w:uiPriority="65"/>
-    <w:lsdException w:name="Medium List 2 Accent 6" w:uiPriority="66"/>
-    <w:lsdException w:name="Medium Grid 1 Accent 6" w:uiPriority="67"/>
-    <w:lsdException w:name="Medium Grid 2 Accent 6" w:uiPriority="68"/>
-    <w:lsdException w:name="Medium Grid 3 Accent 6" w:uiPriority="69"/>
-    <w:lsdException w:name="Dark List Accent 6" w:uiPriority="70"/>
-    <w:lsdException w:name="Colorful Shading Accent 6" w:uiPriority="71"/>
-    <w:lsdException w:name="Colorful List Accent 6" w:uiPriority="72"/>
-    <w:lsdException w:name="Colorful Grid Accent 6" w:uiPriority="73"/>
-    <w:lsdException w:name="Subtle Emphasis" w:uiPriority="19" w:qFormat="1"/>
-    <w:lsdException w:name="Intense Emphasis" w:uiPriority="21" w:qFormat="1"/>
-    <w:lsdException w:name="Subtle Reference" w:uiPriority="31" w:qFormat="1"/>
-    <w:lsdException w:name="Intense Reference" w:uiPriority="32" w:qFormat="1"/>
-    <w:lsdException w:name="Book Title" w:uiPriority="33" w:qFormat="1"/>
-    <w:lsdException w:name="Bibliography" w:semiHidden="1" w:uiPriority="37" w:unhideWhenUsed="1"/>
-    <w:lsdException w:name="TOC Heading" w:semiHidden="1" w:uiPriority="39" w:unhideWhenUsed="1" w:qFormat="1"/>
-    <w:lsdException w:name="Plain Table 1" w:uiPriority="41"/>
-    <w:lsdException w:name="Plain Table 2" w:uiPriority="42"/>
-    <w:lsdException w:name="Plain Table 3" w:uiPriority="43"/>
-    <w:lsdException w:name="Plain Table 4" w:uiPriority="44"/>
-    <w:lsdException w:name="Plain Table 5" w:uiPriority="45"/>
-    <w:lsdException w:name="Grid Table Light" w:uiPriority="40"/>
-    <w:lsdException w:name="Grid Table 1 Light" w:uiPriority="46"/>
-    <w:lsdException w:name="Grid Table 2" w:uiPriority="47"/>
-    <w:lsdException w:name="Grid Table 3" w:uiPriority="48"/>
-    <w:lsdException w:name="Grid Table 4" w:uiPriority="49"/>
-    <w:lsdException w:name="Grid Table 5 Dark" w:uiPriority="50"/>
-    <w:lsdException w:name="Grid Table 6 Colorful" w:uiPriority="51"/>
-    <w:lsdException w:name="Grid Table 7 Colorful" w:uiPriority="52"/>
-    <w:lsdException w:name="Grid Table 1 Light Accent 1" w:uiPriority="46"/>
-    <w:lsdException w:name="Grid Table 2 Accent 1" w:uiPriority="47"/>
-    <w:lsdException w:name="Grid Table 3 Accent 1" w:uiPriority="48"/>
-    <w:lsdException w:name="Grid Table 4 Accent 1" w:uiPriority="49"/>
-    <w:lsdException w:name="Grid Table 5 Dark Accent 1" w:uiPriority="50"/>
-    <w:lsdException w:name="Grid Table 6 Colorful Accent 1" w:uiPriority="51"/>
-    <w:lsdException w:name="Grid Table 7 Colorful Accent 1" w:uiPriority="52"/>
-    <w:lsdException w:name="Grid Table 1 Light Accent 2" w:uiPriority="46"/>
-    <w:lsdException w:name="Grid Table 2 Accent 2" w:uiPriority="47"/>
-    <w:lsdException w:name="Grid Table 3 Accent 2" w:uiPriority="48"/>
-    <w:lsdException w:name="Grid Table 4 Accent 2" w:uiPriority="49"/>
-    <w:lsdException w:name="Grid Table 5 Dark Accent 2" w:uiPriority="50"/>
-    <w:lsdException w:name="Grid Table 6 Colorful Accent 2" w:uiPriority="51"/>
-    <w:lsdException w:name="Grid Table 7 Colorful Accent 2" w:uiPriority="52"/>
-    <w:lsdException w:name="Grid Table 1 Light Accent 3" w:uiPriority="46"/>
-    <w:lsdException w:name="Grid Table 2 Accent 3" w:uiPriority="47"/>
-    <w:lsdException w:name="Grid Table 3 Accent 3" w:uiPriority="48"/>
-    <w:lsdException w:name="Grid Table 4 Accent 3" w:uiPriority="49"/>
-    <w:lsdException w:name="Grid Table 5 Dark Accent 3" w:uiPriority="50"/>
-    <w:lsdException w:name="Grid Table 6 Colorful Accent 3" w:uiPriority="51"/>
-    <w:lsdException w:name="Grid Table 7 Colorful Accent 3" w:uiPriority="52"/>
-    <w:lsdException w:name="Grid Table 1 Light Accent 4" w:uiPriority="46"/>
-    <w:lsdException w:name="Grid Table 2 Accent 4" w:uiPriority="47"/>
-    <w:lsdException w:name="Grid Table 3 Accent 4" w:uiPriority="48"/>
-    <w:lsdException w:name="Grid Table 4 Accent 4" w:uiPriority="49"/>
-    <w:lsdException w:name="Grid Table 5 Dark Accent 4" w:uiPriority="50"/>
-    <w:lsdException w:name="Grid Table 6 Colorful Accent 4" w:uiPriority="51"/>
-    <w:lsdException w:name="Grid Table 7 Colorful Accent 4" w:uiPriority="52"/>
-    <w:lsdException w:name="Grid Table 1 Light Accent 5" w:uiPriority="46"/>
-    <w:lsdException w:name="Grid Table 2 Accent 5" w:uiPriority="47"/>
-    <w:lsdException w:name="Grid Table 3 Accent 5" w:uiPriority="48"/>
-    <w:lsdException w:name="Grid Table 4 Accent 5" w:uiPriority="49"/>
-    <w:lsdException w:name="Grid Table 5 Dark Accent 5" w:uiPriority="50"/>
-    <w:lsdException w:name="Grid Table 6 Colorful Accent 5" w:uiPriority="51"/>
-    <w:lsdException w:name="Grid Table 7 Colorful Accent 5" w:uiPriority="52"/>
-    <w:lsdException w:name="Grid Table 1 Light Accent 6" w:uiPriority="46"/>
-    <w:lsdException w:name="Grid Table 2 Accent 6" w:uiPriority="47"/>
-    <w:lsdException w:name="Grid Table 3 Accent 6" w:uiPriority="48"/>
-    <w:lsdException w:name="Grid Table 4 Accent 6" w:uiPriority="49"/>
-    <w:lsdException w:name="Grid Table 5 Dark Accent 6" w:uiPriority="50"/>
-    <w:lsdException w:name="Grid Table 6 Colorful Accent 6" w:uiPriority="51"/>
-    <w:lsdException w:name="Grid Table 7 Colorful Accent 6" w:uiPriority="52"/>
-    <w:lsdException w:name="List Table 1 Light" w:uiPriority="46"/>
-    <w:lsdException w:name="List Table 2" w:uiPriority="47"/>
-    <w:lsdException w:name="List Table 3" w:uiPriority="48"/>
-    <w:lsdException w:name="List Table 4" w:uiPriority="49"/>
-    <w:lsdException w:name="List Table 5 Dark" w:uiPriority="50"/>
-    <w:lsdException w:name="List Table 6 Colorful" w:uiPriority="51"/>
-    <w:lsdException w:name="List Table 7 Colorful" w:uiPriority="52"/>
-    <w:lsdException w:name="List Table 1 Light Accent 1" w:uiPriority="46"/>
-    <w:lsdException w:name="List Table 2 Accent 1" w:uiPriority="47"/>
-    <w:lsdException w:name="List Table 3 Accent 1" w:uiPriority="48"/>
-    <w:lsdException w:name="List Table 4 Accent 1" w:uiPriority="49"/>
-    <w:lsdException w:name="List Table 5 Dark Accent 1" w:uiPriority="50"/>
-    <w:lsdException w:name="List Table 6 Colorful Accent 1" w:uiPriority="51"/>
-    <w:lsdException w:name="List Table 7 Colorful Accent 1" w:uiPriority="52"/>
-    <w:lsdException w:name="List Table 1 Light Accent 2" w:uiPriority="46"/>
-    <w:lsdException w:name="List Table 2 Accent 2" w:uiPriority="47"/>
-    <w:lsdException w:name="List Table 3 Accent 2" w:uiPriority="48"/>
-    <w:lsdException w:name="List Table 4 Accent 2" w:uiPriority="49"/>
-    <w:lsdException w:name="List Table 5 Dark Accent 2" w:uiPriority="50"/>
-    <w:lsdException w:name="List Table 6 Colorful Accent 2" w:uiPriority="51"/>
-    <w:lsdException w:name="List Table 7 Colorful Accent 2" w:uiPriority="52"/>
-    <w:lsdException w:name="List Table 1 Light Accent 3" w:uiPriority="46"/>
-    <w:lsdException w:name="List Table 2 Accent 3" w:uiPriority="47"/>
-    <w:lsdException w:name="List Table 3 Accent 3" w:uiPriority="48"/>
-    <w:lsdException w:name="List Table 4 Accent 3" w:uiPriority="49"/>
-    <w:lsdException w:name="List Table 5 Dark Accent 3" w:uiPriority="50"/>
-    <w:lsdException w:name="List Table 6 Colorful Accent 3" w:uiPriority="51"/>
-    <w:lsdException w:name="List Table 7 Colorful Accent 3" w:uiPriority="52"/>
-    <w:lsdException w:name="List Table 1 Light Accent 4" w:uiPriority="46"/>
-    <w:lsdException w:name="List Table 2 Accent 4" w:uiPriority="47"/>
-    <w:lsdException w:name="List Table 3 Accent 4" w:uiPriority="48"/>
-    <w:lsdException w:name="List Table 4 Accent 4" w:uiPriority="49"/>
-    <w:lsdException w:name="List Table 5 Dark Accent 4" w:uiPriority="50"/>
-    <w:lsdException w:name="List Table 6 Colorful Accent 4" w:uiPriority="51"/>
-    <w:lsdException w:name="List Table 7 Colorful Accent 4" w:uiPriority="52"/>
-    <w:lsdException w:name="List Table 1 Light Accent 5" w:uiPriority="46"/>
-    <w:lsdException w:name="List Table 2 Accent 5" w:uiPriority="47"/>
-    <w:lsdException w:name="List Table 3 Accent 5" w:uiPriority="48"/>
-    <w:lsdException w:name="List Table 4 Accent 5" w:uiPriority="49"/>
-    <w:lsdException w:name="List Table 5 Dark Accent 5" w:uiPriority="50"/>
-    <w:lsdException w:name="List Table 6 Colorful Accent 5" w:uiPriority="51"/>
-    <w:lsdException w:name="List Table 7 Colorful Accent 5" w:uiPriority="52"/>
-    <w:lsdException w:name="List Table 1 Light Accent 6" w:uiPriority="46"/>
-    <w:lsdException w:name="List Table 2 Accent 6" w:uiPriority="47"/>
-    <w:lsdException w:name="List Table 3 Accent 6" w:uiPriority="48"/>
-    <w:lsdException w:name="List Table 4 Accent 6" w:uiPriority="49"/>
-    <w:lsdException w:name="List Table 5 Dark Accent 6" w:uiPriority="50"/>
-    <w:lsdException w:name="List Table 6 Colorful Accent 6" w:uiPriority="51"/>
-    <w:lsdException w:name="List Table 7 Colorful Accent 6" w:uiPriority="52"/>
+  <w:latentStyles w:defLockedState="0" w:defUIPriority="99" w:defSemiHidden="1" w:defUnhideWhenUsed="1" w:defQFormat="0" w:count="276">
+    <w:lsdException w:name="Normal" w:semiHidden="0" w:uiPriority="0" w:unhideWhenUsed="0" w:qFormat="1"/>
+    <w:lsdException w:name="heading 1" w:semiHidden="0" w:uiPriority="9" w:unhideWhenUsed="0" w:qFormat="1"/>
+    <w:lsdException w:name="heading 2" w:uiPriority="9" w:qFormat="1"/>
+    <w:lsdException w:name="heading 3" w:uiPriority="9" w:qFormat="1"/>
+    <w:lsdException w:name="heading 4" w:uiPriority="9" w:qFormat="1"/>
+    <w:lsdException w:name="heading 5" w:uiPriority="9" w:qFormat="1"/>
+    <w:lsdException w:name="heading 6" w:uiPriority="9" w:qFormat="1"/>
+    <w:lsdException w:name="heading 7" w:uiPriority="9" w:qFormat="1"/>
+    <w:lsdException w:name="heading 8" w:uiPriority="9" w:qFormat="1"/>
+    <w:lsdException w:name="heading 9" w:uiPriority="9" w:qFormat="1"/>
+    <w:lsdException w:name="toc 1" w:uiPriority="39"/>
+    <w:lsdException w:name="toc 2" w:uiPriority="39"/>
+    <w:lsdException w:name="toc 3" w:uiPriority="39"/>
+    <w:lsdException w:name="toc 4" w:uiPriority="39"/>
+    <w:lsdException w:name="toc 5" w:uiPriority="39"/>
+    <w:lsdException w:name="toc 6" w:uiPriority="39"/>
+    <w:lsdException w:name="toc 7" w:uiPriority="39"/>
+    <w:lsdException w:name="toc 8" w:uiPriority="39"/>
+    <w:lsdException w:name="toc 9" w:uiPriority="39"/>
+    <w:lsdException w:name="caption" w:uiPriority="35" w:qFormat="1"/>
+    <w:lsdException w:name="Title" w:semiHidden="0" w:uiPriority="10" w:unhideWhenUsed="0" w:qFormat="1"/>
+    <w:lsdException w:name="Default Paragraph Font" w:uiPriority="1"/>
+    <w:lsdException w:name="Subtitle" w:semiHidden="0" w:uiPriority="11" w:unhideWhenUsed="0" w:qFormat="1"/>
+    <w:lsdException w:name="Strong" w:semiHidden="0" w:uiPriority="22" w:unhideWhenUsed="0" w:qFormat="1"/>
+    <w:lsdException w:name="Emphasis" w:semiHidden="0" w:uiPriority="20" w:unhideWhenUsed="0" w:qFormat="1"/>
+    <w:lsdException w:name="Table Grid" w:semiHidden="0" w:uiPriority="39" w:unhideWhenUsed="0"/>
+    <w:lsdException w:name="Note Level 1" w:semiHidden="0" w:unhideWhenUsed="0"/>
+    <w:lsdException w:name="Note Level 2" w:semiHidden="0" w:unhideWhenUsed="0"/>
+    <w:lsdException w:name="Note Level 3" w:semiHidden="0" w:unhideWhenUsed="0"/>
+    <w:lsdException w:name="Note Level 4" w:semiHidden="0" w:unhideWhenUsed="0"/>
+    <w:lsdException w:name="Note Level 5" w:semiHidden="0" w:unhideWhenUsed="0"/>
+    <w:lsdException w:name="Note Level 6" w:semiHidden="0" w:unhideWhenUsed="0"/>
+    <w:lsdException w:name="Note Level 7" w:semiHidden="0" w:unhideWhenUsed="0"/>
+    <w:lsdException w:name="Note Level 8" w:semiHidden="0" w:unhideWhenUsed="0"/>
+    <w:lsdException w:name="Note Level 9" w:semiHidden="0" w:unhideWhenUsed="0"/>
+    <w:lsdException w:name="Placeholder Text" w:unhideWhenUsed="0"/>
+    <w:lsdException w:name="No Spacing" w:semiHidden="0" w:uiPriority="1" w:unhideWhenUsed="0" w:qFormat="1"/>
+    <w:lsdException w:name="Light Shading" w:semiHidden="0" w:uiPriority="60" w:unhideWhenUsed="0"/>
+    <w:lsdException w:name="Light List" w:semiHidden="0" w:uiPriority="61" w:unhideWhenUsed="0"/>
+    <w:lsdException w:name="Light Grid" w:semiHidden="0" w:uiPriority="62" w:unhideWhenUsed="0"/>
+    <w:lsdException w:name="Medium Shading 1" w:semiHidden="0" w:uiPriority="63" w:unhideWhenUsed="0"/>
+    <w:lsdException w:name="Medium Shading 2" w:semiHidden="0" w:uiPriority="64" w:unhideWhenUsed="0"/>
+    <w:lsdException w:name="Medium List 1" w:semiHidden="0" w:uiPriority="65" w:unhideWhenUsed="0"/>
+    <w:lsdException w:name="Medium List 2" w:semiHidden="0" w:uiPriority="66" w:unhideWhenUsed="0"/>
+    <w:lsdException w:name="Medium Grid 1" w:semiHidden="0" w:uiPriority="67" w:unhideWhenUsed="0"/>
+    <w:lsdException w:name="Medium Grid 2" w:semiHidden="0" w:uiPriority="68" w:unhideWhenUsed="0"/>
+    <w:lsdException w:name="Medium Grid 3" w:semiHidden="0" w:uiPriority="69" w:unhideWhenUsed="0"/>
+    <w:lsdException w:name="Dark List" w:semiHidden="0" w:uiPriority="70" w:unhideWhenUsed="0"/>
+    <w:lsdException w:name="Colorful Shading" w:semiHidden="0" w:uiPriority="71" w:unhideWhenUsed="0"/>
+    <w:lsdException w:name="Colorful List" w:semiHidden="0" w:uiPriority="72" w:unhideWhenUsed="0"/>
+    <w:lsdException w:name="Colorful Grid" w:semiHidden="0" w:uiPriority="73" w:unhideWhenUsed="0"/>
+    <w:lsdException w:name="Light Shading Accent 1" w:semiHidden="0" w:uiPriority="60" w:unhideWhenUsed="0"/>
+    <w:lsdException w:name="Light List Accent 1" w:semiHidden="0" w:uiPriority="61" w:unhideWhenUsed="0"/>
+    <w:lsdException w:name="Light Grid Accent 1" w:semiHidden="0" w:uiPriority="62" w:unhideWhenUsed="0"/>
+    <w:lsdException w:name="Medium Shading 1 Accent 1" w:semiHidden="0" w:uiPriority="63" w:unhideWhenUsed="0"/>
+    <w:lsdException w:name="Medium Shading 2 Accent 1" w:semiHidden="0" w:uiPriority="64" w:unhideWhenUsed="0"/>
+    <w:lsdException w:name="Medium List 1 Accent 1" w:semiHidden="0" w:uiPriority="65" w:unhideWhenUsed="0"/>
+    <w:lsdException w:name="Revision" w:unhideWhenUsed="0"/>
+    <w:lsdException w:name="List Paragraph" w:semiHidden="0" w:uiPriority="34" w:unhideWhenUsed="0" w:qFormat="1"/>
+    <w:lsdException w:name="Quote" w:semiHidden="0" w:uiPriority="29" w:unhideWhenUsed="0" w:qFormat="1"/>
+    <w:lsdException w:name="Intense Quote" w:semiHidden="0" w:uiPriority="30" w:unhideWhenUsed="0" w:qFormat="1"/>
+    <w:lsdException w:name="Medium List 2 Accent 1" w:semiHidden="0" w:uiPriority="66" w:unhideWhenUsed="0"/>
+    <w:lsdException w:name="Medium Grid 1 Accent 1" w:semiHidden="0" w:uiPriority="67" w:unhideWhenUsed="0"/>
+    <w:lsdException w:name="Medium Grid 2 Accent 1" w:semiHidden="0" w:uiPriority="68" w:unhideWhenUsed="0"/>
+    <w:lsdException w:name="Medium Grid 3 Accent 1" w:semiHidden="0" w:uiPriority="69" w:unhideWhenUsed="0"/>
+    <w:lsdException w:name="Dark List Accent 1" w:semiHidden="0" w:uiPriority="70" w:unhideWhenUsed="0"/>
+    <w:lsdException w:name="Colorful Shading Accent 1" w:semiHidden="0" w:uiPriority="71" w:unhideWhenUsed="0"/>
+    <w:lsdException w:name="Colorful List Accent 1" w:semiHidden="0" w:uiPriority="72" w:unhideWhenUsed="0"/>
+    <w:lsdException w:name="Colorful Grid Accent 1" w:semiHidden="0" w:uiPriority="73" w:unhideWhenUsed="0"/>
+    <w:lsdException w:name="Light Shading Accent 2" w:semiHidden="0" w:uiPriority="60" w:unhideWhenUsed="0"/>
+    <w:lsdException w:name="Light List Accent 2" w:semiHidden="0" w:uiPriority="61" w:unhideWhenUsed="0"/>
+    <w:lsdException w:name="Light Grid Accent 2" w:semiHidden="0" w:uiPriority="62" w:unhideWhenUsed="0"/>
+    <w:lsdException w:name="Medium Shading 1 Accent 2" w:semiHidden="0" w:uiPriority="63" w:unhideWhenUsed="0"/>
+    <w:lsdException w:name="Medium Shading 2 Accent 2" w:semiHidden="0" w:uiPriority="64" w:unhideWhenUsed="0"/>
+    <w:lsdException w:name="Medium List 1 Accent 2" w:semiHidden="0" w:uiPriority="65" w:unhideWhenUsed="0"/>
+    <w:lsdException w:name="Medium List 2 Accent 2" w:semiHidden="0" w:uiPriority="66" w:unhideWhenUsed="0"/>
+    <w:lsdException w:name="Medium Grid 1 Accent 2" w:semiHidden="0" w:uiPriority="67" w:unhideWhenUsed="0"/>
+    <w:lsdException w:name="Medium Grid 2 Accent 2" w:semiHidden="0" w:uiPriority="68" w:unhideWhenUsed="0"/>
+    <w:lsdException w:name="Medium Grid 3 Accent 2" w:semiHidden="0" w:uiPriority="69" w:unhideWhenUsed="0"/>
+    <w:lsdException w:name="Dark List Accent 2" w:semiHidden="0" w:uiPriority="70" w:unhideWhenUsed="0"/>
+    <w:lsdException w:name="Colorful Shading Accent 2" w:semiHidden="0" w:uiPriority="71" w:unhideWhenUsed="0"/>
+    <w:lsdException w:name="Colorful List Accent 2" w:semiHidden="0" w:uiPriority="72" w:unhideWhenUsed="0"/>
+    <w:lsdException w:name="Colorful Grid Accent 2" w:semiHidden="0" w:uiPriority="73" w:unhideWhenUsed="0"/>
+    <w:lsdException w:name="Light Shading Accent 3" w:semiHidden="0" w:uiPriority="60" w:unhideWhenUsed="0"/>
+    <w:lsdException w:name="Light List Accent 3" w:semiHidden="0" w:uiPriority="61" w:unhideWhenUsed="0"/>
+    <w:lsdException w:name="Light Grid Accent 3" w:semiHidden="0" w:uiPriority="62" w:unhideWhenUsed="0"/>
+    <w:lsdException w:name="Medium Shading 1 Accent 3" w:semiHidden="0" w:uiPriority="63" w:unhideWhenUsed="0"/>
+    <w:lsdException w:name="Medium Shading 2 Accent 3" w:semiHidden="0" w:uiPriority="64" w:unhideWhenUsed="0"/>
+    <w:lsdException w:name="Medium List 1 Accent 3" w:semiHidden="0" w:uiPriority="65" w:unhideWhenUsed="0"/>
+    <w:lsdException w:name="Medium List 2 Accent 3" w:semiHidden="0" w:uiPriority="66" w:unhideWhenUsed="0"/>
+    <w:lsdException w:name="Medium Grid 1 Accent 3" w:semiHidden="0" w:uiPriority="67" w:unhideWhenUsed="0"/>
+    <w:lsdException w:name="Medium Grid 2 Accent 3" w:semiHidden="0" w:uiPriority="68" w:unhideWhenUsed="0"/>
+    <w:lsdException w:name="Medium Grid 3 Accent 3" w:semiHidden="0" w:uiPriority="69" w:unhideWhenUsed="0"/>
+    <w:lsdException w:name="Dark List Accent 3" w:semiHidden="0" w:uiPriority="70" w:unhideWhenUsed="0"/>
+    <w:lsdException w:name="Colorful Shading Accent 3" w:semiHidden="0" w:uiPriority="71" w:unhideWhenUsed="0"/>
+    <w:lsdException w:name="Colorful List Accent 3" w:semiHidden="0" w:uiPriority="72" w:unhideWhenUsed="0"/>
+    <w:lsdException w:name="Colorful Grid Accent 3" w:semiHidden="0" w:uiPriority="73" w:unhideWhenUsed="0"/>
+    <w:lsdException w:name="Light Shading Accent 4" w:semiHidden="0" w:uiPriority="60" w:unhideWhenUsed="0"/>
+    <w:lsdException w:name="Light List Accent 4" w:semiHidden="0" w:uiPriority="61" w:unhideWhenUsed="0"/>
+    <w:lsdException w:name="Light Grid Accent 4" w:semiHidden="0" w:uiPriority="62" w:unhideWhenUsed="0"/>
+    <w:lsdException w:name="Medium Shading 1 Accent 4" w:semiHidden="0" w:uiPriority="63" w:unhideWhenUsed="0"/>
+    <w:lsdException w:name="Medium Shading 2 Accent 4" w:semiHidden="0" w:uiPriority="64" w:unhideWhenUsed="0"/>
+    <w:lsdException w:name="Medium List 1 Accent 4" w:semiHidden="0" w:uiPriority="65" w:unhideWhenUsed="0"/>
+    <w:lsdException w:name="Medium List 2 Accent 4" w:semiHidden="0" w:uiPriority="66" w:unhideWhenUsed="0"/>
+    <w:lsdException w:name="Medium Grid 1 Accent 4" w:semiHidden="0" w:uiPriority="67" w:unhideWhenUsed="0"/>
+    <w:lsdException w:name="Medium Grid 2 Accent 4" w:semiHidden="0" w:uiPriority="68" w:unhideWhenUsed="0"/>
+    <w:lsdException w:name="Medium Grid 3 Accent 4" w:semiHidden="0" w:uiPriority="69" w:unhideWhenUsed="0"/>
+    <w:lsdException w:name="Dark List Accent 4" w:semiHidden="0" w:uiPriority="70" w:unhideWhenUsed="0"/>
+    <w:lsdException w:name="Colorful Shading Accent 4" w:semiHidden="0" w:uiPriority="71" w:unhideWhenUsed="0"/>
+    <w:lsdException w:name="Colorful List Accent 4" w:semiHidden="0" w:uiPriority="72" w:unhideWhenUsed="0"/>
+    <w:lsdException w:name="Colorful Grid Accent 4" w:semiHidden="0" w:uiPriority="73" w:unhideWhenUsed="0"/>
+    <w:lsdException w:name="Light Shading Accent 5" w:semiHidden="0" w:uiPriority="60" w:unhideWhenUsed="0"/>
+    <w:lsdException w:name="Light List Accent 5" w:semiHidden="0" w:uiPriority="61" w:unhideWhenUsed="0"/>
+    <w:lsdException w:name="Light Grid Accent 5" w:semiHidden="0" w:uiPriority="62" w:unhideWhenUsed="0"/>
+    <w:lsdException w:name="Medium Shading 1 Accent 5" w:semiHidden="0" w:uiPriority="63" w:unhideWhenUsed="0"/>
+    <w:lsdException w:name="Medium Shading 2 Accent 5" w:semiHidden="0" w:uiPriority="64" w:unhideWhenUsed="0"/>
+    <w:lsdException w:name="Medium List 1 Accent 5" w:semiHidden="0" w:uiPriority="65" w:unhideWhenUsed="0"/>
+    <w:lsdException w:name="Medium List 2 Accent 5" w:semiHidden="0" w:uiPriority="66" w:unhideWhenUsed="0"/>
+    <w:lsdException w:name="Medium Grid 1 Accent 5" w:semiHidden="0" w:uiPriority="67" w:unhideWhenUsed="0"/>
+    <w:lsdException w:name="Medium Grid 2 Accent 5" w:semiHidden="0" w:uiPriority="68" w:unhideWhenUsed="0"/>
+    <w:lsdException w:name="Medium Grid 3 Accent 5" w:semiHidden="0" w:uiPriority="69" w:unhideWhenUsed="0"/>
+    <w:lsdException w:name="Dark List Accent 5" w:semiHidden="0" w:uiPriority="70" w:unhideWhenUsed="0"/>
+    <w:lsdException w:name="Colorful Shading Accent 5" w:semiHidden="0" w:uiPriority="71" w:unhideWhenUsed="0"/>
+    <w:lsdException w:name="Colorful List Accent 5" w:semiHidden="0" w:uiPriority="72" w:unhideWhenUsed="0"/>
+    <w:lsdException w:name="Colorful Grid Accent 5" w:semiHidden="0" w:uiPriority="73" w:unhideWhenUsed="0"/>
+    <w:lsdException w:name="Light Shading Accent 6" w:semiHidden="0" w:uiPriority="60" w:unhideWhenUsed="0"/>
+    <w:lsdException w:name="Light List Accent 6" w:semiHidden="0" w:uiPriority="61" w:unhideWhenUsed="0"/>
+    <w:lsdException w:name="Light Grid Accent 6" w:semiHidden="0" w:uiPriority="62" w:unhideWhenUsed="0"/>
+    <w:lsdException w:name="Medium Shading 1 Accent 6" w:semiHidden="0" w:uiPriority="63" w:unhideWhenUsed="0"/>
+    <w:lsdException w:name="Medium Shading 2 Accent 6" w:semiHidden="0" w:uiPriority="64" w:unhideWhenUsed="0"/>
+    <w:lsdException w:name="Medium List 1 Accent 6" w:semiHidden="0" w:uiPriority="65" w:unhideWhenUsed="0"/>
+    <w:lsdException w:name="Medium List 2 Accent 6" w:semiHidden="0" w:uiPriority="66" w:unhideWhenUsed="0"/>
+    <w:lsdException w:name="Medium Grid 1 Accent 6" w:semiHidden="0" w:uiPriority="67" w:unhideWhenUsed="0"/>
+    <w:lsdException w:name="Medium Grid 2 Accent 6" w:semiHidden="0" w:uiPriority="68" w:unhideWhenUsed="0"/>
+    <w:lsdException w:name="Medium Grid 3 Accent 6" w:semiHidden="0" w:uiPriority="69" w:unhideWhenUsed="0"/>
+    <w:lsdException w:name="Dark List Accent 6" w:semiHidden="0" w:uiPriority="70" w:unhideWhenUsed="0"/>
+    <w:lsdException w:name="Colorful Shading Accent 6" w:semiHidden="0" w:uiPriority="71" w:unhideWhenUsed="0"/>
+    <w:lsdException w:name="Colorful List Accent 6" w:semiHidden="0" w:uiPriority="72" w:unhideWhenUsed="0"/>
+    <w:lsdException w:name="Colorful Grid Accent 6" w:semiHidden="0" w:uiPriority="73" w:unhideWhenUsed="0"/>
+    <w:lsdException w:name="Subtle Emphasis" w:semiHidden="0" w:uiPriority="19" w:unhideWhenUsed="0" w:qFormat="1"/>
+    <w:lsdException w:name="Intense Emphasis" w:semiHidden="0" w:uiPriority="21" w:unhideWhenUsed="0" w:qFormat="1"/>
+    <w:lsdException w:name="Subtle Reference" w:semiHidden="0" w:uiPriority="31" w:unhideWhenUsed="0" w:qFormat="1"/>
+    <w:lsdException w:name="Intense Reference" w:semiHidden="0" w:uiPriority="32" w:unhideWhenUsed="0" w:qFormat="1"/>
+    <w:lsdException w:name="Book Title" w:semiHidden="0" w:uiPriority="33" w:unhideWhenUsed="0" w:qFormat="1"/>
+    <w:lsdException w:name="Bibliography" w:uiPriority="37"/>
+    <w:lsdException w:name="TOC Heading" w:uiPriority="39" w:qFormat="1"/>
   </w:latentStyles>
   <w:style w:type="paragraph" w:default="1" w:styleId="Normal">
     <w:name w:val="Normal"/>
@@ -14090,6 +14368,7 @@
       <w:spacing w:after="0" w:line="240" w:lineRule="auto"/>
     </w:pPr>
     <w:tblPr>
+      <w:tblInd w:w="0" w:type="dxa"/>
       <w:tblBorders>
         <w:top w:val="single" w:sz="4" w:space="0" w:color="auto"/>
         <w:left w:val="single" w:sz="4" w:space="0" w:color="auto"/>
@@ -14098,6 +14377,809 @@
         <w:insideH w:val="single" w:sz="4" w:space="0" w:color="auto"/>
         <w:insideV w:val="single" w:sz="4" w:space="0" w:color="auto"/>
       </w:tblBorders>
+      <w:tblCellMar>
+        <w:top w:w="0" w:type="dxa"/>
+        <w:left w:w="108" w:type="dxa"/>
+        <w:bottom w:w="0" w:type="dxa"/>
+        <w:right w:w="108" w:type="dxa"/>
+      </w:tblCellMar>
+    </w:tblPr>
+  </w:style>
+  <w:style w:type="paragraph" w:styleId="TOC3">
+    <w:name w:val="toc 3"/>
+    <w:basedOn w:val="Normal"/>
+    <w:next w:val="Normal"/>
+    <w:autoRedefine/>
+    <w:uiPriority w:val="39"/>
+    <w:unhideWhenUsed/>
+    <w:rsid w:val="000D3188"/>
+    <w:pPr>
+      <w:spacing w:after="100"/>
+      <w:ind w:left="440"/>
+    </w:pPr>
+  </w:style>
+  <w:style w:type="character" w:customStyle="1" w:styleId="name">
+    <w:name w:val="name"/>
+    <w:basedOn w:val="DefaultParagraphFont"/>
+    <w:rsid w:val="00024633"/>
+  </w:style>
+  <w:style w:type="paragraph" w:styleId="BalloonText">
+    <w:name w:val="Balloon Text"/>
+    <w:basedOn w:val="Normal"/>
+    <w:link w:val="BalloonTextChar"/>
+    <w:uiPriority w:val="99"/>
+    <w:semiHidden/>
+    <w:unhideWhenUsed/>
+    <w:rsid w:val="001C5D86"/>
+    <w:pPr>
+      <w:spacing w:after="0" w:line="240" w:lineRule="auto"/>
+    </w:pPr>
+    <w:rPr>
+      <w:rFonts w:ascii="Tahoma" w:hAnsi="Tahoma" w:cs="Tahoma"/>
+      <w:sz w:val="16"/>
+      <w:szCs w:val="16"/>
+    </w:rPr>
+  </w:style>
+  <w:style w:type="character" w:customStyle="1" w:styleId="BalloonTextChar">
+    <w:name w:val="Balloon Text Char"/>
+    <w:basedOn w:val="DefaultParagraphFont"/>
+    <w:link w:val="BalloonText"/>
+    <w:uiPriority w:val="99"/>
+    <w:semiHidden/>
+    <w:rsid w:val="001C5D86"/>
+    <w:rPr>
+      <w:rFonts w:ascii="Tahoma" w:hAnsi="Tahoma" w:cs="Tahoma"/>
+      <w:sz w:val="16"/>
+      <w:szCs w:val="16"/>
+    </w:rPr>
+  </w:style>
+  <w:style w:type="character" w:customStyle="1" w:styleId="Header1">
+    <w:name w:val="Header1"/>
+    <w:basedOn w:val="DefaultParagraphFont"/>
+    <w:rsid w:val="007A741B"/>
+  </w:style>
+  <w:style w:type="character" w:styleId="CommentReference">
+    <w:name w:val="annotation reference"/>
+    <w:basedOn w:val="DefaultParagraphFont"/>
+    <w:uiPriority w:val="99"/>
+    <w:semiHidden/>
+    <w:unhideWhenUsed/>
+    <w:rsid w:val="00A300DE"/>
+    <w:rPr>
+      <w:sz w:val="16"/>
+      <w:szCs w:val="16"/>
+    </w:rPr>
+  </w:style>
+  <w:style w:type="paragraph" w:styleId="CommentText">
+    <w:name w:val="annotation text"/>
+    <w:basedOn w:val="Normal"/>
+    <w:link w:val="CommentTextChar"/>
+    <w:uiPriority w:val="99"/>
+    <w:semiHidden/>
+    <w:unhideWhenUsed/>
+    <w:rsid w:val="00A300DE"/>
+    <w:pPr>
+      <w:spacing w:line="240" w:lineRule="auto"/>
+    </w:pPr>
+    <w:rPr>
+      <w:sz w:val="20"/>
+      <w:szCs w:val="20"/>
+    </w:rPr>
+  </w:style>
+  <w:style w:type="character" w:customStyle="1" w:styleId="CommentTextChar">
+    <w:name w:val="Comment Text Char"/>
+    <w:basedOn w:val="DefaultParagraphFont"/>
+    <w:link w:val="CommentText"/>
+    <w:uiPriority w:val="99"/>
+    <w:semiHidden/>
+    <w:rsid w:val="00A300DE"/>
+    <w:rPr>
+      <w:sz w:val="20"/>
+      <w:szCs w:val="20"/>
+    </w:rPr>
+  </w:style>
+  <w:style w:type="paragraph" w:styleId="CommentSubject">
+    <w:name w:val="annotation subject"/>
+    <w:basedOn w:val="CommentText"/>
+    <w:next w:val="CommentText"/>
+    <w:link w:val="CommentSubjectChar"/>
+    <w:uiPriority w:val="99"/>
+    <w:semiHidden/>
+    <w:unhideWhenUsed/>
+    <w:rsid w:val="00A300DE"/>
+    <w:rPr>
+      <w:b/>
+      <w:bCs/>
+    </w:rPr>
+  </w:style>
+  <w:style w:type="character" w:customStyle="1" w:styleId="CommentSubjectChar">
+    <w:name w:val="Comment Subject Char"/>
+    <w:basedOn w:val="CommentTextChar"/>
+    <w:link w:val="CommentSubject"/>
+    <w:uiPriority w:val="99"/>
+    <w:semiHidden/>
+    <w:rsid w:val="00A300DE"/>
+    <w:rPr>
+      <w:b/>
+      <w:bCs/>
+      <w:sz w:val="20"/>
+      <w:szCs w:val="20"/>
+    </w:rPr>
+  </w:style>
+</w:styles>
+</file>
+
+<file path=word/stylesWithEffects.xml><?xml version="1.0" encoding="utf-8"?>
+<w:styles xmlns:wpc="http://schemas.microsoft.com/office/word/2010/wordprocessingCanvas" xmlns:mo="http://schemas.microsoft.com/office/mac/office/2008/main" xmlns:mc="http://schemas.openxmlformats.org/markup-compatibility/2006" xmlns:mv="urn:schemas-microsoft-com:mac:vml" xmlns:o="urn:schemas-microsoft-com:office:office" xmlns:r="http://schemas.openxmlformats.org/officeDocument/2006/relationships" xmlns:m="http://schemas.openxmlformats.org/officeDocument/2006/math" xmlns:v="urn:schemas-microsoft-com:vml" xmlns:wp14="http://schemas.microsoft.com/office/word/2010/wordprocessingDrawing" xmlns:wp="http://schemas.openxmlformats.org/drawingml/2006/wordprocessingDrawing" xmlns:w10="urn:schemas-microsoft-com:office:word" xmlns:w="http://schemas.openxmlformats.org/wordprocessingml/2006/main" xmlns:w14="http://schemas.microsoft.com/office/word/2010/wordml" xmlns:wpg="http://schemas.microsoft.com/office/word/2010/wordprocessingGroup" xmlns:wpi="http://schemas.microsoft.com/office/word/2010/wordprocessingInk" xmlns:wne="http://schemas.microsoft.com/office/word/2006/wordml" xmlns:wps="http://schemas.microsoft.com/office/word/2010/wordprocessingShape" mc:Ignorable="w14 wp14">
+  <w:docDefaults>
+    <w:rPrDefault>
+      <w:rPr>
+        <w:rFonts w:asciiTheme="minorHAnsi" w:eastAsiaTheme="minorHAnsi" w:hAnsiTheme="minorHAnsi" w:cstheme="minorBidi"/>
+        <w:sz w:val="22"/>
+        <w:szCs w:val="22"/>
+        <w:lang w:val="fr-FR" w:eastAsia="en-US" w:bidi="ar-SA"/>
+      </w:rPr>
+    </w:rPrDefault>
+    <w:pPrDefault>
+      <w:pPr>
+        <w:spacing w:after="160" w:line="259" w:lineRule="auto"/>
+      </w:pPr>
+    </w:pPrDefault>
+  </w:docDefaults>
+  <w:latentStyles w:defLockedState="0" w:defUIPriority="99" w:defSemiHidden="1" w:defUnhideWhenUsed="1" w:defQFormat="0" w:count="276">
+    <w:lsdException w:name="Normal" w:semiHidden="0" w:uiPriority="0" w:unhideWhenUsed="0" w:qFormat="1"/>
+    <w:lsdException w:name="heading 1" w:semiHidden="0" w:uiPriority="9" w:unhideWhenUsed="0" w:qFormat="1"/>
+    <w:lsdException w:name="heading 2" w:uiPriority="9" w:qFormat="1"/>
+    <w:lsdException w:name="heading 3" w:uiPriority="9" w:qFormat="1"/>
+    <w:lsdException w:name="heading 4" w:uiPriority="9" w:qFormat="1"/>
+    <w:lsdException w:name="heading 5" w:uiPriority="9" w:qFormat="1"/>
+    <w:lsdException w:name="heading 6" w:uiPriority="9" w:qFormat="1"/>
+    <w:lsdException w:name="heading 7" w:uiPriority="9" w:qFormat="1"/>
+    <w:lsdException w:name="heading 8" w:uiPriority="9" w:qFormat="1"/>
+    <w:lsdException w:name="heading 9" w:uiPriority="9" w:qFormat="1"/>
+    <w:lsdException w:name="toc 1" w:uiPriority="39"/>
+    <w:lsdException w:name="toc 2" w:uiPriority="39"/>
+    <w:lsdException w:name="toc 3" w:uiPriority="39"/>
+    <w:lsdException w:name="toc 4" w:uiPriority="39"/>
+    <w:lsdException w:name="toc 5" w:uiPriority="39"/>
+    <w:lsdException w:name="toc 6" w:uiPriority="39"/>
+    <w:lsdException w:name="toc 7" w:uiPriority="39"/>
+    <w:lsdException w:name="toc 8" w:uiPriority="39"/>
+    <w:lsdException w:name="toc 9" w:uiPriority="39"/>
+    <w:lsdException w:name="caption" w:uiPriority="35" w:qFormat="1"/>
+    <w:lsdException w:name="Title" w:semiHidden="0" w:uiPriority="10" w:unhideWhenUsed="0" w:qFormat="1"/>
+    <w:lsdException w:name="Default Paragraph Font" w:uiPriority="1"/>
+    <w:lsdException w:name="Subtitle" w:semiHidden="0" w:uiPriority="11" w:unhideWhenUsed="0" w:qFormat="1"/>
+    <w:lsdException w:name="Strong" w:semiHidden="0" w:uiPriority="22" w:unhideWhenUsed="0" w:qFormat="1"/>
+    <w:lsdException w:name="Emphasis" w:semiHidden="0" w:uiPriority="20" w:unhideWhenUsed="0" w:qFormat="1"/>
+    <w:lsdException w:name="Table Grid" w:semiHidden="0" w:uiPriority="39" w:unhideWhenUsed="0"/>
+    <w:lsdException w:name="Note Level 1" w:semiHidden="0" w:unhideWhenUsed="0"/>
+    <w:lsdException w:name="Note Level 2" w:semiHidden="0" w:unhideWhenUsed="0"/>
+    <w:lsdException w:name="Note Level 3" w:semiHidden="0" w:unhideWhenUsed="0"/>
+    <w:lsdException w:name="Note Level 4" w:semiHidden="0" w:unhideWhenUsed="0"/>
+    <w:lsdException w:name="Note Level 5" w:semiHidden="0" w:unhideWhenUsed="0"/>
+    <w:lsdException w:name="Note Level 6" w:semiHidden="0" w:unhideWhenUsed="0"/>
+    <w:lsdException w:name="Note Level 7" w:semiHidden="0" w:unhideWhenUsed="0"/>
+    <w:lsdException w:name="Note Level 8" w:semiHidden="0" w:unhideWhenUsed="0"/>
+    <w:lsdException w:name="Note Level 9" w:semiHidden="0" w:unhideWhenUsed="0"/>
+    <w:lsdException w:name="Placeholder Text" w:unhideWhenUsed="0"/>
+    <w:lsdException w:name="No Spacing" w:semiHidden="0" w:uiPriority="1" w:unhideWhenUsed="0" w:qFormat="1"/>
+    <w:lsdException w:name="Light Shading" w:semiHidden="0" w:uiPriority="60" w:unhideWhenUsed="0"/>
+    <w:lsdException w:name="Light List" w:semiHidden="0" w:uiPriority="61" w:unhideWhenUsed="0"/>
+    <w:lsdException w:name="Light Grid" w:semiHidden="0" w:uiPriority="62" w:unhideWhenUsed="0"/>
+    <w:lsdException w:name="Medium Shading 1" w:semiHidden="0" w:uiPriority="63" w:unhideWhenUsed="0"/>
+    <w:lsdException w:name="Medium Shading 2" w:semiHidden="0" w:uiPriority="64" w:unhideWhenUsed="0"/>
+    <w:lsdException w:name="Medium List 1" w:semiHidden="0" w:uiPriority="65" w:unhideWhenUsed="0"/>
+    <w:lsdException w:name="Medium List 2" w:semiHidden="0" w:uiPriority="66" w:unhideWhenUsed="0"/>
+    <w:lsdException w:name="Medium Grid 1" w:semiHidden="0" w:uiPriority="67" w:unhideWhenUsed="0"/>
+    <w:lsdException w:name="Medium Grid 2" w:semiHidden="0" w:uiPriority="68" w:unhideWhenUsed="0"/>
+    <w:lsdException w:name="Medium Grid 3" w:semiHidden="0" w:uiPriority="69" w:unhideWhenUsed="0"/>
+    <w:lsdException w:name="Dark List" w:semiHidden="0" w:uiPriority="70" w:unhideWhenUsed="0"/>
+    <w:lsdException w:name="Colorful Shading" w:semiHidden="0" w:uiPriority="71" w:unhideWhenUsed="0"/>
+    <w:lsdException w:name="Colorful List" w:semiHidden="0" w:uiPriority="72" w:unhideWhenUsed="0"/>
+    <w:lsdException w:name="Colorful Grid" w:semiHidden="0" w:uiPriority="73" w:unhideWhenUsed="0"/>
+    <w:lsdException w:name="Light Shading Accent 1" w:semiHidden="0" w:uiPriority="60" w:unhideWhenUsed="0"/>
+    <w:lsdException w:name="Light List Accent 1" w:semiHidden="0" w:uiPriority="61" w:unhideWhenUsed="0"/>
+    <w:lsdException w:name="Light Grid Accent 1" w:semiHidden="0" w:uiPriority="62" w:unhideWhenUsed="0"/>
+    <w:lsdException w:name="Medium Shading 1 Accent 1" w:semiHidden="0" w:uiPriority="63" w:unhideWhenUsed="0"/>
+    <w:lsdException w:name="Medium Shading 2 Accent 1" w:semiHidden="0" w:uiPriority="64" w:unhideWhenUsed="0"/>
+    <w:lsdException w:name="Medium List 1 Accent 1" w:semiHidden="0" w:uiPriority="65" w:unhideWhenUsed="0"/>
+    <w:lsdException w:name="Revision" w:unhideWhenUsed="0"/>
+    <w:lsdException w:name="List Paragraph" w:semiHidden="0" w:uiPriority="34" w:unhideWhenUsed="0" w:qFormat="1"/>
+    <w:lsdException w:name="Quote" w:semiHidden="0" w:uiPriority="29" w:unhideWhenUsed="0" w:qFormat="1"/>
+    <w:lsdException w:name="Intense Quote" w:semiHidden="0" w:uiPriority="30" w:unhideWhenUsed="0" w:qFormat="1"/>
+    <w:lsdException w:name="Medium List 2 Accent 1" w:semiHidden="0" w:uiPriority="66" w:unhideWhenUsed="0"/>
+    <w:lsdException w:name="Medium Grid 1 Accent 1" w:semiHidden="0" w:uiPriority="67" w:unhideWhenUsed="0"/>
+    <w:lsdException w:name="Medium Grid 2 Accent 1" w:semiHidden="0" w:uiPriority="68" w:unhideWhenUsed="0"/>
+    <w:lsdException w:name="Medium Grid 3 Accent 1" w:semiHidden="0" w:uiPriority="69" w:unhideWhenUsed="0"/>
+    <w:lsdException w:name="Dark List Accent 1" w:semiHidden="0" w:uiPriority="70" w:unhideWhenUsed="0"/>
+    <w:lsdException w:name="Colorful Shading Accent 1" w:semiHidden="0" w:uiPriority="71" w:unhideWhenUsed="0"/>
+    <w:lsdException w:name="Colorful List Accent 1" w:semiHidden="0" w:uiPriority="72" w:unhideWhenUsed="0"/>
+    <w:lsdException w:name="Colorful Grid Accent 1" w:semiHidden="0" w:uiPriority="73" w:unhideWhenUsed="0"/>
+    <w:lsdException w:name="Light Shading Accent 2" w:semiHidden="0" w:uiPriority="60" w:unhideWhenUsed="0"/>
+    <w:lsdException w:name="Light List Accent 2" w:semiHidden="0" w:uiPriority="61" w:unhideWhenUsed="0"/>
+    <w:lsdException w:name="Light Grid Accent 2" w:semiHidden="0" w:uiPriority="62" w:unhideWhenUsed="0"/>
+    <w:lsdException w:name="Medium Shading 1 Accent 2" w:semiHidden="0" w:uiPriority="63" w:unhideWhenUsed="0"/>
+    <w:lsdException w:name="Medium Shading 2 Accent 2" w:semiHidden="0" w:uiPriority="64" w:unhideWhenUsed="0"/>
+    <w:lsdException w:name="Medium List 1 Accent 2" w:semiHidden="0" w:uiPriority="65" w:unhideWhenUsed="0"/>
+    <w:lsdException w:name="Medium List 2 Accent 2" w:semiHidden="0" w:uiPriority="66" w:unhideWhenUsed="0"/>
+    <w:lsdException w:name="Medium Grid 1 Accent 2" w:semiHidden="0" w:uiPriority="67" w:unhideWhenUsed="0"/>
+    <w:lsdException w:name="Medium Grid 2 Accent 2" w:semiHidden="0" w:uiPriority="68" w:unhideWhenUsed="0"/>
+    <w:lsdException w:name="Medium Grid 3 Accent 2" w:semiHidden="0" w:uiPriority="69" w:unhideWhenUsed="0"/>
+    <w:lsdException w:name="Dark List Accent 2" w:semiHidden="0" w:uiPriority="70" w:unhideWhenUsed="0"/>
+    <w:lsdException w:name="Colorful Shading Accent 2" w:semiHidden="0" w:uiPriority="71" w:unhideWhenUsed="0"/>
+    <w:lsdException w:name="Colorful List Accent 2" w:semiHidden="0" w:uiPriority="72" w:unhideWhenUsed="0"/>
+    <w:lsdException w:name="Colorful Grid Accent 2" w:semiHidden="0" w:uiPriority="73" w:unhideWhenUsed="0"/>
+    <w:lsdException w:name="Light Shading Accent 3" w:semiHidden="0" w:uiPriority="60" w:unhideWhenUsed="0"/>
+    <w:lsdException w:name="Light List Accent 3" w:semiHidden="0" w:uiPriority="61" w:unhideWhenUsed="0"/>
+    <w:lsdException w:name="Light Grid Accent 3" w:semiHidden="0" w:uiPriority="62" w:unhideWhenUsed="0"/>
+    <w:lsdException w:name="Medium Shading 1 Accent 3" w:semiHidden="0" w:uiPriority="63" w:unhideWhenUsed="0"/>
+    <w:lsdException w:name="Medium Shading 2 Accent 3" w:semiHidden="0" w:uiPriority="64" w:unhideWhenUsed="0"/>
+    <w:lsdException w:name="Medium List 1 Accent 3" w:semiHidden="0" w:uiPriority="65" w:unhideWhenUsed="0"/>
+    <w:lsdException w:name="Medium List 2 Accent 3" w:semiHidden="0" w:uiPriority="66" w:unhideWhenUsed="0"/>
+    <w:lsdException w:name="Medium Grid 1 Accent 3" w:semiHidden="0" w:uiPriority="67" w:unhideWhenUsed="0"/>
+    <w:lsdException w:name="Medium Grid 2 Accent 3" w:semiHidden="0" w:uiPriority="68" w:unhideWhenUsed="0"/>
+    <w:lsdException w:name="Medium Grid 3 Accent 3" w:semiHidden="0" w:uiPriority="69" w:unhideWhenUsed="0"/>
+    <w:lsdException w:name="Dark List Accent 3" w:semiHidden="0" w:uiPriority="70" w:unhideWhenUsed="0"/>
+    <w:lsdException w:name="Colorful Shading Accent 3" w:semiHidden="0" w:uiPriority="71" w:unhideWhenUsed="0"/>
+    <w:lsdException w:name="Colorful List Accent 3" w:semiHidden="0" w:uiPriority="72" w:unhideWhenUsed="0"/>
+    <w:lsdException w:name="Colorful Grid Accent 3" w:semiHidden="0" w:uiPriority="73" w:unhideWhenUsed="0"/>
+    <w:lsdException w:name="Light Shading Accent 4" w:semiHidden="0" w:uiPriority="60" w:unhideWhenUsed="0"/>
+    <w:lsdException w:name="Light List Accent 4" w:semiHidden="0" w:uiPriority="61" w:unhideWhenUsed="0"/>
+    <w:lsdException w:name="Light Grid Accent 4" w:semiHidden="0" w:uiPriority="62" w:unhideWhenUsed="0"/>
+    <w:lsdException w:name="Medium Shading 1 Accent 4" w:semiHidden="0" w:uiPriority="63" w:unhideWhenUsed="0"/>
+    <w:lsdException w:name="Medium Shading 2 Accent 4" w:semiHidden="0" w:uiPriority="64" w:unhideWhenUsed="0"/>
+    <w:lsdException w:name="Medium List 1 Accent 4" w:semiHidden="0" w:uiPriority="65" w:unhideWhenUsed="0"/>
+    <w:lsdException w:name="Medium List 2 Accent 4" w:semiHidden="0" w:uiPriority="66" w:unhideWhenUsed="0"/>
+    <w:lsdException w:name="Medium Grid 1 Accent 4" w:semiHidden="0" w:uiPriority="67" w:unhideWhenUsed="0"/>
+    <w:lsdException w:name="Medium Grid 2 Accent 4" w:semiHidden="0" w:uiPriority="68" w:unhideWhenUsed="0"/>
+    <w:lsdException w:name="Medium Grid 3 Accent 4" w:semiHidden="0" w:uiPriority="69" w:unhideWhenUsed="0"/>
+    <w:lsdException w:name="Dark List Accent 4" w:semiHidden="0" w:uiPriority="70" w:unhideWhenUsed="0"/>
+    <w:lsdException w:name="Colorful Shading Accent 4" w:semiHidden="0" w:uiPriority="71" w:unhideWhenUsed="0"/>
+    <w:lsdException w:name="Colorful List Accent 4" w:semiHidden="0" w:uiPriority="72" w:unhideWhenUsed="0"/>
+    <w:lsdException w:name="Colorful Grid Accent 4" w:semiHidden="0" w:uiPriority="73" w:unhideWhenUsed="0"/>
+    <w:lsdException w:name="Light Shading Accent 5" w:semiHidden="0" w:uiPriority="60" w:unhideWhenUsed="0"/>
+    <w:lsdException w:name="Light List Accent 5" w:semiHidden="0" w:uiPriority="61" w:unhideWhenUsed="0"/>
+    <w:lsdException w:name="Light Grid Accent 5" w:semiHidden="0" w:uiPriority="62" w:unhideWhenUsed="0"/>
+    <w:lsdException w:name="Medium Shading 1 Accent 5" w:semiHidden="0" w:uiPriority="63" w:unhideWhenUsed="0"/>
+    <w:lsdException w:name="Medium Shading 2 Accent 5" w:semiHidden="0" w:uiPriority="64" w:unhideWhenUsed="0"/>
+    <w:lsdException w:name="Medium List 1 Accent 5" w:semiHidden="0" w:uiPriority="65" w:unhideWhenUsed="0"/>
+    <w:lsdException w:name="Medium List 2 Accent 5" w:semiHidden="0" w:uiPriority="66" w:unhideWhenUsed="0"/>
+    <w:lsdException w:name="Medium Grid 1 Accent 5" w:semiHidden="0" w:uiPriority="67" w:unhideWhenUsed="0"/>
+    <w:lsdException w:name="Medium Grid 2 Accent 5" w:semiHidden="0" w:uiPriority="68" w:unhideWhenUsed="0"/>
+    <w:lsdException w:name="Medium Grid 3 Accent 5" w:semiHidden="0" w:uiPriority="69" w:unhideWhenUsed="0"/>
+    <w:lsdException w:name="Dark List Accent 5" w:semiHidden="0" w:uiPriority="70" w:unhideWhenUsed="0"/>
+    <w:lsdException w:name="Colorful Shading Accent 5" w:semiHidden="0" w:uiPriority="71" w:unhideWhenUsed="0"/>
+    <w:lsdException w:name="Colorful List Accent 5" w:semiHidden="0" w:uiPriority="72" w:unhideWhenUsed="0"/>
+    <w:lsdException w:name="Colorful Grid Accent 5" w:semiHidden="0" w:uiPriority="73" w:unhideWhenUsed="0"/>
+    <w:lsdException w:name="Light Shading Accent 6" w:semiHidden="0" w:uiPriority="60" w:unhideWhenUsed="0"/>
+    <w:lsdException w:name="Light List Accent 6" w:semiHidden="0" w:uiPriority="61" w:unhideWhenUsed="0"/>
+    <w:lsdException w:name="Light Grid Accent 6" w:semiHidden="0" w:uiPriority="62" w:unhideWhenUsed="0"/>
+    <w:lsdException w:name="Medium Shading 1 Accent 6" w:semiHidden="0" w:uiPriority="63" w:unhideWhenUsed="0"/>
+    <w:lsdException w:name="Medium Shading 2 Accent 6" w:semiHidden="0" w:uiPriority="64" w:unhideWhenUsed="0"/>
+    <w:lsdException w:name="Medium List 1 Accent 6" w:semiHidden="0" w:uiPriority="65" w:unhideWhenUsed="0"/>
+    <w:lsdException w:name="Medium List 2 Accent 6" w:semiHidden="0" w:uiPriority="66" w:unhideWhenUsed="0"/>
+    <w:lsdException w:name="Medium Grid 1 Accent 6" w:semiHidden="0" w:uiPriority="67" w:unhideWhenUsed="0"/>
+    <w:lsdException w:name="Medium Grid 2 Accent 6" w:semiHidden="0" w:uiPriority="68" w:unhideWhenUsed="0"/>
+    <w:lsdException w:name="Medium Grid 3 Accent 6" w:semiHidden="0" w:uiPriority="69" w:unhideWhenUsed="0"/>
+    <w:lsdException w:name="Dark List Accent 6" w:semiHidden="0" w:uiPriority="70" w:unhideWhenUsed="0"/>
+    <w:lsdException w:name="Colorful Shading Accent 6" w:semiHidden="0" w:uiPriority="71" w:unhideWhenUsed="0"/>
+    <w:lsdException w:name="Colorful List Accent 6" w:semiHidden="0" w:uiPriority="72" w:unhideWhenUsed="0"/>
+    <w:lsdException w:name="Colorful Grid Accent 6" w:semiHidden="0" w:uiPriority="73" w:unhideWhenUsed="0"/>
+    <w:lsdException w:name="Subtle Emphasis" w:semiHidden="0" w:uiPriority="19" w:unhideWhenUsed="0" w:qFormat="1"/>
+    <w:lsdException w:name="Intense Emphasis" w:semiHidden="0" w:uiPriority="21" w:unhideWhenUsed="0" w:qFormat="1"/>
+    <w:lsdException w:name="Subtle Reference" w:semiHidden="0" w:uiPriority="31" w:unhideWhenUsed="0" w:qFormat="1"/>
+    <w:lsdException w:name="Intense Reference" w:semiHidden="0" w:uiPriority="32" w:unhideWhenUsed="0" w:qFormat="1"/>
+    <w:lsdException w:name="Book Title" w:semiHidden="0" w:uiPriority="33" w:unhideWhenUsed="0" w:qFormat="1"/>
+    <w:lsdException w:name="Bibliography" w:uiPriority="37"/>
+    <w:lsdException w:name="TOC Heading" w:uiPriority="39" w:qFormat="1"/>
+  </w:latentStyles>
+  <w:style w:type="paragraph" w:default="1" w:styleId="Normal">
+    <w:name w:val="Normal"/>
+    <w:qFormat/>
+    <w:rsid w:val="00FE5AD2"/>
+  </w:style>
+  <w:style w:type="paragraph" w:styleId="Heading1">
+    <w:name w:val="heading 1"/>
+    <w:basedOn w:val="Normal"/>
+    <w:next w:val="Normal"/>
+    <w:link w:val="Heading1Char"/>
+    <w:uiPriority w:val="9"/>
+    <w:qFormat/>
+    <w:rsid w:val="00B242B0"/>
+    <w:pPr>
+      <w:keepNext/>
+      <w:keepLines/>
+      <w:numPr>
+        <w:numId w:val="1"/>
+      </w:numPr>
+      <w:spacing w:before="240" w:after="0"/>
+      <w:outlineLvl w:val="0"/>
+    </w:pPr>
+    <w:rPr>
+      <w:rFonts w:asciiTheme="majorHAnsi" w:eastAsiaTheme="majorEastAsia" w:hAnsiTheme="majorHAnsi" w:cstheme="majorBidi"/>
+      <w:color w:val="2E74B5" w:themeColor="accent1" w:themeShade="BF"/>
+      <w:sz w:val="32"/>
+      <w:szCs w:val="32"/>
+    </w:rPr>
+  </w:style>
+  <w:style w:type="paragraph" w:styleId="Heading2">
+    <w:name w:val="heading 2"/>
+    <w:basedOn w:val="Normal"/>
+    <w:next w:val="Normal"/>
+    <w:link w:val="Heading2Char"/>
+    <w:uiPriority w:val="9"/>
+    <w:unhideWhenUsed/>
+    <w:qFormat/>
+    <w:rsid w:val="00B242B0"/>
+    <w:pPr>
+      <w:keepNext/>
+      <w:keepLines/>
+      <w:numPr>
+        <w:ilvl w:val="1"/>
+        <w:numId w:val="1"/>
+      </w:numPr>
+      <w:spacing w:before="40" w:after="0"/>
+      <w:outlineLvl w:val="1"/>
+    </w:pPr>
+    <w:rPr>
+      <w:rFonts w:asciiTheme="majorHAnsi" w:eastAsiaTheme="majorEastAsia" w:hAnsiTheme="majorHAnsi" w:cstheme="majorBidi"/>
+      <w:color w:val="2E74B5" w:themeColor="accent1" w:themeShade="BF"/>
+      <w:sz w:val="26"/>
+      <w:szCs w:val="26"/>
+    </w:rPr>
+  </w:style>
+  <w:style w:type="paragraph" w:styleId="Heading3">
+    <w:name w:val="heading 3"/>
+    <w:basedOn w:val="Normal"/>
+    <w:next w:val="Normal"/>
+    <w:link w:val="Heading3Char"/>
+    <w:uiPriority w:val="9"/>
+    <w:unhideWhenUsed/>
+    <w:qFormat/>
+    <w:rsid w:val="00B242B0"/>
+    <w:pPr>
+      <w:keepNext/>
+      <w:keepLines/>
+      <w:numPr>
+        <w:ilvl w:val="2"/>
+        <w:numId w:val="1"/>
+      </w:numPr>
+      <w:spacing w:before="40" w:after="0"/>
+      <w:outlineLvl w:val="2"/>
+    </w:pPr>
+    <w:rPr>
+      <w:rFonts w:asciiTheme="majorHAnsi" w:eastAsiaTheme="majorEastAsia" w:hAnsiTheme="majorHAnsi" w:cstheme="majorBidi"/>
+      <w:color w:val="1F4D78" w:themeColor="accent1" w:themeShade="7F"/>
+      <w:sz w:val="24"/>
+      <w:szCs w:val="24"/>
+    </w:rPr>
+  </w:style>
+  <w:style w:type="paragraph" w:styleId="Heading4">
+    <w:name w:val="heading 4"/>
+    <w:basedOn w:val="Normal"/>
+    <w:next w:val="Normal"/>
+    <w:link w:val="Heading4Char"/>
+    <w:uiPriority w:val="9"/>
+    <w:unhideWhenUsed/>
+    <w:qFormat/>
+    <w:rsid w:val="00B242B0"/>
+    <w:pPr>
+      <w:keepNext/>
+      <w:keepLines/>
+      <w:numPr>
+        <w:ilvl w:val="3"/>
+        <w:numId w:val="1"/>
+      </w:numPr>
+      <w:spacing w:before="40" w:after="0"/>
+      <w:outlineLvl w:val="3"/>
+    </w:pPr>
+    <w:rPr>
+      <w:rFonts w:asciiTheme="majorHAnsi" w:eastAsiaTheme="majorEastAsia" w:hAnsiTheme="majorHAnsi" w:cstheme="majorBidi"/>
+      <w:i/>
+      <w:iCs/>
+      <w:color w:val="2E74B5" w:themeColor="accent1" w:themeShade="BF"/>
+    </w:rPr>
+  </w:style>
+  <w:style w:type="paragraph" w:styleId="Heading5">
+    <w:name w:val="heading 5"/>
+    <w:basedOn w:val="Normal"/>
+    <w:next w:val="Normal"/>
+    <w:link w:val="Heading5Char"/>
+    <w:uiPriority w:val="9"/>
+    <w:unhideWhenUsed/>
+    <w:qFormat/>
+    <w:rsid w:val="00B242B0"/>
+    <w:pPr>
+      <w:keepNext/>
+      <w:keepLines/>
+      <w:numPr>
+        <w:ilvl w:val="4"/>
+        <w:numId w:val="1"/>
+      </w:numPr>
+      <w:spacing w:before="40" w:after="0"/>
+      <w:outlineLvl w:val="4"/>
+    </w:pPr>
+    <w:rPr>
+      <w:rFonts w:asciiTheme="majorHAnsi" w:eastAsiaTheme="majorEastAsia" w:hAnsiTheme="majorHAnsi" w:cstheme="majorBidi"/>
+      <w:color w:val="2E74B5" w:themeColor="accent1" w:themeShade="BF"/>
+    </w:rPr>
+  </w:style>
+  <w:style w:type="paragraph" w:styleId="Heading6">
+    <w:name w:val="heading 6"/>
+    <w:basedOn w:val="Normal"/>
+    <w:next w:val="Normal"/>
+    <w:link w:val="Heading6Char"/>
+    <w:uiPriority w:val="9"/>
+    <w:unhideWhenUsed/>
+    <w:qFormat/>
+    <w:rsid w:val="00B242B0"/>
+    <w:pPr>
+      <w:keepNext/>
+      <w:keepLines/>
+      <w:numPr>
+        <w:ilvl w:val="5"/>
+        <w:numId w:val="1"/>
+      </w:numPr>
+      <w:spacing w:before="40" w:after="0"/>
+      <w:outlineLvl w:val="5"/>
+    </w:pPr>
+    <w:rPr>
+      <w:rFonts w:asciiTheme="majorHAnsi" w:eastAsiaTheme="majorEastAsia" w:hAnsiTheme="majorHAnsi" w:cstheme="majorBidi"/>
+      <w:color w:val="1F4D78" w:themeColor="accent1" w:themeShade="7F"/>
+    </w:rPr>
+  </w:style>
+  <w:style w:type="paragraph" w:styleId="Heading7">
+    <w:name w:val="heading 7"/>
+    <w:basedOn w:val="Normal"/>
+    <w:next w:val="Normal"/>
+    <w:link w:val="Heading7Char"/>
+    <w:uiPriority w:val="9"/>
+    <w:semiHidden/>
+    <w:unhideWhenUsed/>
+    <w:qFormat/>
+    <w:rsid w:val="00B242B0"/>
+    <w:pPr>
+      <w:keepNext/>
+      <w:keepLines/>
+      <w:numPr>
+        <w:ilvl w:val="6"/>
+        <w:numId w:val="1"/>
+      </w:numPr>
+      <w:spacing w:before="40" w:after="0"/>
+      <w:outlineLvl w:val="6"/>
+    </w:pPr>
+    <w:rPr>
+      <w:rFonts w:asciiTheme="majorHAnsi" w:eastAsiaTheme="majorEastAsia" w:hAnsiTheme="majorHAnsi" w:cstheme="majorBidi"/>
+      <w:i/>
+      <w:iCs/>
+      <w:color w:val="1F4D78" w:themeColor="accent1" w:themeShade="7F"/>
+    </w:rPr>
+  </w:style>
+  <w:style w:type="paragraph" w:styleId="Heading8">
+    <w:name w:val="heading 8"/>
+    <w:basedOn w:val="Normal"/>
+    <w:next w:val="Normal"/>
+    <w:link w:val="Heading8Char"/>
+    <w:uiPriority w:val="9"/>
+    <w:semiHidden/>
+    <w:unhideWhenUsed/>
+    <w:qFormat/>
+    <w:rsid w:val="00B242B0"/>
+    <w:pPr>
+      <w:keepNext/>
+      <w:keepLines/>
+      <w:numPr>
+        <w:ilvl w:val="7"/>
+        <w:numId w:val="1"/>
+      </w:numPr>
+      <w:spacing w:before="40" w:after="0"/>
+      <w:outlineLvl w:val="7"/>
+    </w:pPr>
+    <w:rPr>
+      <w:rFonts w:asciiTheme="majorHAnsi" w:eastAsiaTheme="majorEastAsia" w:hAnsiTheme="majorHAnsi" w:cstheme="majorBidi"/>
+      <w:color w:val="272727" w:themeColor="text1" w:themeTint="D8"/>
+      <w:sz w:val="21"/>
+      <w:szCs w:val="21"/>
+    </w:rPr>
+  </w:style>
+  <w:style w:type="paragraph" w:styleId="Heading9">
+    <w:name w:val="heading 9"/>
+    <w:basedOn w:val="Normal"/>
+    <w:next w:val="Normal"/>
+    <w:link w:val="Heading9Char"/>
+    <w:uiPriority w:val="9"/>
+    <w:semiHidden/>
+    <w:unhideWhenUsed/>
+    <w:qFormat/>
+    <w:rsid w:val="00B242B0"/>
+    <w:pPr>
+      <w:keepNext/>
+      <w:keepLines/>
+      <w:numPr>
+        <w:ilvl w:val="8"/>
+        <w:numId w:val="1"/>
+      </w:numPr>
+      <w:spacing w:before="40" w:after="0"/>
+      <w:outlineLvl w:val="8"/>
+    </w:pPr>
+    <w:rPr>
+      <w:rFonts w:asciiTheme="majorHAnsi" w:eastAsiaTheme="majorEastAsia" w:hAnsiTheme="majorHAnsi" w:cstheme="majorBidi"/>
+      <w:i/>
+      <w:iCs/>
+      <w:color w:val="272727" w:themeColor="text1" w:themeTint="D8"/>
+      <w:sz w:val="21"/>
+      <w:szCs w:val="21"/>
+    </w:rPr>
+  </w:style>
+  <w:style w:type="character" w:default="1" w:styleId="DefaultParagraphFont">
+    <w:name w:val="Default Paragraph Font"/>
+    <w:uiPriority w:val="1"/>
+    <w:semiHidden/>
+    <w:unhideWhenUsed/>
+  </w:style>
+  <w:style w:type="table" w:default="1" w:styleId="TableNormal">
+    <w:name w:val="Normal Table"/>
+    <w:uiPriority w:val="99"/>
+    <w:semiHidden/>
+    <w:unhideWhenUsed/>
+    <w:tblPr>
+      <w:tblInd w:w="0" w:type="dxa"/>
+      <w:tblCellMar>
+        <w:top w:w="0" w:type="dxa"/>
+        <w:left w:w="108" w:type="dxa"/>
+        <w:bottom w:w="0" w:type="dxa"/>
+        <w:right w:w="108" w:type="dxa"/>
+      </w:tblCellMar>
+    </w:tblPr>
+  </w:style>
+  <w:style w:type="numbering" w:default="1" w:styleId="NoList">
+    <w:name w:val="No List"/>
+    <w:uiPriority w:val="99"/>
+    <w:semiHidden/>
+    <w:unhideWhenUsed/>
+  </w:style>
+  <w:style w:type="paragraph" w:styleId="Title">
+    <w:name w:val="Title"/>
+    <w:basedOn w:val="Normal"/>
+    <w:next w:val="Normal"/>
+    <w:link w:val="TitleChar"/>
+    <w:uiPriority w:val="10"/>
+    <w:qFormat/>
+    <w:rsid w:val="00EF2199"/>
+    <w:pPr>
+      <w:spacing w:after="0" w:line="240" w:lineRule="auto"/>
+      <w:contextualSpacing/>
+    </w:pPr>
+    <w:rPr>
+      <w:rFonts w:asciiTheme="majorHAnsi" w:eastAsiaTheme="majorEastAsia" w:hAnsiTheme="majorHAnsi" w:cstheme="majorBidi"/>
+      <w:spacing w:val="-10"/>
+      <w:kern w:val="28"/>
+      <w:sz w:val="56"/>
+      <w:szCs w:val="56"/>
+    </w:rPr>
+  </w:style>
+  <w:style w:type="character" w:customStyle="1" w:styleId="TitleChar">
+    <w:name w:val="Title Char"/>
+    <w:basedOn w:val="DefaultParagraphFont"/>
+    <w:link w:val="Title"/>
+    <w:uiPriority w:val="10"/>
+    <w:rsid w:val="00EF2199"/>
+    <w:rPr>
+      <w:rFonts w:asciiTheme="majorHAnsi" w:eastAsiaTheme="majorEastAsia" w:hAnsiTheme="majorHAnsi" w:cstheme="majorBidi"/>
+      <w:spacing w:val="-10"/>
+      <w:kern w:val="28"/>
+      <w:sz w:val="56"/>
+      <w:szCs w:val="56"/>
+    </w:rPr>
+  </w:style>
+  <w:style w:type="character" w:customStyle="1" w:styleId="Heading1Char">
+    <w:name w:val="Heading 1 Char"/>
+    <w:basedOn w:val="DefaultParagraphFont"/>
+    <w:link w:val="Heading1"/>
+    <w:uiPriority w:val="9"/>
+    <w:rsid w:val="00B242B0"/>
+    <w:rPr>
+      <w:rFonts w:asciiTheme="majorHAnsi" w:eastAsiaTheme="majorEastAsia" w:hAnsiTheme="majorHAnsi" w:cstheme="majorBidi"/>
+      <w:color w:val="2E74B5" w:themeColor="accent1" w:themeShade="BF"/>
+      <w:sz w:val="32"/>
+      <w:szCs w:val="32"/>
+    </w:rPr>
+  </w:style>
+  <w:style w:type="character" w:customStyle="1" w:styleId="Heading2Char">
+    <w:name w:val="Heading 2 Char"/>
+    <w:basedOn w:val="DefaultParagraphFont"/>
+    <w:link w:val="Heading2"/>
+    <w:uiPriority w:val="9"/>
+    <w:rsid w:val="00B242B0"/>
+    <w:rPr>
+      <w:rFonts w:asciiTheme="majorHAnsi" w:eastAsiaTheme="majorEastAsia" w:hAnsiTheme="majorHAnsi" w:cstheme="majorBidi"/>
+      <w:color w:val="2E74B5" w:themeColor="accent1" w:themeShade="BF"/>
+      <w:sz w:val="26"/>
+      <w:szCs w:val="26"/>
+    </w:rPr>
+  </w:style>
+  <w:style w:type="character" w:customStyle="1" w:styleId="Heading3Char">
+    <w:name w:val="Heading 3 Char"/>
+    <w:basedOn w:val="DefaultParagraphFont"/>
+    <w:link w:val="Heading3"/>
+    <w:uiPriority w:val="9"/>
+    <w:rsid w:val="00B242B0"/>
+    <w:rPr>
+      <w:rFonts w:asciiTheme="majorHAnsi" w:eastAsiaTheme="majorEastAsia" w:hAnsiTheme="majorHAnsi" w:cstheme="majorBidi"/>
+      <w:color w:val="1F4D78" w:themeColor="accent1" w:themeShade="7F"/>
+      <w:sz w:val="24"/>
+      <w:szCs w:val="24"/>
+    </w:rPr>
+  </w:style>
+  <w:style w:type="character" w:customStyle="1" w:styleId="Heading4Char">
+    <w:name w:val="Heading 4 Char"/>
+    <w:basedOn w:val="DefaultParagraphFont"/>
+    <w:link w:val="Heading4"/>
+    <w:uiPriority w:val="9"/>
+    <w:rsid w:val="00B242B0"/>
+    <w:rPr>
+      <w:rFonts w:asciiTheme="majorHAnsi" w:eastAsiaTheme="majorEastAsia" w:hAnsiTheme="majorHAnsi" w:cstheme="majorBidi"/>
+      <w:i/>
+      <w:iCs/>
+      <w:color w:val="2E74B5" w:themeColor="accent1" w:themeShade="BF"/>
+    </w:rPr>
+  </w:style>
+  <w:style w:type="character" w:customStyle="1" w:styleId="Heading5Char">
+    <w:name w:val="Heading 5 Char"/>
+    <w:basedOn w:val="DefaultParagraphFont"/>
+    <w:link w:val="Heading5"/>
+    <w:uiPriority w:val="9"/>
+    <w:rsid w:val="00B242B0"/>
+    <w:rPr>
+      <w:rFonts w:asciiTheme="majorHAnsi" w:eastAsiaTheme="majorEastAsia" w:hAnsiTheme="majorHAnsi" w:cstheme="majorBidi"/>
+      <w:color w:val="2E74B5" w:themeColor="accent1" w:themeShade="BF"/>
+    </w:rPr>
+  </w:style>
+  <w:style w:type="character" w:customStyle="1" w:styleId="Heading6Char">
+    <w:name w:val="Heading 6 Char"/>
+    <w:basedOn w:val="DefaultParagraphFont"/>
+    <w:link w:val="Heading6"/>
+    <w:uiPriority w:val="9"/>
+    <w:rsid w:val="00B242B0"/>
+    <w:rPr>
+      <w:rFonts w:asciiTheme="majorHAnsi" w:eastAsiaTheme="majorEastAsia" w:hAnsiTheme="majorHAnsi" w:cstheme="majorBidi"/>
+      <w:color w:val="1F4D78" w:themeColor="accent1" w:themeShade="7F"/>
+    </w:rPr>
+  </w:style>
+  <w:style w:type="character" w:customStyle="1" w:styleId="Heading7Char">
+    <w:name w:val="Heading 7 Char"/>
+    <w:basedOn w:val="DefaultParagraphFont"/>
+    <w:link w:val="Heading7"/>
+    <w:uiPriority w:val="9"/>
+    <w:semiHidden/>
+    <w:rsid w:val="00B242B0"/>
+    <w:rPr>
+      <w:rFonts w:asciiTheme="majorHAnsi" w:eastAsiaTheme="majorEastAsia" w:hAnsiTheme="majorHAnsi" w:cstheme="majorBidi"/>
+      <w:i/>
+      <w:iCs/>
+      <w:color w:val="1F4D78" w:themeColor="accent1" w:themeShade="7F"/>
+    </w:rPr>
+  </w:style>
+  <w:style w:type="character" w:customStyle="1" w:styleId="Heading8Char">
+    <w:name w:val="Heading 8 Char"/>
+    <w:basedOn w:val="DefaultParagraphFont"/>
+    <w:link w:val="Heading8"/>
+    <w:uiPriority w:val="9"/>
+    <w:semiHidden/>
+    <w:rsid w:val="00B242B0"/>
+    <w:rPr>
+      <w:rFonts w:asciiTheme="majorHAnsi" w:eastAsiaTheme="majorEastAsia" w:hAnsiTheme="majorHAnsi" w:cstheme="majorBidi"/>
+      <w:color w:val="272727" w:themeColor="text1" w:themeTint="D8"/>
+      <w:sz w:val="21"/>
+      <w:szCs w:val="21"/>
+    </w:rPr>
+  </w:style>
+  <w:style w:type="character" w:customStyle="1" w:styleId="Heading9Char">
+    <w:name w:val="Heading 9 Char"/>
+    <w:basedOn w:val="DefaultParagraphFont"/>
+    <w:link w:val="Heading9"/>
+    <w:uiPriority w:val="9"/>
+    <w:semiHidden/>
+    <w:rsid w:val="00B242B0"/>
+    <w:rPr>
+      <w:rFonts w:asciiTheme="majorHAnsi" w:eastAsiaTheme="majorEastAsia" w:hAnsiTheme="majorHAnsi" w:cstheme="majorBidi"/>
+      <w:i/>
+      <w:iCs/>
+      <w:color w:val="272727" w:themeColor="text1" w:themeTint="D8"/>
+      <w:sz w:val="21"/>
+      <w:szCs w:val="21"/>
+    </w:rPr>
+  </w:style>
+  <w:style w:type="paragraph" w:styleId="ListParagraph">
+    <w:name w:val="List Paragraph"/>
+    <w:basedOn w:val="Normal"/>
+    <w:uiPriority w:val="34"/>
+    <w:qFormat/>
+    <w:rsid w:val="00B242B0"/>
+    <w:pPr>
+      <w:ind w:left="720"/>
+      <w:contextualSpacing/>
+    </w:pPr>
+  </w:style>
+  <w:style w:type="paragraph" w:styleId="TOCHeading">
+    <w:name w:val="TOC Heading"/>
+    <w:basedOn w:val="Heading1"/>
+    <w:next w:val="Normal"/>
+    <w:uiPriority w:val="39"/>
+    <w:unhideWhenUsed/>
+    <w:qFormat/>
+    <w:rsid w:val="00B242B0"/>
+    <w:pPr>
+      <w:numPr>
+        <w:numId w:val="0"/>
+      </w:numPr>
+      <w:outlineLvl w:val="9"/>
+    </w:pPr>
+    <w:rPr>
+      <w:lang w:eastAsia="fr-FR"/>
+    </w:rPr>
+  </w:style>
+  <w:style w:type="paragraph" w:styleId="TOC1">
+    <w:name w:val="toc 1"/>
+    <w:basedOn w:val="Normal"/>
+    <w:next w:val="Normal"/>
+    <w:autoRedefine/>
+    <w:uiPriority w:val="39"/>
+    <w:unhideWhenUsed/>
+    <w:rsid w:val="00B242B0"/>
+    <w:pPr>
+      <w:spacing w:after="100"/>
+    </w:pPr>
+  </w:style>
+  <w:style w:type="character" w:styleId="Hyperlink">
+    <w:name w:val="Hyperlink"/>
+    <w:basedOn w:val="DefaultParagraphFont"/>
+    <w:uiPriority w:val="99"/>
+    <w:unhideWhenUsed/>
+    <w:rsid w:val="00B242B0"/>
+    <w:rPr>
+      <w:color w:val="0563C1" w:themeColor="hyperlink"/>
+      <w:u w:val="single"/>
+    </w:rPr>
+  </w:style>
+  <w:style w:type="paragraph" w:styleId="TOC2">
+    <w:name w:val="toc 2"/>
+    <w:basedOn w:val="Normal"/>
+    <w:next w:val="Normal"/>
+    <w:autoRedefine/>
+    <w:uiPriority w:val="39"/>
+    <w:unhideWhenUsed/>
+    <w:rsid w:val="00C1452C"/>
+    <w:pPr>
+      <w:spacing w:after="100"/>
+      <w:ind w:left="220"/>
+    </w:pPr>
+  </w:style>
+  <w:style w:type="table" w:styleId="TableGrid">
+    <w:name w:val="Table Grid"/>
+    <w:basedOn w:val="TableNormal"/>
+    <w:uiPriority w:val="39"/>
+    <w:rsid w:val="00C55BC5"/>
+    <w:pPr>
+      <w:spacing w:after="0" w:line="240" w:lineRule="auto"/>
+    </w:pPr>
+    <w:tblPr>
+      <w:tblInd w:w="0" w:type="dxa"/>
+      <w:tblBorders>
+        <w:top w:val="single" w:sz="4" w:space="0" w:color="auto"/>
+        <w:left w:val="single" w:sz="4" w:space="0" w:color="auto"/>
+        <w:bottom w:val="single" w:sz="4" w:space="0" w:color="auto"/>
+        <w:right w:val="single" w:sz="4" w:space="0" w:color="auto"/>
+        <w:insideH w:val="single" w:sz="4" w:space="0" w:color="auto"/>
+        <w:insideV w:val="single" w:sz="4" w:space="0" w:color="auto"/>
+      </w:tblBorders>
+      <w:tblCellMar>
+        <w:top w:w="0" w:type="dxa"/>
+        <w:left w:w="108" w:type="dxa"/>
+        <w:bottom w:w="0" w:type="dxa"/>
+        <w:right w:w="108" w:type="dxa"/>
+      </w:tblCellMar>
     </w:tblPr>
   </w:style>
   <w:style w:type="paragraph" w:styleId="TOC3">
@@ -14267,7 +15349,7 @@
     </a:clrScheme>
     <a:fontScheme name="Office">
       <a:majorFont>
-        <a:latin typeface="Calibri Light" panose="020F0302020204030204"/>
+        <a:latin typeface="Calibri Light"/>
         <a:ea typeface=""/>
         <a:cs typeface=""/>
         <a:font script="Jpan" typeface="ＭＳ ゴシック"/>
@@ -14302,7 +15384,7 @@
         <a:font script="Geor" typeface="Sylfaen"/>
       </a:majorFont>
       <a:minorFont>
-        <a:latin typeface="Calibri" panose="020F0502020204030204"/>
+        <a:latin typeface="Calibri"/>
         <a:ea typeface=""/>
         <a:cs typeface=""/>
         <a:font script="Jpan" typeface="ＭＳ 明朝"/>
@@ -14479,7 +15561,7 @@
   <a:extraClrSchemeLst/>
   <a:extLst>
     <a:ext uri="{05A4C25C-085E-4340-85A3-A5531E510DB2}">
-      <thm15:themeFamily xmlns:thm15="http://schemas.microsoft.com/office/thememl/2012/main" name="Office Theme" id="{62F939B6-93AF-4DB8-9C6B-D6C7DFDC589F}" vid="{4A3C46E8-61CC-4603-A589-7422A47A8E4A}"/>
+      <thm15:themeFamily xmlns="" xmlns:thm15="http://schemas.microsoft.com/office/thememl/2012/main" name="Office Theme" id="{62F939B6-93AF-4DB8-9C6B-D6C7DFDC589F}" vid="{4A3C46E8-61CC-4603-A589-7422A47A8E4A}"/>
     </a:ext>
   </a:extLst>
 </a:theme>
@@ -14490,7 +15572,7 @@
 </file>
 
 <file path=customXml/itemProps1.xml><?xml version="1.0" encoding="utf-8"?>
-<ds:datastoreItem xmlns:ds="http://schemas.openxmlformats.org/officeDocument/2006/customXml" ds:itemID="{14583FBD-5F41-4B3A-B2FA-E09C7756644C}">
+<ds:datastoreItem xmlns:ds="http://schemas.openxmlformats.org/officeDocument/2006/customXml" ds:itemID="{24239A5B-6E60-EC42-88CB-0DC606CB2E4E}">
   <ds:schemaRefs>
     <ds:schemaRef ds:uri="http://schemas.openxmlformats.org/officeDocument/2006/bibliography"/>
   </ds:schemaRefs>

</xml_diff>